<commit_message>
Documento Trabajo Final Diplomado Ultima Revision
</commit_message>
<xml_diff>
--- a/docs/ProyectoFinal_Documento.docx
+++ b/docs/ProyectoFinal_Documento.docx
@@ -354,7 +354,31 @@
           <w:i/>
           <w:szCs w:val="28"/>
         </w:rPr>
-        <w:t>Diplomado en Programación Móvil</w:t>
+        <w:t xml:space="preserve">Diplomado en Programación </w:t>
+      </w:r>
+      <w:r>
+        <w:rPr>
+          <w:rFonts w:ascii="Times New Roman" w:hAnsi="Times New Roman" w:cs="Times New Roman"/>
+          <w:i/>
+          <w:szCs w:val="28"/>
+        </w:rPr>
+        <w:t xml:space="preserve">de </w:t>
+      </w:r>
+      <w:r>
+        <w:rPr>
+          <w:rFonts w:ascii="Times New Roman" w:hAnsi="Times New Roman" w:cs="Times New Roman"/>
+          <w:i/>
+          <w:szCs w:val="28"/>
+        </w:rPr>
+        <w:t>Móvil</w:t>
+      </w:r>
+      <w:r>
+        <w:rPr>
+          <w:rFonts w:ascii="Times New Roman" w:hAnsi="Times New Roman" w:cs="Times New Roman"/>
+          <w:i/>
+          <w:szCs w:val="28"/>
+        </w:rPr>
+        <w:t>es</w:t>
       </w:r>
     </w:p>
     <w:p>
@@ -501,6 +525,15 @@
             </w:rPr>
             <w:t>CONTENIDO</w:t>
           </w:r>
+        </w:p>
+        <w:p>
+          <w:pPr>
+            <w:jc w:val="center"/>
+            <w:rPr>
+              <w:rFonts w:ascii="Times New Roman" w:hAnsi="Times New Roman" w:cs="Times New Roman"/>
+              <w:b/>
+            </w:rPr>
+          </w:pPr>
         </w:p>
         <w:p>
           <w:pPr>
@@ -2549,23 +2582,7 @@
           <w:szCs w:val="28"/>
           <w:lang w:val="es-ES_tradnl"/>
         </w:rPr>
-        <w:t xml:space="preserve"> </w:t>
-      </w:r>
-      <w:r>
-        <w:rPr>
-          <w:rFonts w:ascii="Times New Roman" w:hAnsi="Times New Roman" w:cs="Times New Roman"/>
-          <w:szCs w:val="28"/>
-          <w:lang w:val="es-ES_tradnl"/>
-        </w:rPr>
-        <w:t>y/</w:t>
-      </w:r>
-      <w:r>
-        <w:rPr>
-          <w:rFonts w:ascii="Times New Roman" w:hAnsi="Times New Roman" w:cs="Times New Roman"/>
-          <w:szCs w:val="28"/>
-          <w:lang w:val="es-ES_tradnl"/>
-        </w:rPr>
-        <w:t xml:space="preserve">o tutores de menores </w:t>
+        <w:t xml:space="preserve"> de menores </w:t>
       </w:r>
       <w:r>
         <w:rPr>
@@ -3087,6 +3104,22 @@
         </w:rPr>
         <w:t>.</w:t>
       </w:r>
+      <w:r>
+        <w:rPr>
+          <w:rFonts w:ascii="Times New Roman" w:hAnsi="Times New Roman" w:cs="Times New Roman"/>
+          <w:szCs w:val="20"/>
+          <w:lang w:val="es-ES_tradnl"/>
+        </w:rPr>
+        <w:t xml:space="preserve"> </w:t>
+      </w:r>
+      <w:r>
+        <w:rPr>
+          <w:rFonts w:ascii="Times New Roman" w:hAnsi="Times New Roman" w:cs="Times New Roman"/>
+          <w:szCs w:val="28"/>
+          <w:lang w:val="es-ES_tradnl"/>
+        </w:rPr>
+        <w:t>Para fines de la aplicación es la persona que autoriza el viaje del menor de edad.</w:t>
+      </w:r>
     </w:p>
     <w:p>
       <w:pPr>
@@ -3171,7 +3204,19 @@
         <w:rPr>
           <w:rFonts w:ascii="Times New Roman" w:hAnsi="Times New Roman" w:cs="Times New Roman"/>
         </w:rPr>
-        <w:t xml:space="preserve"> Servicio de Registro Cívico que administra la base de datos nacional de identificación y la base de datos del registro civil.</w:t>
+        <w:t xml:space="preserve"> Servicio de Registro Cívico que administra la base de datos nacional de identificación</w:t>
+      </w:r>
+      <w:r>
+        <w:rPr>
+          <w:rFonts w:ascii="Times New Roman" w:hAnsi="Times New Roman" w:cs="Times New Roman"/>
+        </w:rPr>
+        <w:t xml:space="preserve"> personal</w:t>
+      </w:r>
+      <w:r>
+        <w:rPr>
+          <w:rFonts w:ascii="Times New Roman" w:hAnsi="Times New Roman" w:cs="Times New Roman"/>
+        </w:rPr>
+        <w:t xml:space="preserve"> y la base de datos del registro civil.</w:t>
       </w:r>
     </w:p>
     <w:p>
@@ -3227,16 +3272,7 @@
           <w:rFonts w:ascii="Times New Roman" w:hAnsi="Times New Roman" w:cs="Times New Roman"/>
           <w:szCs w:val="20"/>
         </w:rPr>
-        <w:t>KIDS Travel</w:t>
-      </w:r>
-      <w:bookmarkStart w:id="3" w:name="_GoBack"/>
-      <w:bookmarkEnd w:id="3"/>
-      <w:r>
-        <w:rPr>
-          <w:rFonts w:ascii="Times New Roman" w:hAnsi="Times New Roman" w:cs="Times New Roman"/>
-          <w:szCs w:val="20"/>
-        </w:rPr>
-        <w:t xml:space="preserve">: </w:t>
+        <w:t xml:space="preserve">KIDS Travel: </w:t>
       </w:r>
       <w:r>
         <w:rPr>
@@ -3282,11 +3318,11 @@
           <w:numId w:val="47"/>
         </w:numPr>
       </w:pPr>
-      <w:bookmarkStart w:id="4" w:name="_Toc460656194"/>
+      <w:bookmarkStart w:id="3" w:name="_Toc460656194"/>
       <w:r>
         <w:t>PLANTEAMIENTO DEL PROBLEMA</w:t>
       </w:r>
-      <w:bookmarkEnd w:id="4"/>
+      <w:bookmarkEnd w:id="3"/>
     </w:p>
     <w:p>
       <w:pPr>
@@ -3415,14 +3451,51 @@
           <w:szCs w:val="28"/>
           <w:lang w:val="es-ES_tradnl"/>
         </w:rPr>
-        <w:t xml:space="preserve"> se muestran en la imagen a continuación:</w:t>
-      </w:r>
-    </w:p>
-    <w:p>
-      <w:pPr>
+        <w:t xml:space="preserve"> se muestran en la</w:t>
+      </w:r>
+      <w:r>
+        <w:rPr>
+          <w:rFonts w:ascii="Times New Roman" w:hAnsi="Times New Roman" w:cs="Times New Roman"/>
+          <w:szCs w:val="28"/>
+          <w:lang w:val="es-ES_tradnl"/>
+        </w:rPr>
+        <w:t xml:space="preserve"> siguiente </w:t>
+      </w:r>
+      <w:r>
+        <w:rPr>
+          <w:rFonts w:ascii="Times New Roman" w:hAnsi="Times New Roman" w:cs="Times New Roman"/>
+          <w:szCs w:val="28"/>
+          <w:lang w:val="es-ES_tradnl"/>
+        </w:rPr>
+        <w:t xml:space="preserve"> imagen</w:t>
+      </w:r>
+      <w:r>
+        <w:rPr>
+          <w:rFonts w:ascii="Times New Roman" w:hAnsi="Times New Roman" w:cs="Times New Roman"/>
+          <w:szCs w:val="28"/>
+          <w:lang w:val="es-ES_tradnl"/>
+        </w:rPr>
+        <w:t>:</w:t>
+      </w:r>
+    </w:p>
+    <w:p>
+      <w:pPr>
+        <w:pStyle w:val="Sinespaciado"/>
         <w:spacing w:line="360" w:lineRule="auto"/>
         <w:ind w:left="360"/>
         <w:jc w:val="both"/>
+        <w:rPr>
+          <w:rFonts w:ascii="Times New Roman" w:hAnsi="Times New Roman" w:cs="Times New Roman"/>
+          <w:szCs w:val="28"/>
+          <w:lang w:val="es-ES_tradnl"/>
+        </w:rPr>
+      </w:pPr>
+    </w:p>
+    <w:p>
+      <w:pPr>
+        <w:spacing w:line="360" w:lineRule="auto"/>
+        <w:ind w:left="360"/>
+        <w:jc w:val="center"/>
         <w:rPr>
           <w:rFonts w:ascii="Times New Roman" w:hAnsi="Times New Roman" w:cs="Times New Roman"/>
           <w:szCs w:val="28"/>
@@ -3487,6 +3560,18 @@
       <w:pPr>
         <w:spacing w:line="360" w:lineRule="auto"/>
         <w:ind w:left="360"/>
+        <w:jc w:val="center"/>
+        <w:rPr>
+          <w:rFonts w:ascii="Times New Roman" w:hAnsi="Times New Roman" w:cs="Times New Roman"/>
+          <w:szCs w:val="28"/>
+          <w:lang w:val="es-ES_tradnl"/>
+        </w:rPr>
+      </w:pPr>
+    </w:p>
+    <w:p>
+      <w:pPr>
+        <w:spacing w:line="360" w:lineRule="auto"/>
+        <w:ind w:left="360"/>
         <w:jc w:val="both"/>
         <w:rPr>
           <w:rFonts w:ascii="Times New Roman" w:hAnsi="Times New Roman" w:cs="Times New Roman"/>
@@ -3816,86 +3901,86 @@
           <w:numId w:val="47"/>
         </w:numPr>
       </w:pPr>
-      <w:bookmarkStart w:id="5" w:name="_Toc460656195"/>
+      <w:bookmarkStart w:id="4" w:name="_Toc460656195"/>
       <w:r>
         <w:t>OBJETIVOS</w:t>
       </w:r>
+      <w:bookmarkEnd w:id="4"/>
+    </w:p>
+    <w:p>
+      <w:pPr>
+        <w:pStyle w:val="U2"/>
+      </w:pPr>
+      <w:bookmarkStart w:id="5" w:name="_Toc460656196"/>
+      <w:r>
+        <w:t xml:space="preserve">3.1 </w:t>
+      </w:r>
+      <w:r>
+        <w:t>Objetivo General</w:t>
+      </w:r>
       <w:bookmarkEnd w:id="5"/>
     </w:p>
     <w:p>
       <w:pPr>
+        <w:spacing w:line="360" w:lineRule="auto"/>
+        <w:jc w:val="both"/>
+        <w:rPr>
+          <w:rFonts w:ascii="Times New Roman" w:hAnsi="Times New Roman" w:cs="Times New Roman"/>
+        </w:rPr>
+      </w:pPr>
+    </w:p>
+    <w:p>
+      <w:pPr>
+        <w:spacing w:line="360" w:lineRule="auto"/>
+        <w:ind w:left="708"/>
+        <w:jc w:val="both"/>
+        <w:rPr>
+          <w:rFonts w:ascii="Times New Roman" w:hAnsi="Times New Roman" w:cs="Times New Roman"/>
+        </w:rPr>
+      </w:pPr>
+      <w:r>
+        <w:rPr>
+          <w:rFonts w:ascii="Times New Roman" w:hAnsi="Times New Roman" w:cs="Times New Roman"/>
+        </w:rPr>
+        <w:t xml:space="preserve">Simplificar y agilizar el trámite de autorización de viaje de menores de edad, para progenitores e instituciones involucradas en la protección de menores, a través de la implementación de una aplicación móvil que permita fortalecer </w:t>
+      </w:r>
+      <w:r>
+        <w:rPr>
+          <w:rFonts w:ascii="Times New Roman" w:hAnsi="Times New Roman" w:cs="Times New Roman"/>
+        </w:rPr>
+        <w:t>los operativos de contr</w:t>
+      </w:r>
+      <w:r>
+        <w:rPr>
+          <w:rFonts w:ascii="Times New Roman" w:hAnsi="Times New Roman" w:cs="Times New Roman"/>
+        </w:rPr>
+        <w:t>ol en terminales aéreas, terrestres y trancas en territorio nacional.</w:t>
+      </w:r>
+    </w:p>
+    <w:p>
+      <w:pPr>
+        <w:spacing w:line="360" w:lineRule="auto"/>
+        <w:jc w:val="both"/>
+        <w:rPr>
+          <w:rFonts w:ascii="Times New Roman" w:hAnsi="Times New Roman" w:cs="Times New Roman"/>
+        </w:rPr>
+      </w:pPr>
+    </w:p>
+    <w:p>
+      <w:pPr>
         <w:pStyle w:val="U2"/>
       </w:pPr>
-      <w:bookmarkStart w:id="6" w:name="_Toc460656196"/>
-      <w:r>
-        <w:t xml:space="preserve">3.1 </w:t>
-      </w:r>
-      <w:r>
-        <w:t>Objetivo General</w:t>
+      <w:r>
+        <w:t xml:space="preserve"> </w:t>
+      </w:r>
+      <w:bookmarkStart w:id="6" w:name="_Toc460656197"/>
+      <w:r>
+        <w:t xml:space="preserve">3.2 </w:t>
+      </w:r>
+      <w:r>
+        <w:t>Objetivos Específicos</w:t>
       </w:r>
       <w:bookmarkEnd w:id="6"/>
-    </w:p>
-    <w:p>
-      <w:pPr>
-        <w:spacing w:line="360" w:lineRule="auto"/>
-        <w:jc w:val="both"/>
-        <w:rPr>
-          <w:rFonts w:ascii="Times New Roman" w:hAnsi="Times New Roman" w:cs="Times New Roman"/>
-        </w:rPr>
-      </w:pPr>
-    </w:p>
-    <w:p>
-      <w:pPr>
-        <w:spacing w:line="360" w:lineRule="auto"/>
-        <w:ind w:left="708"/>
-        <w:jc w:val="both"/>
-        <w:rPr>
-          <w:rFonts w:ascii="Times New Roman" w:hAnsi="Times New Roman" w:cs="Times New Roman"/>
-        </w:rPr>
-      </w:pPr>
-      <w:r>
-        <w:rPr>
-          <w:rFonts w:ascii="Times New Roman" w:hAnsi="Times New Roman" w:cs="Times New Roman"/>
-        </w:rPr>
-        <w:t xml:space="preserve">Simplificar y agilizar el trámite de autorización de viaje de menores de edad, para progenitores e instituciones involucradas en la protección de menores, a través de la implementación de una aplicación móvil que permita fortalecer </w:t>
-      </w:r>
-      <w:r>
-        <w:rPr>
-          <w:rFonts w:ascii="Times New Roman" w:hAnsi="Times New Roman" w:cs="Times New Roman"/>
-        </w:rPr>
-        <w:t>los operativos de contr</w:t>
-      </w:r>
-      <w:r>
-        <w:rPr>
-          <w:rFonts w:ascii="Times New Roman" w:hAnsi="Times New Roman" w:cs="Times New Roman"/>
-        </w:rPr>
-        <w:t>ol en terminales aéreas, terrestres y trancas en territorio nacional.</w:t>
-      </w:r>
-    </w:p>
-    <w:p>
-      <w:pPr>
-        <w:spacing w:line="360" w:lineRule="auto"/>
-        <w:jc w:val="both"/>
-        <w:rPr>
-          <w:rFonts w:ascii="Times New Roman" w:hAnsi="Times New Roman" w:cs="Times New Roman"/>
-        </w:rPr>
-      </w:pPr>
-    </w:p>
-    <w:p>
-      <w:pPr>
-        <w:pStyle w:val="U2"/>
-      </w:pPr>
-      <w:r>
-        <w:t xml:space="preserve"> </w:t>
-      </w:r>
-      <w:bookmarkStart w:id="7" w:name="_Toc460656197"/>
-      <w:r>
-        <w:t xml:space="preserve">3.2 </w:t>
-      </w:r>
-      <w:r>
-        <w:t>Objetivos Específicos</w:t>
-      </w:r>
-      <w:bookmarkEnd w:id="7"/>
     </w:p>
     <w:p>
       <w:pPr>
@@ -4110,11 +4195,11 @@
           <w:numId w:val="47"/>
         </w:numPr>
       </w:pPr>
-      <w:bookmarkStart w:id="8" w:name="_Toc460656198"/>
+      <w:bookmarkStart w:id="7" w:name="_Toc460656198"/>
       <w:r>
         <w:t>ALCANCE</w:t>
       </w:r>
-      <w:bookmarkEnd w:id="8"/>
+      <w:bookmarkEnd w:id="7"/>
     </w:p>
     <w:p>
       <w:pPr>
@@ -5044,7 +5129,31 @@
         <w:rPr>
           <w:rFonts w:ascii="Times New Roman" w:hAnsi="Times New Roman" w:cs="Times New Roman"/>
         </w:rPr>
-        <w:t xml:space="preserve">para ver en detalle la información. En el caso de </w:t>
+        <w:t xml:space="preserve">para ver </w:t>
+      </w:r>
+      <w:r>
+        <w:rPr>
+          <w:rFonts w:ascii="Times New Roman" w:hAnsi="Times New Roman" w:cs="Times New Roman"/>
+        </w:rPr>
+        <w:t xml:space="preserve"> su </w:t>
+      </w:r>
+      <w:r>
+        <w:rPr>
+          <w:rFonts w:ascii="Times New Roman" w:hAnsi="Times New Roman" w:cs="Times New Roman"/>
+        </w:rPr>
+        <w:t xml:space="preserve"> información</w:t>
+      </w:r>
+      <w:r>
+        <w:rPr>
+          <w:rFonts w:ascii="Times New Roman" w:hAnsi="Times New Roman" w:cs="Times New Roman"/>
+        </w:rPr>
+        <w:t xml:space="preserve"> en detalle</w:t>
+      </w:r>
+      <w:r>
+        <w:rPr>
+          <w:rFonts w:ascii="Times New Roman" w:hAnsi="Times New Roman" w:cs="Times New Roman"/>
+        </w:rPr>
+        <w:t xml:space="preserve">. En el caso de </w:t>
       </w:r>
       <w:r>
         <w:rPr>
@@ -5106,7 +5215,13 @@
         <w:rPr>
           <w:rFonts w:ascii="Times New Roman" w:hAnsi="Times New Roman" w:cs="Times New Roman"/>
         </w:rPr>
-        <w:t xml:space="preserve"> de elevados)</w:t>
+        <w:t xml:space="preserve"> </w:t>
+      </w:r>
+      <w:r>
+        <w:rPr>
+          <w:rFonts w:ascii="Times New Roman" w:hAnsi="Times New Roman" w:cs="Times New Roman"/>
+        </w:rPr>
+        <w:t>elevados)</w:t>
       </w:r>
       <w:r>
         <w:rPr>
@@ -5203,11 +5318,11 @@
           <w:numId w:val="47"/>
         </w:numPr>
       </w:pPr>
-      <w:bookmarkStart w:id="9" w:name="_Toc460656199"/>
+      <w:bookmarkStart w:id="8" w:name="_Toc460656199"/>
       <w:r>
         <w:t>RESTRICCIONES Y LIMITACIONES</w:t>
       </w:r>
-      <w:bookmarkEnd w:id="9"/>
+      <w:bookmarkEnd w:id="8"/>
     </w:p>
     <w:p>
       <w:pPr>
@@ -5345,7 +5460,14 @@
           <w:rFonts w:ascii="Times New Roman" w:hAnsi="Times New Roman" w:cs="Times New Roman"/>
           <w:lang w:val="es-ES_tradnl"/>
         </w:rPr>
-        <w:t>utilizará una base de</w:t>
+        <w:t>simulará</w:t>
+      </w:r>
+      <w:r>
+        <w:rPr>
+          <w:rFonts w:ascii="Times New Roman" w:hAnsi="Times New Roman" w:cs="Times New Roman"/>
+          <w:lang w:val="es-ES_tradnl"/>
+        </w:rPr>
+        <w:t xml:space="preserve"> una base de</w:t>
       </w:r>
       <w:r>
         <w:rPr>
@@ -5524,7 +5646,7 @@
           <w:lang w:val="es-ES_tradnl"/>
         </w:rPr>
       </w:pPr>
-      <w:bookmarkStart w:id="10" w:name="_Toc460656200"/>
+      <w:bookmarkStart w:id="9" w:name="_Toc460656200"/>
       <w:r>
         <w:rPr>
           <w:lang w:val="es-ES_tradnl"/>
@@ -5541,21 +5663,21 @@
         </w:rPr>
         <w:t>O DE LA APLICACIÓN</w:t>
       </w:r>
-      <w:bookmarkEnd w:id="10"/>
+      <w:bookmarkEnd w:id="9"/>
     </w:p>
     <w:p>
       <w:pPr>
         <w:pStyle w:val="U2"/>
         <w:ind w:left="720"/>
       </w:pPr>
-      <w:bookmarkStart w:id="11" w:name="_Toc460656201"/>
+      <w:bookmarkStart w:id="10" w:name="_Toc460656201"/>
       <w:r>
         <w:t xml:space="preserve">6.2 </w:t>
       </w:r>
       <w:r>
         <w:t>Diseño de Pantallas</w:t>
       </w:r>
-      <w:bookmarkEnd w:id="11"/>
+      <w:bookmarkEnd w:id="10"/>
     </w:p>
     <w:p>
       <w:pPr>
@@ -5581,8 +5703,17 @@
           <w:rFonts w:ascii="Times New Roman" w:hAnsi="Times New Roman" w:cs="Times New Roman"/>
           <w:i/>
         </w:rPr>
-        <w:t>Pantalla de Login</w:t>
-      </w:r>
+        <w:t xml:space="preserve">Pantalla de </w:t>
+      </w:r>
+      <w:proofErr w:type="spellStart"/>
+      <w:r>
+        <w:rPr>
+          <w:rFonts w:ascii="Times New Roman" w:hAnsi="Times New Roman" w:cs="Times New Roman"/>
+          <w:i/>
+        </w:rPr>
+        <w:t>Login</w:t>
+      </w:r>
+      <w:proofErr w:type="spellEnd"/>
     </w:p>
     <w:p>
       <w:pPr>
@@ -5614,10 +5745,10 @@
           <w:noProof/>
         </w:rPr>
         <w:drawing>
-          <wp:inline distT="0" distB="0" distL="0" distR="0" wp14:anchorId="5C8CDF58" wp14:editId="16C02D75">
+          <wp:inline distT="0" distB="0" distL="0" distR="0" wp14:anchorId="3AE84A4A" wp14:editId="099E6111">
             <wp:extent cx="2221992" cy="3950208"/>
             <wp:effectExtent l="19050" t="19050" r="26035" b="12700"/>
-            <wp:docPr id="4" name="Imagen 4"/>
+            <wp:docPr id="14" name="Imagen 14"/>
             <wp:cNvGraphicFramePr>
               <a:graphicFrameLocks xmlns:a="http://schemas.openxmlformats.org/drawingml/2006/main" noChangeAspect="1"/>
             </wp:cNvGraphicFramePr>
@@ -5783,6 +5914,7 @@
         <w:lastRenderedPageBreak/>
         <w:t xml:space="preserve">Pantalla </w:t>
       </w:r>
+      <w:proofErr w:type="spellStart"/>
       <w:r>
         <w:rPr>
           <w:rFonts w:ascii="Times New Roman" w:hAnsi="Times New Roman" w:cs="Times New Roman"/>
@@ -5790,6 +5922,7 @@
         </w:rPr>
         <w:t>Dashboard</w:t>
       </w:r>
+      <w:proofErr w:type="spellEnd"/>
       <w:r>
         <w:rPr>
           <w:rFonts w:ascii="Times New Roman" w:hAnsi="Times New Roman" w:cs="Times New Roman"/>
@@ -5918,11 +6051,48 @@
     <w:p>
       <w:pPr>
         <w:spacing w:line="360" w:lineRule="auto"/>
-        <w:jc w:val="both"/>
-        <w:rPr>
-          <w:rFonts w:ascii="Times New Roman" w:hAnsi="Times New Roman" w:cs="Times New Roman"/>
-        </w:rPr>
-      </w:pPr>
+        <w:ind w:left="708" w:firstLine="708"/>
+        <w:jc w:val="both"/>
+        <w:rPr>
+          <w:rFonts w:ascii="Times New Roman" w:hAnsi="Times New Roman" w:cs="Times New Roman"/>
+          <w:i/>
+        </w:rPr>
+      </w:pPr>
+      <w:r>
+        <w:rPr>
+          <w:rFonts w:ascii="Times New Roman" w:hAnsi="Times New Roman" w:cs="Times New Roman"/>
+          <w:i/>
+        </w:rPr>
+        <w:t>Pantalla para Progenitor</w:t>
+      </w:r>
+      <w:r>
+        <w:rPr>
+          <w:rFonts w:ascii="Times New Roman" w:hAnsi="Times New Roman" w:cs="Times New Roman"/>
+          <w:i/>
+        </w:rPr>
+        <w:tab/>
+      </w:r>
+      <w:r>
+        <w:rPr>
+          <w:rFonts w:ascii="Times New Roman" w:hAnsi="Times New Roman" w:cs="Times New Roman"/>
+          <w:i/>
+        </w:rPr>
+        <w:t xml:space="preserve">          </w:t>
+      </w:r>
+      <w:r>
+        <w:rPr>
+          <w:rFonts w:ascii="Times New Roman" w:hAnsi="Times New Roman" w:cs="Times New Roman"/>
+          <w:i/>
+        </w:rPr>
+        <w:t>Pantalla para Funcionario Público</w:t>
+      </w:r>
+      <w:r>
+        <w:rPr>
+          <w:rFonts w:ascii="Times New Roman" w:hAnsi="Times New Roman" w:cs="Times New Roman"/>
+          <w:i/>
+        </w:rPr>
+        <w:tab/>
+      </w:r>
     </w:p>
     <w:p>
       <w:pPr>
@@ -7094,14 +7264,14 @@
         <w:lastRenderedPageBreak/>
         <w:t xml:space="preserve"> </w:t>
       </w:r>
-      <w:bookmarkStart w:id="12" w:name="_Toc460656202"/>
+      <w:bookmarkStart w:id="11" w:name="_Toc460656202"/>
       <w:r>
         <w:t xml:space="preserve">6.2 </w:t>
       </w:r>
       <w:r>
         <w:t>Flujo de Pantallas</w:t>
       </w:r>
-      <w:bookmarkEnd w:id="12"/>
+      <w:bookmarkEnd w:id="11"/>
     </w:p>
     <w:p>
       <w:pPr>
@@ -7359,7 +7529,7 @@
           <w:lang w:val="es-ES_tradnl"/>
         </w:rPr>
       </w:pPr>
-      <w:bookmarkStart w:id="13" w:name="_Toc460656203"/>
+      <w:bookmarkStart w:id="12" w:name="_Toc460656203"/>
       <w:r>
         <w:rPr>
           <w:lang w:val="es-ES_tradnl"/>
@@ -7367,29 +7537,29 @@
         <w:lastRenderedPageBreak/>
         <w:t>ARQUITECTURA DE LA APLICACIÓN</w:t>
       </w:r>
+      <w:bookmarkEnd w:id="12"/>
+    </w:p>
+    <w:p>
+      <w:pPr>
+        <w:pStyle w:val="U2"/>
+        <w:rPr>
+          <w:lang w:val="es-ES_tradnl"/>
+        </w:rPr>
+      </w:pPr>
+      <w:bookmarkStart w:id="13" w:name="_Toc460656204"/>
+      <w:r>
+        <w:rPr>
+          <w:lang w:val="es-ES_tradnl"/>
+        </w:rPr>
+        <w:t xml:space="preserve">7.1 </w:t>
+      </w:r>
+      <w:r>
+        <w:rPr>
+          <w:lang w:val="es-ES_tradnl"/>
+        </w:rPr>
+        <w:t>Diseño de la Arquitectura</w:t>
+      </w:r>
       <w:bookmarkEnd w:id="13"/>
-    </w:p>
-    <w:p>
-      <w:pPr>
-        <w:pStyle w:val="U2"/>
-        <w:rPr>
-          <w:lang w:val="es-ES_tradnl"/>
-        </w:rPr>
-      </w:pPr>
-      <w:bookmarkStart w:id="14" w:name="_Toc460656204"/>
-      <w:r>
-        <w:rPr>
-          <w:lang w:val="es-ES_tradnl"/>
-        </w:rPr>
-        <w:t xml:space="preserve">7.1 </w:t>
-      </w:r>
-      <w:r>
-        <w:rPr>
-          <w:lang w:val="es-ES_tradnl"/>
-        </w:rPr>
-        <w:t>Diseño de la Arquitectura</w:t>
-      </w:r>
-      <w:bookmarkEnd w:id="14"/>
     </w:p>
     <w:p>
       <w:pPr>
@@ -7504,14 +7674,30 @@
           <w:lang w:val="es-ES_tradnl"/>
         </w:rPr>
       </w:pPr>
-      <w:bookmarkStart w:id="15" w:name="_Toc460656205"/>
-      <w:r>
-        <w:rPr>
-          <w:lang w:val="es-ES_tradnl"/>
-        </w:rPr>
-        <w:t>Frond End</w:t>
-      </w:r>
-      <w:bookmarkEnd w:id="15"/>
+      <w:bookmarkStart w:id="14" w:name="_Toc460656205"/>
+      <w:proofErr w:type="spellStart"/>
+      <w:r>
+        <w:rPr>
+          <w:lang w:val="es-ES_tradnl"/>
+        </w:rPr>
+        <w:t>Frond</w:t>
+      </w:r>
+      <w:proofErr w:type="spellEnd"/>
+      <w:r>
+        <w:rPr>
+          <w:lang w:val="es-ES_tradnl"/>
+        </w:rPr>
+        <w:t xml:space="preserve"> </w:t>
+      </w:r>
+      <w:proofErr w:type="spellStart"/>
+      <w:r>
+        <w:rPr>
+          <w:lang w:val="es-ES_tradnl"/>
+        </w:rPr>
+        <w:t>End</w:t>
+      </w:r>
+      <w:bookmarkEnd w:id="14"/>
+      <w:proofErr w:type="spellEnd"/>
     </w:p>
     <w:p>
       <w:pPr>
@@ -7532,14 +7718,14 @@
         </w:numPr>
         <w:ind w:left="1224"/>
       </w:pPr>
-      <w:bookmarkStart w:id="16" w:name="_Toc460656206"/>
+      <w:bookmarkStart w:id="15" w:name="_Toc460656206"/>
       <w:r>
         <w:t xml:space="preserve">7.2.1 </w:t>
       </w:r>
       <w:r>
         <w:t>Aplicación Móvil</w:t>
       </w:r>
-      <w:bookmarkEnd w:id="16"/>
+      <w:bookmarkEnd w:id="15"/>
     </w:p>
     <w:p>
       <w:pPr>
@@ -7581,14 +7767,14 @@
         </w:numPr>
         <w:ind w:left="1224"/>
       </w:pPr>
-      <w:bookmarkStart w:id="17" w:name="_Toc460656207"/>
+      <w:bookmarkStart w:id="16" w:name="_Toc460656207"/>
       <w:r>
         <w:t xml:space="preserve">7.2.2 </w:t>
       </w:r>
       <w:r>
         <w:t>Base de Datos</w:t>
       </w:r>
-      <w:bookmarkEnd w:id="17"/>
+      <w:bookmarkEnd w:id="16"/>
     </w:p>
     <w:p>
       <w:pPr>
@@ -7630,14 +7816,14 @@
         </w:numPr>
         <w:ind w:left="1224"/>
       </w:pPr>
-      <w:bookmarkStart w:id="18" w:name="_Toc460656208"/>
+      <w:bookmarkStart w:id="17" w:name="_Toc460656208"/>
       <w:r>
         <w:t xml:space="preserve">7.2.3 </w:t>
       </w:r>
       <w:r>
         <w:t>Librerías</w:t>
       </w:r>
-      <w:bookmarkEnd w:id="18"/>
+      <w:bookmarkEnd w:id="17"/>
     </w:p>
     <w:p>
       <w:pPr>
@@ -8021,14 +8207,22 @@
           <w:lang w:val="es-ES_tradnl"/>
         </w:rPr>
       </w:pPr>
-      <w:bookmarkStart w:id="19" w:name="_Toc460656209"/>
-      <w:r>
-        <w:rPr>
-          <w:lang w:val="es-ES_tradnl"/>
-        </w:rPr>
-        <w:t>Back End</w:t>
-      </w:r>
-      <w:bookmarkEnd w:id="19"/>
+      <w:bookmarkStart w:id="18" w:name="_Toc460656209"/>
+      <w:r>
+        <w:rPr>
+          <w:lang w:val="es-ES_tradnl"/>
+        </w:rPr>
+        <w:t xml:space="preserve">Back </w:t>
+      </w:r>
+      <w:proofErr w:type="spellStart"/>
+      <w:r>
+        <w:rPr>
+          <w:lang w:val="es-ES_tradnl"/>
+        </w:rPr>
+        <w:t>End</w:t>
+      </w:r>
+      <w:bookmarkEnd w:id="18"/>
+      <w:proofErr w:type="spellEnd"/>
     </w:p>
     <w:p>
       <w:pPr>
@@ -8049,14 +8243,14 @@
         </w:numPr>
         <w:ind w:left="810" w:firstLine="606"/>
       </w:pPr>
-      <w:bookmarkStart w:id="20" w:name="_Toc460656210"/>
+      <w:bookmarkStart w:id="19" w:name="_Toc460656210"/>
       <w:r>
         <w:t xml:space="preserve">7.3.1 </w:t>
       </w:r>
       <w:r>
         <w:t>API REST</w:t>
       </w:r>
-      <w:bookmarkEnd w:id="20"/>
+      <w:bookmarkEnd w:id="19"/>
     </w:p>
     <w:p>
       <w:pPr>
@@ -8333,8 +8527,19 @@
                 <w:sz w:val="22"/>
                 <w:szCs w:val="22"/>
               </w:rPr>
-              <w:t>Autenticación y Token</w:t>
+              <w:t xml:space="preserve">Autenticación y </w:t>
             </w:r>
+            <w:proofErr w:type="spellStart"/>
+            <w:r>
+              <w:rPr>
+                <w:rFonts w:ascii="Times New Roman" w:eastAsia="Times New Roman" w:hAnsi="Times New Roman" w:cs="Times New Roman"/>
+                <w:color w:val="000000"/>
+                <w:sz w:val="22"/>
+                <w:szCs w:val="22"/>
+              </w:rPr>
+              <w:t>Token</w:t>
+            </w:r>
+            <w:proofErr w:type="spellEnd"/>
           </w:p>
         </w:tc>
       </w:tr>
@@ -9381,7 +9586,7 @@
         <w:pStyle w:val="Ttulo1"/>
         <w:ind w:left="360"/>
       </w:pPr>
-      <w:bookmarkStart w:id="21" w:name="_Toc460656211"/>
+      <w:bookmarkStart w:id="20" w:name="_Toc460656211"/>
       <w:r>
         <w:lastRenderedPageBreak/>
         <w:t xml:space="preserve">I. </w:t>
@@ -9389,17 +9594,25 @@
       <w:r>
         <w:t>APENDICE</w:t>
       </w:r>
+      <w:bookmarkEnd w:id="20"/>
+    </w:p>
+    <w:p>
+      <w:pPr>
+        <w:pStyle w:val="U2"/>
+      </w:pPr>
+      <w:bookmarkStart w:id="21" w:name="_Toc460656212"/>
+      <w:r>
+        <w:t xml:space="preserve">i. </w:t>
+      </w:r>
+      <w:proofErr w:type="spellStart"/>
+      <w:r>
+        <w:t>Github</w:t>
+      </w:r>
+      <w:proofErr w:type="spellEnd"/>
+      <w:r>
+        <w:t xml:space="preserve"> Link</w:t>
+      </w:r>
       <w:bookmarkEnd w:id="21"/>
-    </w:p>
-    <w:p>
-      <w:pPr>
-        <w:pStyle w:val="U2"/>
-      </w:pPr>
-      <w:bookmarkStart w:id="22" w:name="_Toc460656212"/>
-      <w:r>
-        <w:t>i. Github Link</w:t>
-      </w:r>
-      <w:bookmarkEnd w:id="22"/>
     </w:p>
     <w:p>
       <w:pPr>
@@ -9443,14 +9656,14 @@
       <w:pPr>
         <w:pStyle w:val="U2"/>
       </w:pPr>
-      <w:bookmarkStart w:id="23" w:name="_Toc460656213"/>
+      <w:bookmarkStart w:id="22" w:name="_Toc460656213"/>
       <w:r>
         <w:rPr>
           <w:lang w:val="es-ES_tradnl"/>
         </w:rPr>
         <w:t>ii. API REST</w:t>
       </w:r>
-      <w:bookmarkEnd w:id="23"/>
+      <w:bookmarkEnd w:id="22"/>
     </w:p>
     <w:p>
       <w:pPr>
@@ -9542,7 +9755,23 @@
           <w:rFonts w:ascii="Times New Roman" w:hAnsi="Times New Roman" w:cs="Times New Roman"/>
           <w:lang w:val="es-ES_tradnl"/>
         </w:rPr>
-        <w:t xml:space="preserve">Información personal del usuario y token de autenticación </w:t>
+        <w:t xml:space="preserve">Información personal del usuario y </w:t>
+      </w:r>
+      <w:proofErr w:type="spellStart"/>
+      <w:r>
+        <w:rPr>
+          <w:rFonts w:ascii="Times New Roman" w:hAnsi="Times New Roman" w:cs="Times New Roman"/>
+          <w:lang w:val="es-ES_tradnl"/>
+        </w:rPr>
+        <w:t>token</w:t>
+      </w:r>
+      <w:proofErr w:type="spellEnd"/>
+      <w:r>
+        <w:rPr>
+          <w:rFonts w:ascii="Times New Roman" w:hAnsi="Times New Roman" w:cs="Times New Roman"/>
+          <w:lang w:val="es-ES_tradnl"/>
+        </w:rPr>
+        <w:t xml:space="preserve"> de autenticación </w:t>
       </w:r>
     </w:p>
     <w:p>
@@ -9594,13 +9823,23 @@
           <w:lang w:val="en-US"/>
         </w:rPr>
       </w:pPr>
+      <w:proofErr w:type="spellStart"/>
       <w:r>
         <w:rPr>
           <w:rFonts w:ascii="Times New Roman" w:hAnsi="Times New Roman" w:cs="Times New Roman"/>
           <w:b/>
           <w:lang w:val="en-US"/>
         </w:rPr>
-        <w:t>Operación:</w:t>
+        <w:t>Operación</w:t>
+      </w:r>
+      <w:proofErr w:type="spellEnd"/>
+      <w:r>
+        <w:rPr>
+          <w:rFonts w:ascii="Times New Roman" w:hAnsi="Times New Roman" w:cs="Times New Roman"/>
+          <w:b/>
+          <w:lang w:val="en-US"/>
+        </w:rPr>
+        <w:t>:</w:t>
       </w:r>
       <w:r>
         <w:rPr>
@@ -9664,6 +9903,7 @@
           <w:b/>
         </w:rPr>
       </w:pPr>
+      <w:proofErr w:type="spellStart"/>
       <w:r>
         <w:rPr>
           <w:rFonts w:ascii="Times New Roman" w:hAnsi="Times New Roman" w:cs="Times New Roman"/>
@@ -9671,6 +9911,7 @@
         </w:rPr>
         <w:t>Request</w:t>
       </w:r>
+      <w:proofErr w:type="spellEnd"/>
     </w:p>
     <w:p>
       <w:pPr>
@@ -9710,13 +9951,43 @@
           <w:rFonts w:ascii="Times New Roman" w:hAnsi="Times New Roman" w:cs="Times New Roman"/>
           <w:color w:val="C00000"/>
         </w:rPr>
-        <w:t>"username"</w:t>
-      </w:r>
-      <w:r>
-        <w:rPr>
-          <w:rFonts w:ascii="Times New Roman" w:hAnsi="Times New Roman" w:cs="Times New Roman"/>
-        </w:rPr>
-        <w:t>: "maria.illanes",</w:t>
+        <w:t>"</w:t>
+      </w:r>
+      <w:proofErr w:type="spellStart"/>
+      <w:r>
+        <w:rPr>
+          <w:rFonts w:ascii="Times New Roman" w:hAnsi="Times New Roman" w:cs="Times New Roman"/>
+          <w:color w:val="C00000"/>
+        </w:rPr>
+        <w:t>username</w:t>
+      </w:r>
+      <w:proofErr w:type="spellEnd"/>
+      <w:r>
+        <w:rPr>
+          <w:rFonts w:ascii="Times New Roman" w:hAnsi="Times New Roman" w:cs="Times New Roman"/>
+          <w:color w:val="C00000"/>
+        </w:rPr>
+        <w:t>"</w:t>
+      </w:r>
+      <w:r>
+        <w:rPr>
+          <w:rFonts w:ascii="Times New Roman" w:hAnsi="Times New Roman" w:cs="Times New Roman"/>
+        </w:rPr>
+        <w:t>: "</w:t>
+      </w:r>
+      <w:proofErr w:type="spellStart"/>
+      <w:r>
+        <w:rPr>
+          <w:rFonts w:ascii="Times New Roman" w:hAnsi="Times New Roman" w:cs="Times New Roman"/>
+        </w:rPr>
+        <w:t>maria.illanes</w:t>
+      </w:r>
+      <w:proofErr w:type="spellEnd"/>
+      <w:r>
+        <w:rPr>
+          <w:rFonts w:ascii="Times New Roman" w:hAnsi="Times New Roman" w:cs="Times New Roman"/>
+        </w:rPr>
+        <w:t>",</w:t>
       </w:r>
     </w:p>
     <w:p>
@@ -9902,6 +10173,7 @@
         </w:rPr>
         <w:t>"</w:t>
       </w:r>
+      <w:proofErr w:type="spellStart"/>
       <w:proofErr w:type="gramStart"/>
       <w:r>
         <w:rPr>
@@ -9911,6 +10183,7 @@
         </w:rPr>
         <w:t>firstName</w:t>
       </w:r>
+      <w:proofErr w:type="spellEnd"/>
       <w:proofErr w:type="gramEnd"/>
       <w:r>
         <w:rPr>
@@ -9954,6 +10227,7 @@
         </w:rPr>
         <w:t>"</w:t>
       </w:r>
+      <w:proofErr w:type="spellStart"/>
       <w:proofErr w:type="gramStart"/>
       <w:r>
         <w:rPr>
@@ -9963,6 +10237,7 @@
         </w:rPr>
         <w:t>lastName</w:t>
       </w:r>
+      <w:proofErr w:type="spellEnd"/>
       <w:proofErr w:type="gramEnd"/>
       <w:r>
         <w:rPr>
@@ -9977,7 +10252,23 @@
           <w:rFonts w:ascii="Times New Roman" w:hAnsi="Times New Roman" w:cs="Times New Roman"/>
           <w:lang w:val="en-US"/>
         </w:rPr>
-        <w:t>: "Illanes",</w:t>
+        <w:t>: "</w:t>
+      </w:r>
+      <w:proofErr w:type="spellStart"/>
+      <w:r>
+        <w:rPr>
+          <w:rFonts w:ascii="Times New Roman" w:hAnsi="Times New Roman" w:cs="Times New Roman"/>
+          <w:lang w:val="en-US"/>
+        </w:rPr>
+        <w:t>Illanes</w:t>
+      </w:r>
+      <w:proofErr w:type="spellEnd"/>
+      <w:r>
+        <w:rPr>
+          <w:rFonts w:ascii="Times New Roman" w:hAnsi="Times New Roman" w:cs="Times New Roman"/>
+          <w:lang w:val="en-US"/>
+        </w:rPr>
+        <w:t>",</w:t>
       </w:r>
     </w:p>
     <w:p>
@@ -10127,6 +10418,7 @@
         </w:rPr>
         <w:t>"</w:t>
       </w:r>
+      <w:proofErr w:type="spellStart"/>
       <w:proofErr w:type="gramStart"/>
       <w:r>
         <w:rPr>
@@ -10136,6 +10428,7 @@
         </w:rPr>
         <w:t>firstName</w:t>
       </w:r>
+      <w:proofErr w:type="spellEnd"/>
       <w:proofErr w:type="gramEnd"/>
       <w:r>
         <w:rPr>
@@ -10179,6 +10472,7 @@
         </w:rPr>
         <w:t>"</w:t>
       </w:r>
+      <w:proofErr w:type="spellStart"/>
       <w:proofErr w:type="gramStart"/>
       <w:r>
         <w:rPr>
@@ -10188,6 +10482,7 @@
         </w:rPr>
         <w:t>lastName</w:t>
       </w:r>
+      <w:proofErr w:type="spellEnd"/>
       <w:proofErr w:type="gramEnd"/>
       <w:r>
         <w:rPr>
@@ -10265,6 +10560,7 @@
         </w:rPr>
         <w:t>"</w:t>
       </w:r>
+      <w:proofErr w:type="spellStart"/>
       <w:proofErr w:type="gramStart"/>
       <w:r>
         <w:rPr>
@@ -10274,6 +10570,7 @@
         </w:rPr>
         <w:t>personType</w:t>
       </w:r>
+      <w:proofErr w:type="spellEnd"/>
       <w:proofErr w:type="gramEnd"/>
       <w:r>
         <w:rPr>
@@ -10336,6 +10633,7 @@
         </w:rPr>
         <w:t>"</w:t>
       </w:r>
+      <w:proofErr w:type="spellStart"/>
       <w:proofErr w:type="gramStart"/>
       <w:r>
         <w:rPr>
@@ -10345,6 +10643,7 @@
         </w:rPr>
         <w:t>personType</w:t>
       </w:r>
+      <w:proofErr w:type="spellEnd"/>
       <w:proofErr w:type="gramEnd"/>
       <w:r>
         <w:rPr>
@@ -10497,7 +10796,23 @@
           <w:rFonts w:ascii="Times New Roman" w:hAnsi="Times New Roman" w:cs="Times New Roman"/>
           <w:lang w:val="en-US"/>
         </w:rPr>
-        <w:t>: "maria.illanes",</w:t>
+        <w:t>: "</w:t>
+      </w:r>
+      <w:proofErr w:type="spellStart"/>
+      <w:r>
+        <w:rPr>
+          <w:rFonts w:ascii="Times New Roman" w:hAnsi="Times New Roman" w:cs="Times New Roman"/>
+          <w:lang w:val="en-US"/>
+        </w:rPr>
+        <w:t>maria.illanes</w:t>
+      </w:r>
+      <w:proofErr w:type="spellEnd"/>
+      <w:r>
+        <w:rPr>
+          <w:rFonts w:ascii="Times New Roman" w:hAnsi="Times New Roman" w:cs="Times New Roman"/>
+          <w:lang w:val="en-US"/>
+        </w:rPr>
+        <w:t>",</w:t>
       </w:r>
     </w:p>
     <w:p>
@@ -10526,6 +10841,7 @@
         </w:rPr>
         <w:t>"</w:t>
       </w:r>
+      <w:proofErr w:type="spellStart"/>
       <w:proofErr w:type="gramStart"/>
       <w:r>
         <w:rPr>
@@ -10535,6 +10851,7 @@
         </w:rPr>
         <w:t>imageUrl</w:t>
       </w:r>
+      <w:proofErr w:type="spellEnd"/>
       <w:proofErr w:type="gramEnd"/>
       <w:r>
         <w:rPr>
@@ -10626,7 +10943,6 @@
         <w:jc w:val="both"/>
         <w:rPr>
           <w:rFonts w:ascii="Times New Roman" w:hAnsi="Times New Roman" w:cs="Times New Roman"/>
-          <w:lang w:val="en-US"/>
         </w:rPr>
       </w:pPr>
       <w:r>
@@ -10639,7 +10955,6 @@
       <w:r>
         <w:rPr>
           <w:rFonts w:ascii="Times New Roman" w:hAnsi="Times New Roman" w:cs="Times New Roman"/>
-          <w:lang w:val="en-US"/>
         </w:rPr>
         <w:t>},</w:t>
       </w:r>
@@ -10652,13 +10967,11 @@
         <w:jc w:val="both"/>
         <w:rPr>
           <w:rFonts w:ascii="Times New Roman" w:hAnsi="Times New Roman" w:cs="Times New Roman"/>
-          <w:lang w:val="en-US"/>
-        </w:rPr>
-      </w:pPr>
-      <w:r>
-        <w:rPr>
-          <w:rFonts w:ascii="Times New Roman" w:hAnsi="Times New Roman" w:cs="Times New Roman"/>
-          <w:lang w:val="en-US"/>
+        </w:rPr>
+      </w:pPr>
+      <w:r>
+        <w:rPr>
+          <w:rFonts w:ascii="Times New Roman" w:hAnsi="Times New Roman" w:cs="Times New Roman"/>
         </w:rPr>
         <w:t xml:space="preserve">  </w:t>
       </w:r>
@@ -10666,32 +10979,28 @@
         <w:rPr>
           <w:rFonts w:ascii="Times New Roman" w:hAnsi="Times New Roman" w:cs="Times New Roman"/>
           <w:color w:val="C00000"/>
-          <w:lang w:val="en-US"/>
         </w:rPr>
         <w:t>"</w:t>
       </w:r>
-      <w:proofErr w:type="gramStart"/>
-      <w:r>
-        <w:rPr>
-          <w:rFonts w:ascii="Times New Roman" w:hAnsi="Times New Roman" w:cs="Times New Roman"/>
-          <w:color w:val="C00000"/>
-          <w:lang w:val="en-US"/>
+      <w:proofErr w:type="spellStart"/>
+      <w:r>
+        <w:rPr>
+          <w:rFonts w:ascii="Times New Roman" w:hAnsi="Times New Roman" w:cs="Times New Roman"/>
+          <w:color w:val="C00000"/>
         </w:rPr>
         <w:t>minors</w:t>
       </w:r>
-      <w:proofErr w:type="gramEnd"/>
-      <w:r>
-        <w:rPr>
-          <w:rFonts w:ascii="Times New Roman" w:hAnsi="Times New Roman" w:cs="Times New Roman"/>
-          <w:color w:val="C00000"/>
-          <w:lang w:val="en-US"/>
+      <w:proofErr w:type="spellEnd"/>
+      <w:r>
+        <w:rPr>
+          <w:rFonts w:ascii="Times New Roman" w:hAnsi="Times New Roman" w:cs="Times New Roman"/>
+          <w:color w:val="C00000"/>
         </w:rPr>
         <w:t>"</w:t>
       </w:r>
       <w:r>
         <w:rPr>
           <w:rFonts w:ascii="Times New Roman" w:hAnsi="Times New Roman" w:cs="Times New Roman"/>
-          <w:lang w:val="en-US"/>
         </w:rPr>
         <w:t>: [</w:t>
       </w:r>
@@ -10704,13 +11013,11 @@
         <w:jc w:val="both"/>
         <w:rPr>
           <w:rFonts w:ascii="Times New Roman" w:hAnsi="Times New Roman" w:cs="Times New Roman"/>
-          <w:lang w:val="en-US"/>
-        </w:rPr>
-      </w:pPr>
-      <w:r>
-        <w:rPr>
-          <w:rFonts w:ascii="Times New Roman" w:hAnsi="Times New Roman" w:cs="Times New Roman"/>
-          <w:lang w:val="en-US"/>
+        </w:rPr>
+      </w:pPr>
+      <w:r>
+        <w:rPr>
+          <w:rFonts w:ascii="Times New Roman" w:hAnsi="Times New Roman" w:cs="Times New Roman"/>
         </w:rPr>
         <w:t xml:space="preserve">    {</w:t>
       </w:r>
@@ -10723,13 +11030,11 @@
         <w:jc w:val="both"/>
         <w:rPr>
           <w:rFonts w:ascii="Times New Roman" w:hAnsi="Times New Roman" w:cs="Times New Roman"/>
-          <w:lang w:val="en-US"/>
-        </w:rPr>
-      </w:pPr>
-      <w:r>
-        <w:rPr>
-          <w:rFonts w:ascii="Times New Roman" w:hAnsi="Times New Roman" w:cs="Times New Roman"/>
-          <w:lang w:val="en-US"/>
+        </w:rPr>
+      </w:pPr>
+      <w:r>
+        <w:rPr>
+          <w:rFonts w:ascii="Times New Roman" w:hAnsi="Times New Roman" w:cs="Times New Roman"/>
         </w:rPr>
         <w:t xml:space="preserve">      </w:t>
       </w:r>
@@ -10737,14 +11042,12 @@
         <w:rPr>
           <w:rFonts w:ascii="Times New Roman" w:hAnsi="Times New Roman" w:cs="Times New Roman"/>
           <w:color w:val="C00000"/>
-          <w:lang w:val="en-US"/>
         </w:rPr>
         <w:t>"_id"</w:t>
       </w:r>
       <w:r>
         <w:rPr>
           <w:rFonts w:ascii="Times New Roman" w:hAnsi="Times New Roman" w:cs="Times New Roman"/>
-          <w:lang w:val="en-US"/>
         </w:rPr>
         <w:t>: "577726b198dce46834a9148e",</w:t>
       </w:r>
@@ -10762,7 +11065,6 @@
       <w:r>
         <w:rPr>
           <w:rFonts w:ascii="Times New Roman" w:hAnsi="Times New Roman" w:cs="Times New Roman"/>
-          <w:lang w:val="en-US"/>
         </w:rPr>
         <w:t xml:space="preserve">      </w:t>
       </w:r>
@@ -10771,7 +11073,23 @@
           <w:rFonts w:ascii="Times New Roman" w:hAnsi="Times New Roman" w:cs="Times New Roman"/>
           <w:color w:val="C00000"/>
         </w:rPr>
-        <w:t>"firstName"</w:t>
+        <w:t>"</w:t>
+      </w:r>
+      <w:proofErr w:type="spellStart"/>
+      <w:r>
+        <w:rPr>
+          <w:rFonts w:ascii="Times New Roman" w:hAnsi="Times New Roman" w:cs="Times New Roman"/>
+          <w:color w:val="C00000"/>
+        </w:rPr>
+        <w:t>firstName</w:t>
+      </w:r>
+      <w:proofErr w:type="spellEnd"/>
+      <w:r>
+        <w:rPr>
+          <w:rFonts w:ascii="Times New Roman" w:hAnsi="Times New Roman" w:cs="Times New Roman"/>
+          <w:color w:val="C00000"/>
+        </w:rPr>
+        <w:t>"</w:t>
       </w:r>
       <w:r>
         <w:rPr>
@@ -10802,14 +11120,38 @@
           <w:rFonts w:ascii="Times New Roman" w:hAnsi="Times New Roman" w:cs="Times New Roman"/>
           <w:color w:val="C00000"/>
         </w:rPr>
-        <w:t>"lastName"</w:t>
-      </w:r>
-      <w:r>
-        <w:rPr>
-          <w:rFonts w:ascii="Times New Roman" w:hAnsi="Times New Roman" w:cs="Times New Roman"/>
-        </w:rPr>
-        <w:t>: "Coca Illane</w:t>
-      </w:r>
+        <w:t>"</w:t>
+      </w:r>
+      <w:proofErr w:type="spellStart"/>
+      <w:r>
+        <w:rPr>
+          <w:rFonts w:ascii="Times New Roman" w:hAnsi="Times New Roman" w:cs="Times New Roman"/>
+          <w:color w:val="C00000"/>
+        </w:rPr>
+        <w:t>lastName</w:t>
+      </w:r>
+      <w:proofErr w:type="spellEnd"/>
+      <w:r>
+        <w:rPr>
+          <w:rFonts w:ascii="Times New Roman" w:hAnsi="Times New Roman" w:cs="Times New Roman"/>
+          <w:color w:val="C00000"/>
+        </w:rPr>
+        <w:t>"</w:t>
+      </w:r>
+      <w:r>
+        <w:rPr>
+          <w:rFonts w:ascii="Times New Roman" w:hAnsi="Times New Roman" w:cs="Times New Roman"/>
+        </w:rPr>
+        <w:t xml:space="preserve">: "Coca </w:t>
+      </w:r>
+      <w:proofErr w:type="spellStart"/>
+      <w:r>
+        <w:rPr>
+          <w:rFonts w:ascii="Times New Roman" w:hAnsi="Times New Roman" w:cs="Times New Roman"/>
+        </w:rPr>
+        <w:t>Illane</w:t>
+      </w:r>
+      <w:proofErr w:type="spellEnd"/>
       <w:r>
         <w:rPr>
           <w:rFonts w:ascii="Times New Roman" w:hAnsi="Times New Roman" w:cs="Times New Roman"/>
@@ -10876,7 +11218,25 @@
           <w:color w:val="C00000"/>
           <w:lang w:val="es-ES_tradnl"/>
         </w:rPr>
-        <w:t>"personType"</w:t>
+        <w:t>"</w:t>
+      </w:r>
+      <w:proofErr w:type="spellStart"/>
+      <w:r>
+        <w:rPr>
+          <w:rFonts w:ascii="Times New Roman" w:hAnsi="Times New Roman" w:cs="Times New Roman"/>
+          <w:color w:val="C00000"/>
+          <w:lang w:val="es-ES_tradnl"/>
+        </w:rPr>
+        <w:t>personType</w:t>
+      </w:r>
+      <w:proofErr w:type="spellEnd"/>
+      <w:r>
+        <w:rPr>
+          <w:rFonts w:ascii="Times New Roman" w:hAnsi="Times New Roman" w:cs="Times New Roman"/>
+          <w:color w:val="C00000"/>
+          <w:lang w:val="es-ES_tradnl"/>
+        </w:rPr>
+        <w:t>"</w:t>
       </w:r>
       <w:r>
         <w:rPr>
@@ -11035,13 +11395,23 @@
           <w:lang w:val="en-US"/>
         </w:rPr>
       </w:pPr>
+      <w:proofErr w:type="spellStart"/>
       <w:r>
         <w:rPr>
           <w:rFonts w:ascii="Times New Roman" w:hAnsi="Times New Roman" w:cs="Times New Roman"/>
           <w:b/>
           <w:lang w:val="en-US"/>
         </w:rPr>
-        <w:t>Operación:</w:t>
+        <w:t>Operación</w:t>
+      </w:r>
+      <w:proofErr w:type="spellEnd"/>
+      <w:r>
+        <w:rPr>
+          <w:rFonts w:ascii="Times New Roman" w:hAnsi="Times New Roman" w:cs="Times New Roman"/>
+          <w:b/>
+          <w:lang w:val="en-US"/>
+        </w:rPr>
+        <w:t>:</w:t>
       </w:r>
       <w:r>
         <w:rPr>
@@ -11098,8 +11468,36 @@
           <w:b/>
           <w:lang w:val="es-ES"/>
         </w:rPr>
-        <w:t>x-access-token</w:t>
-      </w:r>
+        <w:t>x-</w:t>
+      </w:r>
+      <w:proofErr w:type="spellStart"/>
+      <w:r>
+        <w:rPr>
+          <w:rFonts w:ascii="Times New Roman" w:hAnsi="Times New Roman" w:cs="Times New Roman"/>
+          <w:b/>
+          <w:lang w:val="es-ES"/>
+        </w:rPr>
+        <w:t>access</w:t>
+      </w:r>
+      <w:proofErr w:type="spellEnd"/>
+      <w:r>
+        <w:rPr>
+          <w:rFonts w:ascii="Times New Roman" w:hAnsi="Times New Roman" w:cs="Times New Roman"/>
+          <w:b/>
+          <w:lang w:val="es-ES"/>
+        </w:rPr>
+        <w:t>-</w:t>
+      </w:r>
+      <w:proofErr w:type="spellStart"/>
+      <w:r>
+        <w:rPr>
+          <w:rFonts w:ascii="Times New Roman" w:hAnsi="Times New Roman" w:cs="Times New Roman"/>
+          <w:b/>
+          <w:lang w:val="es-ES"/>
+        </w:rPr>
+        <w:t>token</w:t>
+      </w:r>
+      <w:proofErr w:type="spellEnd"/>
       <w:proofErr w:type="gramEnd"/>
       <w:r>
         <w:rPr>
@@ -11133,12 +11531,21 @@
         <w:lastRenderedPageBreak/>
         <w:t xml:space="preserve">Descripción: </w:t>
       </w:r>
+      <w:proofErr w:type="spellStart"/>
       <w:r>
         <w:rPr>
           <w:rFonts w:ascii="Times New Roman" w:hAnsi="Times New Roman" w:cs="Times New Roman"/>
           <w:lang w:val="es-ES"/>
         </w:rPr>
-        <w:t>Token para autenticación de usuario</w:t>
+        <w:t>Token</w:t>
+      </w:r>
+      <w:proofErr w:type="spellEnd"/>
+      <w:r>
+        <w:rPr>
+          <w:rFonts w:ascii="Times New Roman" w:hAnsi="Times New Roman" w:cs="Times New Roman"/>
+          <w:lang w:val="es-ES"/>
+        </w:rPr>
+        <w:t xml:space="preserve"> para autenticación de usuario</w:t>
       </w:r>
     </w:p>
     <w:p>
@@ -11164,13 +11571,31 @@
         </w:rPr>
         <w:t xml:space="preserve">Proveedor de parámetro: </w:t>
       </w:r>
+      <w:proofErr w:type="spellStart"/>
       <w:r>
         <w:rPr>
           <w:rFonts w:ascii="Times New Roman" w:hAnsi="Times New Roman" w:cs="Times New Roman"/>
           <w:lang w:val="es-ES"/>
         </w:rPr>
-        <w:t>Request Body</w:t>
-      </w:r>
+        <w:t>Request</w:t>
+      </w:r>
+      <w:proofErr w:type="spellEnd"/>
+      <w:r>
+        <w:rPr>
+          <w:rFonts w:ascii="Times New Roman" w:hAnsi="Times New Roman" w:cs="Times New Roman"/>
+          <w:lang w:val="es-ES"/>
+        </w:rPr>
+        <w:t xml:space="preserve"> </w:t>
+      </w:r>
+      <w:proofErr w:type="spellStart"/>
+      <w:r>
+        <w:rPr>
+          <w:rFonts w:ascii="Times New Roman" w:hAnsi="Times New Roman" w:cs="Times New Roman"/>
+          <w:lang w:val="es-ES"/>
+        </w:rPr>
+        <w:t>Body</w:t>
+      </w:r>
+      <w:proofErr w:type="spellEnd"/>
       <w:r>
         <w:rPr>
           <w:rFonts w:ascii="Times New Roman" w:hAnsi="Times New Roman" w:cs="Times New Roman"/>
@@ -11203,6 +11628,7 @@
         </w:rPr>
         <w:t xml:space="preserve">Tipo de dato: </w:t>
       </w:r>
+      <w:proofErr w:type="spellStart"/>
       <w:r>
         <w:rPr>
           <w:rFonts w:ascii="Times New Roman" w:hAnsi="Times New Roman" w:cs="Times New Roman"/>
@@ -11210,6 +11636,7 @@
         </w:rPr>
         <w:t>String</w:t>
       </w:r>
+      <w:proofErr w:type="spellEnd"/>
     </w:p>
     <w:p>
       <w:pPr>
@@ -11221,6 +11648,7 @@
           <w:lang w:val="es-ES"/>
         </w:rPr>
       </w:pPr>
+      <w:proofErr w:type="spellStart"/>
       <w:proofErr w:type="gramStart"/>
       <w:r>
         <w:rPr>
@@ -11230,6 +11658,7 @@
         </w:rPr>
         <w:t>userId</w:t>
       </w:r>
+      <w:proofErr w:type="spellEnd"/>
       <w:proofErr w:type="gramEnd"/>
       <w:r>
         <w:rPr>
@@ -11293,13 +11722,31 @@
         </w:rPr>
         <w:t xml:space="preserve">Proveedor de parámetro: </w:t>
       </w:r>
+      <w:proofErr w:type="spellStart"/>
       <w:r>
         <w:rPr>
           <w:rFonts w:ascii="Times New Roman" w:hAnsi="Times New Roman" w:cs="Times New Roman"/>
           <w:lang w:val="es-ES"/>
         </w:rPr>
-        <w:t>Request Body</w:t>
-      </w:r>
+        <w:t>Request</w:t>
+      </w:r>
+      <w:proofErr w:type="spellEnd"/>
+      <w:r>
+        <w:rPr>
+          <w:rFonts w:ascii="Times New Roman" w:hAnsi="Times New Roman" w:cs="Times New Roman"/>
+          <w:lang w:val="es-ES"/>
+        </w:rPr>
+        <w:t xml:space="preserve"> </w:t>
+      </w:r>
+      <w:proofErr w:type="spellStart"/>
+      <w:r>
+        <w:rPr>
+          <w:rFonts w:ascii="Times New Roman" w:hAnsi="Times New Roman" w:cs="Times New Roman"/>
+          <w:lang w:val="es-ES"/>
+        </w:rPr>
+        <w:t>Body</w:t>
+      </w:r>
+      <w:proofErr w:type="spellEnd"/>
     </w:p>
     <w:p>
       <w:pPr>
@@ -11324,6 +11771,7 @@
         </w:rPr>
         <w:t xml:space="preserve">Tipo: </w:t>
       </w:r>
+      <w:proofErr w:type="spellStart"/>
       <w:r>
         <w:rPr>
           <w:rFonts w:ascii="Times New Roman" w:hAnsi="Times New Roman" w:cs="Times New Roman"/>
@@ -11331,6 +11779,7 @@
         </w:rPr>
         <w:t>String</w:t>
       </w:r>
+      <w:proofErr w:type="spellEnd"/>
     </w:p>
     <w:p>
       <w:pPr>
@@ -11464,6 +11913,7 @@
         </w:rPr>
         <w:t>"</w:t>
       </w:r>
+      <w:proofErr w:type="spellStart"/>
       <w:proofErr w:type="gramStart"/>
       <w:r>
         <w:rPr>
@@ -11473,6 +11923,7 @@
         </w:rPr>
         <w:t>travelRoute</w:t>
       </w:r>
+      <w:proofErr w:type="spellEnd"/>
       <w:proofErr w:type="gramEnd"/>
       <w:r>
         <w:rPr>
@@ -11487,7 +11938,23 @@
           <w:rFonts w:ascii="Times New Roman" w:hAnsi="Times New Roman" w:cs="Times New Roman"/>
           <w:lang w:val="en-US"/>
         </w:rPr>
-        <w:t>: "Cbba - Oruro",</w:t>
+        <w:t>: "</w:t>
+      </w:r>
+      <w:proofErr w:type="spellStart"/>
+      <w:r>
+        <w:rPr>
+          <w:rFonts w:ascii="Times New Roman" w:hAnsi="Times New Roman" w:cs="Times New Roman"/>
+          <w:lang w:val="en-US"/>
+        </w:rPr>
+        <w:t>Cbba</w:t>
+      </w:r>
+      <w:proofErr w:type="spellEnd"/>
+      <w:r>
+        <w:rPr>
+          <w:rFonts w:ascii="Times New Roman" w:hAnsi="Times New Roman" w:cs="Times New Roman"/>
+          <w:lang w:val="en-US"/>
+        </w:rPr>
+        <w:t xml:space="preserve"> - Oruro",</w:t>
       </w:r>
     </w:p>
     <w:p>
@@ -11516,6 +11983,7 @@
         </w:rPr>
         <w:t>"</w:t>
       </w:r>
+      <w:proofErr w:type="spellStart"/>
       <w:proofErr w:type="gramStart"/>
       <w:r>
         <w:rPr>
@@ -11525,6 +11993,7 @@
         </w:rPr>
         <w:t>startDate</w:t>
       </w:r>
+      <w:proofErr w:type="spellEnd"/>
       <w:proofErr w:type="gramEnd"/>
       <w:r>
         <w:rPr>
@@ -11568,6 +12037,7 @@
         </w:rPr>
         <w:t>"</w:t>
       </w:r>
+      <w:proofErr w:type="spellStart"/>
       <w:proofErr w:type="gramStart"/>
       <w:r>
         <w:rPr>
@@ -11577,6 +12047,7 @@
         </w:rPr>
         <w:t>endDate</w:t>
       </w:r>
+      <w:proofErr w:type="spellEnd"/>
       <w:proofErr w:type="gramEnd"/>
       <w:r>
         <w:rPr>
@@ -11695,7 +12166,23 @@
           <w:rFonts w:ascii="Times New Roman" w:hAnsi="Times New Roman" w:cs="Times New Roman"/>
           <w:lang w:val="en-US"/>
         </w:rPr>
-        <w:t>: "maria.illanes",</w:t>
+        <w:t>: "</w:t>
+      </w:r>
+      <w:proofErr w:type="spellStart"/>
+      <w:r>
+        <w:rPr>
+          <w:rFonts w:ascii="Times New Roman" w:hAnsi="Times New Roman" w:cs="Times New Roman"/>
+          <w:lang w:val="en-US"/>
+        </w:rPr>
+        <w:t>maria.illanes</w:t>
+      </w:r>
+      <w:proofErr w:type="spellEnd"/>
+      <w:r>
+        <w:rPr>
+          <w:rFonts w:ascii="Times New Roman" w:hAnsi="Times New Roman" w:cs="Times New Roman"/>
+          <w:lang w:val="en-US"/>
+        </w:rPr>
+        <w:t>",</w:t>
       </w:r>
     </w:p>
     <w:p>
@@ -11724,6 +12211,7 @@
         </w:rPr>
         <w:t>"</w:t>
       </w:r>
+      <w:proofErr w:type="spellStart"/>
       <w:proofErr w:type="gramStart"/>
       <w:r>
         <w:rPr>
@@ -11733,6 +12221,7 @@
         </w:rPr>
         <w:t>imageUrl</w:t>
       </w:r>
+      <w:proofErr w:type="spellEnd"/>
       <w:proofErr w:type="gramEnd"/>
       <w:r>
         <w:rPr>
@@ -11847,6 +12336,7 @@
         </w:rPr>
         <w:t>"</w:t>
       </w:r>
+      <w:proofErr w:type="spellStart"/>
       <w:proofErr w:type="gramStart"/>
       <w:r>
         <w:rPr>
@@ -11856,6 +12346,7 @@
         </w:rPr>
         <w:t>creationDate</w:t>
       </w:r>
+      <w:proofErr w:type="spellEnd"/>
       <w:proofErr w:type="gramEnd"/>
       <w:r>
         <w:rPr>
@@ -11899,6 +12390,7 @@
         </w:rPr>
         <w:t>"</w:t>
       </w:r>
+      <w:proofErr w:type="spellStart"/>
       <w:proofErr w:type="gramStart"/>
       <w:r>
         <w:rPr>
@@ -11908,6 +12400,7 @@
         </w:rPr>
         <w:t>updateDate</w:t>
       </w:r>
+      <w:proofErr w:type="spellEnd"/>
       <w:proofErr w:type="gramEnd"/>
       <w:r>
         <w:rPr>
@@ -12003,6 +12496,7 @@
         </w:rPr>
         <w:t>"</w:t>
       </w:r>
+      <w:proofErr w:type="spellStart"/>
       <w:proofErr w:type="gramStart"/>
       <w:r>
         <w:rPr>
@@ -12012,6 +12506,7 @@
         </w:rPr>
         <w:t>firstName</w:t>
       </w:r>
+      <w:proofErr w:type="spellEnd"/>
       <w:proofErr w:type="gramEnd"/>
       <w:r>
         <w:rPr>
@@ -12055,6 +12550,7 @@
         </w:rPr>
         <w:t>"</w:t>
       </w:r>
+      <w:proofErr w:type="spellStart"/>
       <w:proofErr w:type="gramStart"/>
       <w:r>
         <w:rPr>
@@ -12064,6 +12560,7 @@
         </w:rPr>
         <w:t>lastName</w:t>
       </w:r>
+      <w:proofErr w:type="spellEnd"/>
       <w:proofErr w:type="gramEnd"/>
       <w:r>
         <w:rPr>
@@ -12078,7 +12575,23 @@
           <w:rFonts w:ascii="Times New Roman" w:hAnsi="Times New Roman" w:cs="Times New Roman"/>
           <w:lang w:val="en-US"/>
         </w:rPr>
-        <w:t>: "Illanes",</w:t>
+        <w:t>: "</w:t>
+      </w:r>
+      <w:proofErr w:type="spellStart"/>
+      <w:r>
+        <w:rPr>
+          <w:rFonts w:ascii="Times New Roman" w:hAnsi="Times New Roman" w:cs="Times New Roman"/>
+          <w:lang w:val="en-US"/>
+        </w:rPr>
+        <w:t>Illanes</w:t>
+      </w:r>
+      <w:proofErr w:type="spellEnd"/>
+      <w:r>
+        <w:rPr>
+          <w:rFonts w:ascii="Times New Roman" w:hAnsi="Times New Roman" w:cs="Times New Roman"/>
+          <w:lang w:val="en-US"/>
+        </w:rPr>
+        <w:t>",</w:t>
       </w:r>
     </w:p>
     <w:p>
@@ -12141,6 +12654,7 @@
         </w:rPr>
         <w:t>"</w:t>
       </w:r>
+      <w:proofErr w:type="spellStart"/>
       <w:proofErr w:type="gramStart"/>
       <w:r>
         <w:rPr>
@@ -12150,6 +12664,7 @@
         </w:rPr>
         <w:t>personType</w:t>
       </w:r>
+      <w:proofErr w:type="spellEnd"/>
       <w:proofErr w:type="gramEnd"/>
       <w:r>
         <w:rPr>
@@ -12265,6 +12780,7 @@
         </w:rPr>
         <w:t>"</w:t>
       </w:r>
+      <w:proofErr w:type="spellStart"/>
       <w:proofErr w:type="gramStart"/>
       <w:r>
         <w:rPr>
@@ -12274,6 +12790,7 @@
         </w:rPr>
         <w:t>firstName</w:t>
       </w:r>
+      <w:proofErr w:type="spellEnd"/>
       <w:proofErr w:type="gramEnd"/>
       <w:r>
         <w:rPr>
@@ -12317,6 +12834,7 @@
         </w:rPr>
         <w:t>"</w:t>
       </w:r>
+      <w:proofErr w:type="spellStart"/>
       <w:proofErr w:type="gramStart"/>
       <w:r>
         <w:rPr>
@@ -12326,6 +12844,7 @@
         </w:rPr>
         <w:t>lastName</w:t>
       </w:r>
+      <w:proofErr w:type="spellEnd"/>
       <w:proofErr w:type="gramEnd"/>
       <w:r>
         <w:rPr>
@@ -12395,7 +12914,23 @@
           <w:rFonts w:ascii="Times New Roman" w:hAnsi="Times New Roman" w:cs="Times New Roman"/>
           <w:color w:val="C00000"/>
         </w:rPr>
-        <w:t>"personType"</w:t>
+        <w:t>"</w:t>
+      </w:r>
+      <w:proofErr w:type="spellStart"/>
+      <w:r>
+        <w:rPr>
+          <w:rFonts w:ascii="Times New Roman" w:hAnsi="Times New Roman" w:cs="Times New Roman"/>
+          <w:color w:val="C00000"/>
+        </w:rPr>
+        <w:t>personType</w:t>
+      </w:r>
+      <w:proofErr w:type="spellEnd"/>
+      <w:r>
+        <w:rPr>
+          <w:rFonts w:ascii="Times New Roman" w:hAnsi="Times New Roman" w:cs="Times New Roman"/>
+          <w:color w:val="C00000"/>
+        </w:rPr>
+        <w:t>"</w:t>
       </w:r>
       <w:r>
         <w:rPr>
@@ -12442,7 +12977,23 @@
           <w:rFonts w:ascii="Times New Roman" w:hAnsi="Times New Roman" w:cs="Times New Roman"/>
           <w:color w:val="C00000"/>
         </w:rPr>
-        <w:t>"minors"</w:t>
+        <w:t>"</w:t>
+      </w:r>
+      <w:proofErr w:type="spellStart"/>
+      <w:r>
+        <w:rPr>
+          <w:rFonts w:ascii="Times New Roman" w:hAnsi="Times New Roman" w:cs="Times New Roman"/>
+          <w:color w:val="C00000"/>
+        </w:rPr>
+        <w:t>minors</w:t>
+      </w:r>
+      <w:proofErr w:type="spellEnd"/>
+      <w:r>
+        <w:rPr>
+          <w:rFonts w:ascii="Times New Roman" w:hAnsi="Times New Roman" w:cs="Times New Roman"/>
+          <w:color w:val="C00000"/>
+        </w:rPr>
+        <w:t>"</w:t>
       </w:r>
       <w:r>
         <w:rPr>
@@ -12489,7 +13040,23 @@
           <w:rFonts w:ascii="Times New Roman" w:hAnsi="Times New Roman" w:cs="Times New Roman"/>
           <w:color w:val="C00000"/>
         </w:rPr>
-        <w:t>"firstName"</w:t>
+        <w:t>"</w:t>
+      </w:r>
+      <w:proofErr w:type="spellStart"/>
+      <w:r>
+        <w:rPr>
+          <w:rFonts w:ascii="Times New Roman" w:hAnsi="Times New Roman" w:cs="Times New Roman"/>
+          <w:color w:val="C00000"/>
+        </w:rPr>
+        <w:t>firstName</w:t>
+      </w:r>
+      <w:proofErr w:type="spellEnd"/>
+      <w:r>
+        <w:rPr>
+          <w:rFonts w:ascii="Times New Roman" w:hAnsi="Times New Roman" w:cs="Times New Roman"/>
+          <w:color w:val="C00000"/>
+        </w:rPr>
+        <w:t>"</w:t>
       </w:r>
       <w:r>
         <w:rPr>
@@ -12519,13 +13086,43 @@
           <w:rFonts w:ascii="Times New Roman" w:hAnsi="Times New Roman" w:cs="Times New Roman"/>
           <w:color w:val="C00000"/>
         </w:rPr>
-        <w:t>"lastName"</w:t>
-      </w:r>
-      <w:r>
-        <w:rPr>
-          <w:rFonts w:ascii="Times New Roman" w:hAnsi="Times New Roman" w:cs="Times New Roman"/>
-        </w:rPr>
-        <w:t>: "Coca Illanes",</w:t>
+        <w:t>"</w:t>
+      </w:r>
+      <w:proofErr w:type="spellStart"/>
+      <w:r>
+        <w:rPr>
+          <w:rFonts w:ascii="Times New Roman" w:hAnsi="Times New Roman" w:cs="Times New Roman"/>
+          <w:color w:val="C00000"/>
+        </w:rPr>
+        <w:t>lastName</w:t>
+      </w:r>
+      <w:proofErr w:type="spellEnd"/>
+      <w:r>
+        <w:rPr>
+          <w:rFonts w:ascii="Times New Roman" w:hAnsi="Times New Roman" w:cs="Times New Roman"/>
+          <w:color w:val="C00000"/>
+        </w:rPr>
+        <w:t>"</w:t>
+      </w:r>
+      <w:r>
+        <w:rPr>
+          <w:rFonts w:ascii="Times New Roman" w:hAnsi="Times New Roman" w:cs="Times New Roman"/>
+        </w:rPr>
+        <w:t xml:space="preserve">: "Coca </w:t>
+      </w:r>
+      <w:proofErr w:type="spellStart"/>
+      <w:r>
+        <w:rPr>
+          <w:rFonts w:ascii="Times New Roman" w:hAnsi="Times New Roman" w:cs="Times New Roman"/>
+        </w:rPr>
+        <w:t>Illanes</w:t>
+      </w:r>
+      <w:proofErr w:type="spellEnd"/>
+      <w:r>
+        <w:rPr>
+          <w:rFonts w:ascii="Times New Roman" w:hAnsi="Times New Roman" w:cs="Times New Roman"/>
+        </w:rPr>
+        <w:t>",</w:t>
       </w:r>
     </w:p>
     <w:p>
@@ -12579,7 +13176,23 @@
           <w:rFonts w:ascii="Times New Roman" w:hAnsi="Times New Roman" w:cs="Times New Roman"/>
           <w:color w:val="C00000"/>
         </w:rPr>
-        <w:t>"personType"</w:t>
+        <w:t>"</w:t>
+      </w:r>
+      <w:proofErr w:type="spellStart"/>
+      <w:r>
+        <w:rPr>
+          <w:rFonts w:ascii="Times New Roman" w:hAnsi="Times New Roman" w:cs="Times New Roman"/>
+          <w:color w:val="C00000"/>
+        </w:rPr>
+        <w:t>personType</w:t>
+      </w:r>
+      <w:proofErr w:type="spellEnd"/>
+      <w:r>
+        <w:rPr>
+          <w:rFonts w:ascii="Times New Roman" w:hAnsi="Times New Roman" w:cs="Times New Roman"/>
+          <w:color w:val="C00000"/>
+        </w:rPr>
+        <w:t>"</w:t>
       </w:r>
       <w:r>
         <w:rPr>
@@ -12746,13 +13359,23 @@
           <w:lang w:val="en-US"/>
         </w:rPr>
       </w:pPr>
+      <w:proofErr w:type="spellStart"/>
       <w:r>
         <w:rPr>
           <w:rFonts w:ascii="Times New Roman" w:hAnsi="Times New Roman" w:cs="Times New Roman"/>
           <w:b/>
           <w:lang w:val="en-US"/>
         </w:rPr>
-        <w:t>Operación:</w:t>
+        <w:t>Operación</w:t>
+      </w:r>
+      <w:proofErr w:type="spellEnd"/>
+      <w:r>
+        <w:rPr>
+          <w:rFonts w:ascii="Times New Roman" w:hAnsi="Times New Roman" w:cs="Times New Roman"/>
+          <w:b/>
+          <w:lang w:val="en-US"/>
+        </w:rPr>
+        <w:t>:</w:t>
       </w:r>
       <w:r>
         <w:rPr>
@@ -12809,8 +13432,36 @@
           <w:b/>
           <w:lang w:val="es-ES"/>
         </w:rPr>
-        <w:t>x-access-token</w:t>
-      </w:r>
+        <w:t>x-</w:t>
+      </w:r>
+      <w:proofErr w:type="spellStart"/>
+      <w:r>
+        <w:rPr>
+          <w:rFonts w:ascii="Times New Roman" w:hAnsi="Times New Roman" w:cs="Times New Roman"/>
+          <w:b/>
+          <w:lang w:val="es-ES"/>
+        </w:rPr>
+        <w:t>access</w:t>
+      </w:r>
+      <w:proofErr w:type="spellEnd"/>
+      <w:r>
+        <w:rPr>
+          <w:rFonts w:ascii="Times New Roman" w:hAnsi="Times New Roman" w:cs="Times New Roman"/>
+          <w:b/>
+          <w:lang w:val="es-ES"/>
+        </w:rPr>
+        <w:t>-</w:t>
+      </w:r>
+      <w:proofErr w:type="spellStart"/>
+      <w:r>
+        <w:rPr>
+          <w:rFonts w:ascii="Times New Roman" w:hAnsi="Times New Roman" w:cs="Times New Roman"/>
+          <w:b/>
+          <w:lang w:val="es-ES"/>
+        </w:rPr>
+        <w:t>token</w:t>
+      </w:r>
+      <w:proofErr w:type="spellEnd"/>
       <w:proofErr w:type="gramEnd"/>
       <w:r>
         <w:rPr>
@@ -12843,12 +13494,21 @@
         </w:rPr>
         <w:t xml:space="preserve">Descripción: </w:t>
       </w:r>
+      <w:proofErr w:type="spellStart"/>
       <w:r>
         <w:rPr>
           <w:rFonts w:ascii="Times New Roman" w:hAnsi="Times New Roman" w:cs="Times New Roman"/>
           <w:lang w:val="es-ES"/>
         </w:rPr>
-        <w:t>Token para autenticación de usuario</w:t>
+        <w:t>Token</w:t>
+      </w:r>
+      <w:proofErr w:type="spellEnd"/>
+      <w:r>
+        <w:rPr>
+          <w:rFonts w:ascii="Times New Roman" w:hAnsi="Times New Roman" w:cs="Times New Roman"/>
+          <w:lang w:val="es-ES"/>
+        </w:rPr>
+        <w:t xml:space="preserve"> para autenticación de usuario</w:t>
       </w:r>
     </w:p>
     <w:p>
@@ -12874,13 +13534,31 @@
         </w:rPr>
         <w:t xml:space="preserve">Proveedor de parámetro: </w:t>
       </w:r>
+      <w:proofErr w:type="spellStart"/>
       <w:r>
         <w:rPr>
           <w:rFonts w:ascii="Times New Roman" w:hAnsi="Times New Roman" w:cs="Times New Roman"/>
           <w:lang w:val="es-ES"/>
         </w:rPr>
-        <w:t>Request Body</w:t>
-      </w:r>
+        <w:t>Request</w:t>
+      </w:r>
+      <w:proofErr w:type="spellEnd"/>
+      <w:r>
+        <w:rPr>
+          <w:rFonts w:ascii="Times New Roman" w:hAnsi="Times New Roman" w:cs="Times New Roman"/>
+          <w:lang w:val="es-ES"/>
+        </w:rPr>
+        <w:t xml:space="preserve"> </w:t>
+      </w:r>
+      <w:proofErr w:type="spellStart"/>
+      <w:r>
+        <w:rPr>
+          <w:rFonts w:ascii="Times New Roman" w:hAnsi="Times New Roman" w:cs="Times New Roman"/>
+          <w:lang w:val="es-ES"/>
+        </w:rPr>
+        <w:t>Body</w:t>
+      </w:r>
+      <w:proofErr w:type="spellEnd"/>
       <w:r>
         <w:rPr>
           <w:rFonts w:ascii="Times New Roman" w:hAnsi="Times New Roman" w:cs="Times New Roman"/>
@@ -12913,6 +13591,7 @@
         </w:rPr>
         <w:t xml:space="preserve">Tipo de dato: </w:t>
       </w:r>
+      <w:proofErr w:type="spellStart"/>
       <w:r>
         <w:rPr>
           <w:rFonts w:ascii="Times New Roman" w:hAnsi="Times New Roman" w:cs="Times New Roman"/>
@@ -12920,6 +13599,7 @@
         </w:rPr>
         <w:t>String</w:t>
       </w:r>
+      <w:proofErr w:type="spellEnd"/>
     </w:p>
     <w:p>
       <w:pPr>
@@ -12931,6 +13611,7 @@
           <w:lang w:val="es-ES"/>
         </w:rPr>
       </w:pPr>
+      <w:proofErr w:type="spellStart"/>
       <w:proofErr w:type="gramStart"/>
       <w:r>
         <w:rPr>
@@ -12940,6 +13621,7 @@
         </w:rPr>
         <w:t>userId</w:t>
       </w:r>
+      <w:proofErr w:type="spellEnd"/>
       <w:proofErr w:type="gramEnd"/>
       <w:r>
         <w:rPr>
@@ -13003,13 +13685,31 @@
         </w:rPr>
         <w:t xml:space="preserve">Proveedor de parámetro: </w:t>
       </w:r>
+      <w:proofErr w:type="spellStart"/>
       <w:r>
         <w:rPr>
           <w:rFonts w:ascii="Times New Roman" w:hAnsi="Times New Roman" w:cs="Times New Roman"/>
           <w:lang w:val="es-ES"/>
         </w:rPr>
-        <w:t>Request Body</w:t>
-      </w:r>
+        <w:t>Request</w:t>
+      </w:r>
+      <w:proofErr w:type="spellEnd"/>
+      <w:r>
+        <w:rPr>
+          <w:rFonts w:ascii="Times New Roman" w:hAnsi="Times New Roman" w:cs="Times New Roman"/>
+          <w:lang w:val="es-ES"/>
+        </w:rPr>
+        <w:t xml:space="preserve"> </w:t>
+      </w:r>
+      <w:proofErr w:type="spellStart"/>
+      <w:r>
+        <w:rPr>
+          <w:rFonts w:ascii="Times New Roman" w:hAnsi="Times New Roman" w:cs="Times New Roman"/>
+          <w:lang w:val="es-ES"/>
+        </w:rPr>
+        <w:t>Body</w:t>
+      </w:r>
+      <w:proofErr w:type="spellEnd"/>
     </w:p>
     <w:p>
       <w:pPr>
@@ -13034,6 +13734,7 @@
         </w:rPr>
         <w:t xml:space="preserve">Tipo: </w:t>
       </w:r>
+      <w:proofErr w:type="spellStart"/>
       <w:r>
         <w:rPr>
           <w:rFonts w:ascii="Times New Roman" w:hAnsi="Times New Roman" w:cs="Times New Roman"/>
@@ -13041,6 +13742,7 @@
         </w:rPr>
         <w:t>String</w:t>
       </w:r>
+      <w:proofErr w:type="spellEnd"/>
     </w:p>
     <w:p>
       <w:pPr>
@@ -13080,6 +13782,7 @@
           <w:lang w:val="es-ES_tradnl"/>
         </w:rPr>
       </w:pPr>
+      <w:proofErr w:type="spellStart"/>
       <w:r>
         <w:rPr>
           <w:rFonts w:ascii="Times New Roman" w:hAnsi="Times New Roman" w:cs="Times New Roman"/>
@@ -13089,6 +13792,7 @@
         <w:lastRenderedPageBreak/>
         <w:t>Request</w:t>
       </w:r>
+      <w:proofErr w:type="spellEnd"/>
     </w:p>
     <w:p>
       <w:pPr>
@@ -13131,7 +13835,23 @@
           <w:rFonts w:ascii="Times New Roman" w:hAnsi="Times New Roman" w:cs="Times New Roman"/>
           <w:color w:val="C00000"/>
         </w:rPr>
-        <w:t>"travelRoute"</w:t>
+        <w:t>"</w:t>
+      </w:r>
+      <w:proofErr w:type="spellStart"/>
+      <w:r>
+        <w:rPr>
+          <w:rFonts w:ascii="Times New Roman" w:hAnsi="Times New Roman" w:cs="Times New Roman"/>
+          <w:color w:val="C00000"/>
+        </w:rPr>
+        <w:t>travelRoute</w:t>
+      </w:r>
+      <w:proofErr w:type="spellEnd"/>
+      <w:r>
+        <w:rPr>
+          <w:rFonts w:ascii="Times New Roman" w:hAnsi="Times New Roman" w:cs="Times New Roman"/>
+          <w:color w:val="C00000"/>
+        </w:rPr>
+        <w:t>"</w:t>
       </w:r>
       <w:r>
         <w:rPr>
@@ -13161,7 +13881,23 @@
           <w:rFonts w:ascii="Times New Roman" w:hAnsi="Times New Roman" w:cs="Times New Roman"/>
           <w:color w:val="C00000"/>
         </w:rPr>
-        <w:t>"startDate"</w:t>
+        <w:t>"</w:t>
+      </w:r>
+      <w:proofErr w:type="spellStart"/>
+      <w:r>
+        <w:rPr>
+          <w:rFonts w:ascii="Times New Roman" w:hAnsi="Times New Roman" w:cs="Times New Roman"/>
+          <w:color w:val="C00000"/>
+        </w:rPr>
+        <w:t>startDate</w:t>
+      </w:r>
+      <w:proofErr w:type="spellEnd"/>
+      <w:r>
+        <w:rPr>
+          <w:rFonts w:ascii="Times New Roman" w:hAnsi="Times New Roman" w:cs="Times New Roman"/>
+          <w:color w:val="C00000"/>
+        </w:rPr>
+        <w:t>"</w:t>
       </w:r>
       <w:r>
         <w:rPr>
@@ -13195,6 +13931,7 @@
         </w:rPr>
         <w:t>"</w:t>
       </w:r>
+      <w:proofErr w:type="spellStart"/>
       <w:proofErr w:type="gramStart"/>
       <w:r>
         <w:rPr>
@@ -13204,6 +13941,7 @@
         </w:rPr>
         <w:t>endDate</w:t>
       </w:r>
+      <w:proofErr w:type="spellEnd"/>
       <w:proofErr w:type="gramEnd"/>
       <w:r>
         <w:rPr>
@@ -13327,6 +14065,7 @@
         </w:rPr>
         <w:t>"</w:t>
       </w:r>
+      <w:proofErr w:type="spellStart"/>
       <w:proofErr w:type="gramStart"/>
       <w:r>
         <w:rPr>
@@ -13336,6 +14075,7 @@
         </w:rPr>
         <w:t>creationDate</w:t>
       </w:r>
+      <w:proofErr w:type="spellEnd"/>
       <w:proofErr w:type="gramEnd"/>
       <w:r>
         <w:rPr>
@@ -13407,6 +14147,7 @@
         </w:rPr>
         <w:t>"</w:t>
       </w:r>
+      <w:proofErr w:type="spellStart"/>
       <w:proofErr w:type="gramStart"/>
       <w:r>
         <w:rPr>
@@ -13416,6 +14157,7 @@
         </w:rPr>
         <w:t>updateDate</w:t>
       </w:r>
+      <w:proofErr w:type="spellEnd"/>
       <w:proofErr w:type="gramEnd"/>
       <w:r>
         <w:rPr>
@@ -14047,7 +14789,25 @@
           <w:color w:val="C00000"/>
           <w:lang w:val="en-US"/>
         </w:rPr>
-        <w:t>"travelRoute"</w:t>
+        <w:t>"</w:t>
+      </w:r>
+      <w:proofErr w:type="spellStart"/>
+      <w:r>
+        <w:rPr>
+          <w:rFonts w:ascii="Times New Roman" w:hAnsi="Times New Roman" w:cs="Times New Roman"/>
+          <w:color w:val="C00000"/>
+          <w:lang w:val="en-US"/>
+        </w:rPr>
+        <w:t>travelRoute</w:t>
+      </w:r>
+      <w:proofErr w:type="spellEnd"/>
+      <w:r>
+        <w:rPr>
+          <w:rFonts w:ascii="Times New Roman" w:hAnsi="Times New Roman" w:cs="Times New Roman"/>
+          <w:color w:val="C00000"/>
+          <w:lang w:val="en-US"/>
+        </w:rPr>
+        <w:t>"</w:t>
       </w:r>
       <w:r>
         <w:rPr>
@@ -14097,6 +14857,7 @@
         </w:rPr>
         <w:t>"</w:t>
       </w:r>
+      <w:proofErr w:type="spellStart"/>
       <w:proofErr w:type="gramStart"/>
       <w:r>
         <w:rPr>
@@ -14106,6 +14867,7 @@
         </w:rPr>
         <w:t>startDate</w:t>
       </w:r>
+      <w:proofErr w:type="spellEnd"/>
       <w:proofErr w:type="gramEnd"/>
       <w:r>
         <w:rPr>
@@ -14163,6 +14925,7 @@
         </w:rPr>
         <w:t>"</w:t>
       </w:r>
+      <w:proofErr w:type="spellStart"/>
       <w:proofErr w:type="gramStart"/>
       <w:r>
         <w:rPr>
@@ -14172,6 +14935,7 @@
         </w:rPr>
         <w:t>endDate</w:t>
       </w:r>
+      <w:proofErr w:type="spellEnd"/>
       <w:proofErr w:type="gramEnd"/>
       <w:r>
         <w:rPr>
@@ -14304,7 +15068,23 @@
           <w:rFonts w:ascii="Times New Roman" w:hAnsi="Times New Roman" w:cs="Times New Roman"/>
           <w:lang w:val="en-US"/>
         </w:rPr>
-        <w:t>: "maria.illanes",</w:t>
+        <w:t>: "</w:t>
+      </w:r>
+      <w:proofErr w:type="spellStart"/>
+      <w:r>
+        <w:rPr>
+          <w:rFonts w:ascii="Times New Roman" w:hAnsi="Times New Roman" w:cs="Times New Roman"/>
+          <w:lang w:val="en-US"/>
+        </w:rPr>
+        <w:t>maria.illanes</w:t>
+      </w:r>
+      <w:proofErr w:type="spellEnd"/>
+      <w:r>
+        <w:rPr>
+          <w:rFonts w:ascii="Times New Roman" w:hAnsi="Times New Roman" w:cs="Times New Roman"/>
+          <w:lang w:val="en-US"/>
+        </w:rPr>
+        <w:t>",</w:t>
       </w:r>
     </w:p>
     <w:p>
@@ -14334,6 +15114,7 @@
         </w:rPr>
         <w:t>"</w:t>
       </w:r>
+      <w:proofErr w:type="spellStart"/>
       <w:proofErr w:type="gramStart"/>
       <w:r>
         <w:rPr>
@@ -14343,6 +15124,7 @@
         </w:rPr>
         <w:t>imageUrl</w:t>
       </w:r>
+      <w:proofErr w:type="spellEnd"/>
       <w:proofErr w:type="gramEnd"/>
       <w:r>
         <w:rPr>
@@ -14471,6 +15253,7 @@
         </w:rPr>
         <w:t>"</w:t>
       </w:r>
+      <w:proofErr w:type="spellStart"/>
       <w:proofErr w:type="gramStart"/>
       <w:r>
         <w:rPr>
@@ -14480,6 +15263,7 @@
         </w:rPr>
         <w:t>creationDate</w:t>
       </w:r>
+      <w:proofErr w:type="spellEnd"/>
       <w:proofErr w:type="gramEnd"/>
       <w:r>
         <w:rPr>
@@ -14537,6 +15321,7 @@
         </w:rPr>
         <w:t>"</w:t>
       </w:r>
+      <w:proofErr w:type="spellStart"/>
       <w:proofErr w:type="gramStart"/>
       <w:r>
         <w:rPr>
@@ -14546,6 +15331,7 @@
         </w:rPr>
         <w:t>updateDate</w:t>
       </w:r>
+      <w:proofErr w:type="spellEnd"/>
       <w:proofErr w:type="gramEnd"/>
       <w:r>
         <w:rPr>
@@ -14655,6 +15441,7 @@
         </w:rPr>
         <w:t>"</w:t>
       </w:r>
+      <w:proofErr w:type="spellStart"/>
       <w:proofErr w:type="gramStart"/>
       <w:r>
         <w:rPr>
@@ -14664,6 +15451,7 @@
         </w:rPr>
         <w:t>firstName</w:t>
       </w:r>
+      <w:proofErr w:type="spellEnd"/>
       <w:proofErr w:type="gramEnd"/>
       <w:r>
         <w:rPr>
@@ -14707,6 +15495,7 @@
         </w:rPr>
         <w:t>"</w:t>
       </w:r>
+      <w:proofErr w:type="spellStart"/>
       <w:proofErr w:type="gramStart"/>
       <w:r>
         <w:rPr>
@@ -14716,6 +15505,7 @@
         </w:rPr>
         <w:t>lastName</w:t>
       </w:r>
+      <w:proofErr w:type="spellEnd"/>
       <w:proofErr w:type="gramEnd"/>
       <w:r>
         <w:rPr>
@@ -14730,7 +15520,23 @@
           <w:rFonts w:ascii="Times New Roman" w:hAnsi="Times New Roman" w:cs="Times New Roman"/>
           <w:lang w:val="en-US"/>
         </w:rPr>
-        <w:t>: "Illanes",</w:t>
+        <w:t>: "</w:t>
+      </w:r>
+      <w:proofErr w:type="spellStart"/>
+      <w:r>
+        <w:rPr>
+          <w:rFonts w:ascii="Times New Roman" w:hAnsi="Times New Roman" w:cs="Times New Roman"/>
+          <w:lang w:val="en-US"/>
+        </w:rPr>
+        <w:t>Illanes</w:t>
+      </w:r>
+      <w:proofErr w:type="spellEnd"/>
+      <w:r>
+        <w:rPr>
+          <w:rFonts w:ascii="Times New Roman" w:hAnsi="Times New Roman" w:cs="Times New Roman"/>
+          <w:lang w:val="en-US"/>
+        </w:rPr>
+        <w:t>",</w:t>
       </w:r>
     </w:p>
     <w:p>
@@ -14793,6 +15599,7 @@
         </w:rPr>
         <w:t>"</w:t>
       </w:r>
+      <w:proofErr w:type="spellStart"/>
       <w:proofErr w:type="gramStart"/>
       <w:r>
         <w:rPr>
@@ -14802,6 +15609,7 @@
         </w:rPr>
         <w:t>personType</w:t>
       </w:r>
+      <w:proofErr w:type="spellEnd"/>
       <w:proofErr w:type="gramEnd"/>
       <w:r>
         <w:rPr>
@@ -14916,6 +15724,7 @@
         </w:rPr>
         <w:t>"</w:t>
       </w:r>
+      <w:proofErr w:type="spellStart"/>
       <w:proofErr w:type="gramStart"/>
       <w:r>
         <w:rPr>
@@ -14925,6 +15734,7 @@
         </w:rPr>
         <w:t>firstName</w:t>
       </w:r>
+      <w:proofErr w:type="spellEnd"/>
       <w:proofErr w:type="gramEnd"/>
       <w:r>
         <w:rPr>
@@ -14968,6 +15778,7 @@
         </w:rPr>
         <w:t>"</w:t>
       </w:r>
+      <w:proofErr w:type="spellStart"/>
       <w:proofErr w:type="gramStart"/>
       <w:r>
         <w:rPr>
@@ -14977,6 +15788,7 @@
         </w:rPr>
         <w:t>lastName</w:t>
       </w:r>
+      <w:proofErr w:type="spellEnd"/>
       <w:proofErr w:type="gramEnd"/>
       <w:r>
         <w:rPr>
@@ -15046,7 +15858,23 @@
           <w:rFonts w:ascii="Times New Roman" w:hAnsi="Times New Roman" w:cs="Times New Roman"/>
           <w:color w:val="C00000"/>
         </w:rPr>
-        <w:t>"personType"</w:t>
+        <w:t>"</w:t>
+      </w:r>
+      <w:proofErr w:type="spellStart"/>
+      <w:r>
+        <w:rPr>
+          <w:rFonts w:ascii="Times New Roman" w:hAnsi="Times New Roman" w:cs="Times New Roman"/>
+          <w:color w:val="C00000"/>
+        </w:rPr>
+        <w:t>personType</w:t>
+      </w:r>
+      <w:proofErr w:type="spellEnd"/>
+      <w:r>
+        <w:rPr>
+          <w:rFonts w:ascii="Times New Roman" w:hAnsi="Times New Roman" w:cs="Times New Roman"/>
+          <w:color w:val="C00000"/>
+        </w:rPr>
+        <w:t>"</w:t>
       </w:r>
       <w:r>
         <w:rPr>
@@ -15093,7 +15921,23 @@
           <w:rFonts w:ascii="Times New Roman" w:hAnsi="Times New Roman" w:cs="Times New Roman"/>
           <w:color w:val="C00000"/>
         </w:rPr>
-        <w:t>"minors"</w:t>
+        <w:t>"</w:t>
+      </w:r>
+      <w:proofErr w:type="spellStart"/>
+      <w:r>
+        <w:rPr>
+          <w:rFonts w:ascii="Times New Roman" w:hAnsi="Times New Roman" w:cs="Times New Roman"/>
+          <w:color w:val="C00000"/>
+        </w:rPr>
+        <w:t>minors</w:t>
+      </w:r>
+      <w:proofErr w:type="spellEnd"/>
+      <w:r>
+        <w:rPr>
+          <w:rFonts w:ascii="Times New Roman" w:hAnsi="Times New Roman" w:cs="Times New Roman"/>
+          <w:color w:val="C00000"/>
+        </w:rPr>
+        <w:t>"</w:t>
       </w:r>
       <w:r>
         <w:rPr>
@@ -15140,7 +15984,23 @@
           <w:rFonts w:ascii="Times New Roman" w:hAnsi="Times New Roman" w:cs="Times New Roman"/>
           <w:color w:val="C00000"/>
         </w:rPr>
-        <w:t>"firstName"</w:t>
+        <w:t>"</w:t>
+      </w:r>
+      <w:proofErr w:type="spellStart"/>
+      <w:r>
+        <w:rPr>
+          <w:rFonts w:ascii="Times New Roman" w:hAnsi="Times New Roman" w:cs="Times New Roman"/>
+          <w:color w:val="C00000"/>
+        </w:rPr>
+        <w:t>firstName</w:t>
+      </w:r>
+      <w:proofErr w:type="spellEnd"/>
+      <w:r>
+        <w:rPr>
+          <w:rFonts w:ascii="Times New Roman" w:hAnsi="Times New Roman" w:cs="Times New Roman"/>
+          <w:color w:val="C00000"/>
+        </w:rPr>
+        <w:t>"</w:t>
       </w:r>
       <w:r>
         <w:rPr>
@@ -15170,13 +16030,43 @@
           <w:rFonts w:ascii="Times New Roman" w:hAnsi="Times New Roman" w:cs="Times New Roman"/>
           <w:color w:val="C00000"/>
         </w:rPr>
-        <w:t>"lastName"</w:t>
-      </w:r>
-      <w:r>
-        <w:rPr>
-          <w:rFonts w:ascii="Times New Roman" w:hAnsi="Times New Roman" w:cs="Times New Roman"/>
-        </w:rPr>
-        <w:t>: "Coca Illanes",</w:t>
+        <w:t>"</w:t>
+      </w:r>
+      <w:proofErr w:type="spellStart"/>
+      <w:r>
+        <w:rPr>
+          <w:rFonts w:ascii="Times New Roman" w:hAnsi="Times New Roman" w:cs="Times New Roman"/>
+          <w:color w:val="C00000"/>
+        </w:rPr>
+        <w:t>lastName</w:t>
+      </w:r>
+      <w:proofErr w:type="spellEnd"/>
+      <w:r>
+        <w:rPr>
+          <w:rFonts w:ascii="Times New Roman" w:hAnsi="Times New Roman" w:cs="Times New Roman"/>
+          <w:color w:val="C00000"/>
+        </w:rPr>
+        <w:t>"</w:t>
+      </w:r>
+      <w:r>
+        <w:rPr>
+          <w:rFonts w:ascii="Times New Roman" w:hAnsi="Times New Roman" w:cs="Times New Roman"/>
+        </w:rPr>
+        <w:t xml:space="preserve">: "Coca </w:t>
+      </w:r>
+      <w:proofErr w:type="spellStart"/>
+      <w:r>
+        <w:rPr>
+          <w:rFonts w:ascii="Times New Roman" w:hAnsi="Times New Roman" w:cs="Times New Roman"/>
+        </w:rPr>
+        <w:t>Illanes</w:t>
+      </w:r>
+      <w:proofErr w:type="spellEnd"/>
+      <w:r>
+        <w:rPr>
+          <w:rFonts w:ascii="Times New Roman" w:hAnsi="Times New Roman" w:cs="Times New Roman"/>
+        </w:rPr>
+        <w:t>",</w:t>
       </w:r>
     </w:p>
     <w:p>
@@ -15230,7 +16120,23 @@
           <w:rFonts w:ascii="Times New Roman" w:hAnsi="Times New Roman" w:cs="Times New Roman"/>
           <w:color w:val="C00000"/>
         </w:rPr>
-        <w:t>"personType"</w:t>
+        <w:t>"</w:t>
+      </w:r>
+      <w:proofErr w:type="spellStart"/>
+      <w:r>
+        <w:rPr>
+          <w:rFonts w:ascii="Times New Roman" w:hAnsi="Times New Roman" w:cs="Times New Roman"/>
+          <w:color w:val="C00000"/>
+        </w:rPr>
+        <w:t>personType</w:t>
+      </w:r>
+      <w:proofErr w:type="spellEnd"/>
+      <w:r>
+        <w:rPr>
+          <w:rFonts w:ascii="Times New Roman" w:hAnsi="Times New Roman" w:cs="Times New Roman"/>
+          <w:color w:val="C00000"/>
+        </w:rPr>
+        <w:t>"</w:t>
       </w:r>
       <w:r>
         <w:rPr>
@@ -15341,7 +16247,16 @@
           <w:rFonts w:ascii="Times New Roman" w:hAnsi="Times New Roman" w:cs="Times New Roman"/>
           <w:lang w:val="es-ES_tradnl"/>
         </w:rPr>
-        <w:t xml:space="preserve"> Actualizar estado del registro de viaje</w:t>
+        <w:t xml:space="preserve"> Actualizar e</w:t>
+      </w:r>
+      <w:bookmarkStart w:id="23" w:name="_GoBack"/>
+      <w:bookmarkEnd w:id="23"/>
+      <w:r>
+        <w:rPr>
+          <w:rFonts w:ascii="Times New Roman" w:hAnsi="Times New Roman" w:cs="Times New Roman"/>
+          <w:lang w:val="es-ES_tradnl"/>
+        </w:rPr>
+        <w:t>stado del registro de viaje</w:t>
       </w:r>
     </w:p>
     <w:p>
@@ -15393,13 +16308,23 @@
           <w:lang w:val="en-US"/>
         </w:rPr>
       </w:pPr>
+      <w:proofErr w:type="spellStart"/>
       <w:r>
         <w:rPr>
           <w:rFonts w:ascii="Times New Roman" w:hAnsi="Times New Roman" w:cs="Times New Roman"/>
           <w:b/>
           <w:lang w:val="en-US"/>
         </w:rPr>
-        <w:t>Operación:</w:t>
+        <w:t>Operación</w:t>
+      </w:r>
+      <w:proofErr w:type="spellEnd"/>
+      <w:r>
+        <w:rPr>
+          <w:rFonts w:ascii="Times New Roman" w:hAnsi="Times New Roman" w:cs="Times New Roman"/>
+          <w:b/>
+          <w:lang w:val="en-US"/>
+        </w:rPr>
+        <w:t>:</w:t>
       </w:r>
       <w:r>
         <w:rPr>
@@ -15456,8 +16381,36 @@
           <w:b/>
           <w:lang w:val="es-ES"/>
         </w:rPr>
-        <w:t>x-access-token</w:t>
-      </w:r>
+        <w:t>x-</w:t>
+      </w:r>
+      <w:proofErr w:type="spellStart"/>
+      <w:r>
+        <w:rPr>
+          <w:rFonts w:ascii="Times New Roman" w:hAnsi="Times New Roman" w:cs="Times New Roman"/>
+          <w:b/>
+          <w:lang w:val="es-ES"/>
+        </w:rPr>
+        <w:t>access</w:t>
+      </w:r>
+      <w:proofErr w:type="spellEnd"/>
+      <w:r>
+        <w:rPr>
+          <w:rFonts w:ascii="Times New Roman" w:hAnsi="Times New Roman" w:cs="Times New Roman"/>
+          <w:b/>
+          <w:lang w:val="es-ES"/>
+        </w:rPr>
+        <w:t>-</w:t>
+      </w:r>
+      <w:proofErr w:type="spellStart"/>
+      <w:r>
+        <w:rPr>
+          <w:rFonts w:ascii="Times New Roman" w:hAnsi="Times New Roman" w:cs="Times New Roman"/>
+          <w:b/>
+          <w:lang w:val="es-ES"/>
+        </w:rPr>
+        <w:t>token</w:t>
+      </w:r>
+      <w:proofErr w:type="spellEnd"/>
       <w:proofErr w:type="gramEnd"/>
       <w:r>
         <w:rPr>
@@ -15490,12 +16443,21 @@
         </w:rPr>
         <w:t xml:space="preserve">Descripción: </w:t>
       </w:r>
+      <w:proofErr w:type="spellStart"/>
       <w:r>
         <w:rPr>
           <w:rFonts w:ascii="Times New Roman" w:hAnsi="Times New Roman" w:cs="Times New Roman"/>
           <w:lang w:val="es-ES"/>
         </w:rPr>
-        <w:t>Token para autenticación de usuario</w:t>
+        <w:t>Token</w:t>
+      </w:r>
+      <w:proofErr w:type="spellEnd"/>
+      <w:r>
+        <w:rPr>
+          <w:rFonts w:ascii="Times New Roman" w:hAnsi="Times New Roman" w:cs="Times New Roman"/>
+          <w:lang w:val="es-ES"/>
+        </w:rPr>
+        <w:t xml:space="preserve"> para autenticación de usuario</w:t>
       </w:r>
     </w:p>
     <w:p>
@@ -15521,13 +16483,31 @@
         </w:rPr>
         <w:t xml:space="preserve">Proveedor de parámetro: </w:t>
       </w:r>
+      <w:proofErr w:type="spellStart"/>
       <w:r>
         <w:rPr>
           <w:rFonts w:ascii="Times New Roman" w:hAnsi="Times New Roman" w:cs="Times New Roman"/>
           <w:lang w:val="es-ES"/>
         </w:rPr>
-        <w:t>Request Body</w:t>
-      </w:r>
+        <w:t>Request</w:t>
+      </w:r>
+      <w:proofErr w:type="spellEnd"/>
+      <w:r>
+        <w:rPr>
+          <w:rFonts w:ascii="Times New Roman" w:hAnsi="Times New Roman" w:cs="Times New Roman"/>
+          <w:lang w:val="es-ES"/>
+        </w:rPr>
+        <w:t xml:space="preserve"> </w:t>
+      </w:r>
+      <w:proofErr w:type="spellStart"/>
+      <w:r>
+        <w:rPr>
+          <w:rFonts w:ascii="Times New Roman" w:hAnsi="Times New Roman" w:cs="Times New Roman"/>
+          <w:lang w:val="es-ES"/>
+        </w:rPr>
+        <w:t>Body</w:t>
+      </w:r>
+      <w:proofErr w:type="spellEnd"/>
       <w:r>
         <w:rPr>
           <w:rFonts w:ascii="Times New Roman" w:hAnsi="Times New Roman" w:cs="Times New Roman"/>
@@ -15560,6 +16540,7 @@
         </w:rPr>
         <w:t xml:space="preserve">Tipo de dato: </w:t>
       </w:r>
+      <w:proofErr w:type="spellStart"/>
       <w:r>
         <w:rPr>
           <w:rFonts w:ascii="Times New Roman" w:hAnsi="Times New Roman" w:cs="Times New Roman"/>
@@ -15567,6 +16548,7 @@
         </w:rPr>
         <w:t>String</w:t>
       </w:r>
+      <w:proofErr w:type="spellEnd"/>
     </w:p>
     <w:p>
       <w:pPr>
@@ -15578,6 +16560,7 @@
           <w:lang w:val="es-ES"/>
         </w:rPr>
       </w:pPr>
+      <w:proofErr w:type="spellStart"/>
       <w:proofErr w:type="gramStart"/>
       <w:r>
         <w:rPr>
@@ -15587,6 +16570,7 @@
         </w:rPr>
         <w:t>travelId</w:t>
       </w:r>
+      <w:proofErr w:type="spellEnd"/>
       <w:proofErr w:type="gramEnd"/>
       <w:r>
         <w:rPr>
@@ -15650,13 +16634,31 @@
         </w:rPr>
         <w:t xml:space="preserve">Proveedor de parámetro: </w:t>
       </w:r>
+      <w:proofErr w:type="spellStart"/>
       <w:r>
         <w:rPr>
           <w:rFonts w:ascii="Times New Roman" w:hAnsi="Times New Roman" w:cs="Times New Roman"/>
           <w:lang w:val="es-ES"/>
         </w:rPr>
-        <w:t>Request Body</w:t>
-      </w:r>
+        <w:t>Request</w:t>
+      </w:r>
+      <w:proofErr w:type="spellEnd"/>
+      <w:r>
+        <w:rPr>
+          <w:rFonts w:ascii="Times New Roman" w:hAnsi="Times New Roman" w:cs="Times New Roman"/>
+          <w:lang w:val="es-ES"/>
+        </w:rPr>
+        <w:t xml:space="preserve"> </w:t>
+      </w:r>
+      <w:proofErr w:type="spellStart"/>
+      <w:r>
+        <w:rPr>
+          <w:rFonts w:ascii="Times New Roman" w:hAnsi="Times New Roman" w:cs="Times New Roman"/>
+          <w:lang w:val="es-ES"/>
+        </w:rPr>
+        <w:t>Body</w:t>
+      </w:r>
+      <w:proofErr w:type="spellEnd"/>
     </w:p>
     <w:p>
       <w:pPr>
@@ -15681,6 +16683,7 @@
         </w:rPr>
         <w:t xml:space="preserve">Tipo: </w:t>
       </w:r>
+      <w:proofErr w:type="spellStart"/>
       <w:r>
         <w:rPr>
           <w:rFonts w:ascii="Times New Roman" w:hAnsi="Times New Roman" w:cs="Times New Roman"/>
@@ -15688,6 +16691,7 @@
         </w:rPr>
         <w:t>String</w:t>
       </w:r>
+      <w:proofErr w:type="spellEnd"/>
     </w:p>
     <w:p>
       <w:pPr>
@@ -15714,6 +16718,7 @@
           <w:lang w:val="es-ES_tradnl"/>
         </w:rPr>
       </w:pPr>
+      <w:proofErr w:type="spellStart"/>
       <w:r>
         <w:rPr>
           <w:rFonts w:ascii="Times New Roman" w:hAnsi="Times New Roman" w:cs="Times New Roman"/>
@@ -15722,6 +16727,7 @@
         </w:rPr>
         <w:t>Request</w:t>
       </w:r>
+      <w:proofErr w:type="spellEnd"/>
     </w:p>
     <w:p>
       <w:pPr>
@@ -15820,6 +16826,7 @@
         </w:rPr>
         <w:t>"</w:t>
       </w:r>
+      <w:proofErr w:type="spellStart"/>
       <w:proofErr w:type="gramStart"/>
       <w:r>
         <w:rPr>
@@ -15829,6 +16836,7 @@
         </w:rPr>
         <w:t>updateDate</w:t>
       </w:r>
+      <w:proofErr w:type="spellEnd"/>
       <w:proofErr w:type="gramEnd"/>
       <w:r>
         <w:rPr>
@@ -16011,7 +17019,25 @@
           <w:color w:val="C00000"/>
           <w:lang w:val="en-US"/>
         </w:rPr>
-        <w:t>"travelRoute"</w:t>
+        <w:t>"</w:t>
+      </w:r>
+      <w:proofErr w:type="spellStart"/>
+      <w:r>
+        <w:rPr>
+          <w:rFonts w:ascii="Times New Roman" w:hAnsi="Times New Roman" w:cs="Times New Roman"/>
+          <w:color w:val="C00000"/>
+          <w:lang w:val="en-US"/>
+        </w:rPr>
+        <w:t>travelRoute</w:t>
+      </w:r>
+      <w:proofErr w:type="spellEnd"/>
+      <w:r>
+        <w:rPr>
+          <w:rFonts w:ascii="Times New Roman" w:hAnsi="Times New Roman" w:cs="Times New Roman"/>
+          <w:color w:val="C00000"/>
+          <w:lang w:val="en-US"/>
+        </w:rPr>
+        <w:t>"</w:t>
       </w:r>
       <w:r>
         <w:rPr>
@@ -16061,6 +17087,7 @@
         </w:rPr>
         <w:t>"</w:t>
       </w:r>
+      <w:proofErr w:type="spellStart"/>
       <w:proofErr w:type="gramStart"/>
       <w:r>
         <w:rPr>
@@ -16070,6 +17097,7 @@
         </w:rPr>
         <w:t>startDate</w:t>
       </w:r>
+      <w:proofErr w:type="spellEnd"/>
       <w:proofErr w:type="gramEnd"/>
       <w:r>
         <w:rPr>
@@ -16127,6 +17155,7 @@
         </w:rPr>
         <w:t>"</w:t>
       </w:r>
+      <w:proofErr w:type="spellStart"/>
       <w:proofErr w:type="gramStart"/>
       <w:r>
         <w:rPr>
@@ -16136,6 +17165,7 @@
         </w:rPr>
         <w:t>endDate</w:t>
       </w:r>
+      <w:proofErr w:type="spellEnd"/>
       <w:proofErr w:type="gramEnd"/>
       <w:r>
         <w:rPr>
@@ -16268,7 +17298,23 @@
           <w:rFonts w:ascii="Times New Roman" w:hAnsi="Times New Roman" w:cs="Times New Roman"/>
           <w:lang w:val="en-US"/>
         </w:rPr>
-        <w:t>: "maria.illanes",</w:t>
+        <w:t>: "</w:t>
+      </w:r>
+      <w:proofErr w:type="spellStart"/>
+      <w:r>
+        <w:rPr>
+          <w:rFonts w:ascii="Times New Roman" w:hAnsi="Times New Roman" w:cs="Times New Roman"/>
+          <w:lang w:val="en-US"/>
+        </w:rPr>
+        <w:t>maria.illanes</w:t>
+      </w:r>
+      <w:proofErr w:type="spellEnd"/>
+      <w:r>
+        <w:rPr>
+          <w:rFonts w:ascii="Times New Roman" w:hAnsi="Times New Roman" w:cs="Times New Roman"/>
+          <w:lang w:val="en-US"/>
+        </w:rPr>
+        <w:t>",</w:t>
       </w:r>
     </w:p>
     <w:p>
@@ -16297,6 +17343,7 @@
         </w:rPr>
         <w:t>"</w:t>
       </w:r>
+      <w:proofErr w:type="spellStart"/>
       <w:proofErr w:type="gramStart"/>
       <w:r>
         <w:rPr>
@@ -16306,6 +17353,7 @@
         </w:rPr>
         <w:t>imageUrl</w:t>
       </w:r>
+      <w:proofErr w:type="spellEnd"/>
       <w:proofErr w:type="gramEnd"/>
       <w:r>
         <w:rPr>
@@ -16435,6 +17483,7 @@
         </w:rPr>
         <w:t>"</w:t>
       </w:r>
+      <w:proofErr w:type="spellStart"/>
       <w:proofErr w:type="gramStart"/>
       <w:r>
         <w:rPr>
@@ -16444,6 +17493,7 @@
         </w:rPr>
         <w:t>creationDate</w:t>
       </w:r>
+      <w:proofErr w:type="spellEnd"/>
       <w:proofErr w:type="gramEnd"/>
       <w:r>
         <w:rPr>
@@ -16501,6 +17551,7 @@
         </w:rPr>
         <w:t>"</w:t>
       </w:r>
+      <w:proofErr w:type="spellStart"/>
       <w:proofErr w:type="gramStart"/>
       <w:r>
         <w:rPr>
@@ -16510,6 +17561,7 @@
         </w:rPr>
         <w:t>updateDate</w:t>
       </w:r>
+      <w:proofErr w:type="spellEnd"/>
       <w:proofErr w:type="gramEnd"/>
       <w:r>
         <w:rPr>
@@ -16633,6 +17685,7 @@
         </w:rPr>
         <w:t>"</w:t>
       </w:r>
+      <w:proofErr w:type="spellStart"/>
       <w:proofErr w:type="gramStart"/>
       <w:r>
         <w:rPr>
@@ -16642,6 +17695,7 @@
         </w:rPr>
         <w:t>firstName</w:t>
       </w:r>
+      <w:proofErr w:type="spellEnd"/>
       <w:proofErr w:type="gramEnd"/>
       <w:r>
         <w:rPr>
@@ -16685,6 +17739,7 @@
         </w:rPr>
         <w:t>"</w:t>
       </w:r>
+      <w:proofErr w:type="spellStart"/>
       <w:proofErr w:type="gramStart"/>
       <w:r>
         <w:rPr>
@@ -16694,6 +17749,7 @@
         </w:rPr>
         <w:t>lastName</w:t>
       </w:r>
+      <w:proofErr w:type="spellEnd"/>
       <w:proofErr w:type="gramEnd"/>
       <w:r>
         <w:rPr>
@@ -16708,7 +17764,23 @@
           <w:rFonts w:ascii="Times New Roman" w:hAnsi="Times New Roman" w:cs="Times New Roman"/>
           <w:lang w:val="en-US"/>
         </w:rPr>
-        <w:t>: "Illanes",</w:t>
+        <w:t>: "</w:t>
+      </w:r>
+      <w:proofErr w:type="spellStart"/>
+      <w:r>
+        <w:rPr>
+          <w:rFonts w:ascii="Times New Roman" w:hAnsi="Times New Roman" w:cs="Times New Roman"/>
+          <w:lang w:val="en-US"/>
+        </w:rPr>
+        <w:t>Illanes</w:t>
+      </w:r>
+      <w:proofErr w:type="spellEnd"/>
+      <w:r>
+        <w:rPr>
+          <w:rFonts w:ascii="Times New Roman" w:hAnsi="Times New Roman" w:cs="Times New Roman"/>
+          <w:lang w:val="en-US"/>
+        </w:rPr>
+        <w:t>",</w:t>
       </w:r>
     </w:p>
     <w:p>
@@ -16771,6 +17843,7 @@
         </w:rPr>
         <w:t>"</w:t>
       </w:r>
+      <w:proofErr w:type="spellStart"/>
       <w:proofErr w:type="gramStart"/>
       <w:r>
         <w:rPr>
@@ -16780,6 +17853,7 @@
         </w:rPr>
         <w:t>personType</w:t>
       </w:r>
+      <w:proofErr w:type="spellEnd"/>
       <w:proofErr w:type="gramEnd"/>
       <w:r>
         <w:rPr>
@@ -16894,6 +17968,7 @@
         </w:rPr>
         <w:t>"</w:t>
       </w:r>
+      <w:proofErr w:type="spellStart"/>
       <w:proofErr w:type="gramStart"/>
       <w:r>
         <w:rPr>
@@ -16903,6 +17978,7 @@
         </w:rPr>
         <w:t>firstName</w:t>
       </w:r>
+      <w:proofErr w:type="spellEnd"/>
       <w:proofErr w:type="gramEnd"/>
       <w:r>
         <w:rPr>
@@ -16946,6 +18022,7 @@
         </w:rPr>
         <w:t>"</w:t>
       </w:r>
+      <w:proofErr w:type="spellStart"/>
       <w:proofErr w:type="gramStart"/>
       <w:r>
         <w:rPr>
@@ -16955,6 +18032,7 @@
         </w:rPr>
         <w:t>lastName</w:t>
       </w:r>
+      <w:proofErr w:type="spellEnd"/>
       <w:proofErr w:type="gramEnd"/>
       <w:r>
         <w:rPr>
@@ -17024,7 +18102,23 @@
           <w:rFonts w:ascii="Times New Roman" w:hAnsi="Times New Roman" w:cs="Times New Roman"/>
           <w:color w:val="C00000"/>
         </w:rPr>
-        <w:t>"personType"</w:t>
+        <w:t>"</w:t>
+      </w:r>
+      <w:proofErr w:type="spellStart"/>
+      <w:r>
+        <w:rPr>
+          <w:rFonts w:ascii="Times New Roman" w:hAnsi="Times New Roman" w:cs="Times New Roman"/>
+          <w:color w:val="C00000"/>
+        </w:rPr>
+        <w:t>personType</w:t>
+      </w:r>
+      <w:proofErr w:type="spellEnd"/>
+      <w:r>
+        <w:rPr>
+          <w:rFonts w:ascii="Times New Roman" w:hAnsi="Times New Roman" w:cs="Times New Roman"/>
+          <w:color w:val="C00000"/>
+        </w:rPr>
+        <w:t>"</w:t>
       </w:r>
       <w:r>
         <w:rPr>
@@ -17071,7 +18165,23 @@
           <w:rFonts w:ascii="Times New Roman" w:hAnsi="Times New Roman" w:cs="Times New Roman"/>
           <w:color w:val="C00000"/>
         </w:rPr>
-        <w:t>"minors"</w:t>
+        <w:t>"</w:t>
+      </w:r>
+      <w:proofErr w:type="spellStart"/>
+      <w:r>
+        <w:rPr>
+          <w:rFonts w:ascii="Times New Roman" w:hAnsi="Times New Roman" w:cs="Times New Roman"/>
+          <w:color w:val="C00000"/>
+        </w:rPr>
+        <w:t>minors</w:t>
+      </w:r>
+      <w:proofErr w:type="spellEnd"/>
+      <w:r>
+        <w:rPr>
+          <w:rFonts w:ascii="Times New Roman" w:hAnsi="Times New Roman" w:cs="Times New Roman"/>
+          <w:color w:val="C00000"/>
+        </w:rPr>
+        <w:t>"</w:t>
       </w:r>
       <w:r>
         <w:rPr>
@@ -17118,7 +18228,23 @@
           <w:rFonts w:ascii="Times New Roman" w:hAnsi="Times New Roman" w:cs="Times New Roman"/>
           <w:color w:val="C00000"/>
         </w:rPr>
-        <w:t>"firstName"</w:t>
+        <w:t>"</w:t>
+      </w:r>
+      <w:proofErr w:type="spellStart"/>
+      <w:r>
+        <w:rPr>
+          <w:rFonts w:ascii="Times New Roman" w:hAnsi="Times New Roman" w:cs="Times New Roman"/>
+          <w:color w:val="C00000"/>
+        </w:rPr>
+        <w:t>firstName</w:t>
+      </w:r>
+      <w:proofErr w:type="spellEnd"/>
+      <w:r>
+        <w:rPr>
+          <w:rFonts w:ascii="Times New Roman" w:hAnsi="Times New Roman" w:cs="Times New Roman"/>
+          <w:color w:val="C00000"/>
+        </w:rPr>
+        <w:t>"</w:t>
       </w:r>
       <w:r>
         <w:rPr>
@@ -17148,13 +18274,43 @@
           <w:rFonts w:ascii="Times New Roman" w:hAnsi="Times New Roman" w:cs="Times New Roman"/>
           <w:color w:val="C00000"/>
         </w:rPr>
-        <w:t>"lastName"</w:t>
-      </w:r>
-      <w:r>
-        <w:rPr>
-          <w:rFonts w:ascii="Times New Roman" w:hAnsi="Times New Roman" w:cs="Times New Roman"/>
-        </w:rPr>
-        <w:t>: "Coca Illanes",</w:t>
+        <w:t>"</w:t>
+      </w:r>
+      <w:proofErr w:type="spellStart"/>
+      <w:r>
+        <w:rPr>
+          <w:rFonts w:ascii="Times New Roman" w:hAnsi="Times New Roman" w:cs="Times New Roman"/>
+          <w:color w:val="C00000"/>
+        </w:rPr>
+        <w:t>lastName</w:t>
+      </w:r>
+      <w:proofErr w:type="spellEnd"/>
+      <w:r>
+        <w:rPr>
+          <w:rFonts w:ascii="Times New Roman" w:hAnsi="Times New Roman" w:cs="Times New Roman"/>
+          <w:color w:val="C00000"/>
+        </w:rPr>
+        <w:t>"</w:t>
+      </w:r>
+      <w:r>
+        <w:rPr>
+          <w:rFonts w:ascii="Times New Roman" w:hAnsi="Times New Roman" w:cs="Times New Roman"/>
+        </w:rPr>
+        <w:t xml:space="preserve">: "Coca </w:t>
+      </w:r>
+      <w:proofErr w:type="spellStart"/>
+      <w:r>
+        <w:rPr>
+          <w:rFonts w:ascii="Times New Roman" w:hAnsi="Times New Roman" w:cs="Times New Roman"/>
+        </w:rPr>
+        <w:t>Illanes</w:t>
+      </w:r>
+      <w:proofErr w:type="spellEnd"/>
+      <w:r>
+        <w:rPr>
+          <w:rFonts w:ascii="Times New Roman" w:hAnsi="Times New Roman" w:cs="Times New Roman"/>
+        </w:rPr>
+        <w:t>",</w:t>
       </w:r>
     </w:p>
     <w:p>
@@ -17208,7 +18364,23 @@
           <w:rFonts w:ascii="Times New Roman" w:hAnsi="Times New Roman" w:cs="Times New Roman"/>
           <w:color w:val="C00000"/>
         </w:rPr>
-        <w:t>"personType"</w:t>
+        <w:t>"</w:t>
+      </w:r>
+      <w:proofErr w:type="spellStart"/>
+      <w:r>
+        <w:rPr>
+          <w:rFonts w:ascii="Times New Roman" w:hAnsi="Times New Roman" w:cs="Times New Roman"/>
+          <w:color w:val="C00000"/>
+        </w:rPr>
+        <w:t>personType</w:t>
+      </w:r>
+      <w:proofErr w:type="spellEnd"/>
+      <w:r>
+        <w:rPr>
+          <w:rFonts w:ascii="Times New Roman" w:hAnsi="Times New Roman" w:cs="Times New Roman"/>
+          <w:color w:val="C00000"/>
+        </w:rPr>
+        <w:t>"</w:t>
       </w:r>
       <w:r>
         <w:rPr>
@@ -17454,8 +18626,36 @@
           <w:b/>
           <w:lang w:val="es-ES"/>
         </w:rPr>
-        <w:t>x-access-token</w:t>
-      </w:r>
+        <w:t>x-</w:t>
+      </w:r>
+      <w:proofErr w:type="spellStart"/>
+      <w:r>
+        <w:rPr>
+          <w:rFonts w:ascii="Times New Roman" w:hAnsi="Times New Roman" w:cs="Times New Roman"/>
+          <w:b/>
+          <w:lang w:val="es-ES"/>
+        </w:rPr>
+        <w:t>access</w:t>
+      </w:r>
+      <w:proofErr w:type="spellEnd"/>
+      <w:r>
+        <w:rPr>
+          <w:rFonts w:ascii="Times New Roman" w:hAnsi="Times New Roman" w:cs="Times New Roman"/>
+          <w:b/>
+          <w:lang w:val="es-ES"/>
+        </w:rPr>
+        <w:t>-</w:t>
+      </w:r>
+      <w:proofErr w:type="spellStart"/>
+      <w:r>
+        <w:rPr>
+          <w:rFonts w:ascii="Times New Roman" w:hAnsi="Times New Roman" w:cs="Times New Roman"/>
+          <w:b/>
+          <w:lang w:val="es-ES"/>
+        </w:rPr>
+        <w:t>token</w:t>
+      </w:r>
+      <w:proofErr w:type="spellEnd"/>
       <w:proofErr w:type="gramEnd"/>
       <w:r>
         <w:rPr>
@@ -17488,12 +18688,21 @@
         </w:rPr>
         <w:t xml:space="preserve">Descripción: </w:t>
       </w:r>
+      <w:proofErr w:type="spellStart"/>
       <w:r>
         <w:rPr>
           <w:rFonts w:ascii="Times New Roman" w:hAnsi="Times New Roman" w:cs="Times New Roman"/>
           <w:lang w:val="es-ES"/>
         </w:rPr>
-        <w:t>Token para autenticación de usuario</w:t>
+        <w:t>Token</w:t>
+      </w:r>
+      <w:proofErr w:type="spellEnd"/>
+      <w:r>
+        <w:rPr>
+          <w:rFonts w:ascii="Times New Roman" w:hAnsi="Times New Roman" w:cs="Times New Roman"/>
+          <w:lang w:val="es-ES"/>
+        </w:rPr>
+        <w:t xml:space="preserve"> para autenticación de usuario</w:t>
       </w:r>
     </w:p>
     <w:p>
@@ -17519,13 +18728,31 @@
         </w:rPr>
         <w:t xml:space="preserve">Proveedor de parámetro: </w:t>
       </w:r>
+      <w:proofErr w:type="spellStart"/>
       <w:r>
         <w:rPr>
           <w:rFonts w:ascii="Times New Roman" w:hAnsi="Times New Roman" w:cs="Times New Roman"/>
           <w:lang w:val="es-ES"/>
         </w:rPr>
-        <w:t>Request Body</w:t>
-      </w:r>
+        <w:t>Request</w:t>
+      </w:r>
+      <w:proofErr w:type="spellEnd"/>
+      <w:r>
+        <w:rPr>
+          <w:rFonts w:ascii="Times New Roman" w:hAnsi="Times New Roman" w:cs="Times New Roman"/>
+          <w:lang w:val="es-ES"/>
+        </w:rPr>
+        <w:t xml:space="preserve"> </w:t>
+      </w:r>
+      <w:proofErr w:type="spellStart"/>
+      <w:r>
+        <w:rPr>
+          <w:rFonts w:ascii="Times New Roman" w:hAnsi="Times New Roman" w:cs="Times New Roman"/>
+          <w:lang w:val="es-ES"/>
+        </w:rPr>
+        <w:t>Body</w:t>
+      </w:r>
+      <w:proofErr w:type="spellEnd"/>
       <w:r>
         <w:rPr>
           <w:rFonts w:ascii="Times New Roman" w:hAnsi="Times New Roman" w:cs="Times New Roman"/>
@@ -17558,6 +18785,7 @@
         </w:rPr>
         <w:t xml:space="preserve">Tipo de dato: </w:t>
       </w:r>
+      <w:proofErr w:type="spellStart"/>
       <w:r>
         <w:rPr>
           <w:rFonts w:ascii="Times New Roman" w:hAnsi="Times New Roman" w:cs="Times New Roman"/>
@@ -17565,6 +18793,7 @@
         </w:rPr>
         <w:t>String</w:t>
       </w:r>
+      <w:proofErr w:type="spellEnd"/>
     </w:p>
     <w:p>
       <w:pPr>
@@ -17696,14 +18925,48 @@
           <w:color w:val="C00000"/>
           <w:lang w:val="es-ES_tradnl"/>
         </w:rPr>
-        <w:t>"username"</w:t>
-      </w:r>
-      <w:r>
-        <w:rPr>
-          <w:rFonts w:ascii="Times New Roman" w:hAnsi="Times New Roman" w:cs="Times New Roman"/>
-          <w:lang w:val="es-ES_tradnl"/>
-        </w:rPr>
-        <w:t>: "maria.illanes",</w:t>
+        <w:t>"</w:t>
+      </w:r>
+      <w:proofErr w:type="spellStart"/>
+      <w:r>
+        <w:rPr>
+          <w:rFonts w:ascii="Times New Roman" w:hAnsi="Times New Roman" w:cs="Times New Roman"/>
+          <w:color w:val="C00000"/>
+          <w:lang w:val="es-ES_tradnl"/>
+        </w:rPr>
+        <w:t>username</w:t>
+      </w:r>
+      <w:proofErr w:type="spellEnd"/>
+      <w:r>
+        <w:rPr>
+          <w:rFonts w:ascii="Times New Roman" w:hAnsi="Times New Roman" w:cs="Times New Roman"/>
+          <w:color w:val="C00000"/>
+          <w:lang w:val="es-ES_tradnl"/>
+        </w:rPr>
+        <w:t>"</w:t>
+      </w:r>
+      <w:r>
+        <w:rPr>
+          <w:rFonts w:ascii="Times New Roman" w:hAnsi="Times New Roman" w:cs="Times New Roman"/>
+          <w:lang w:val="es-ES_tradnl"/>
+        </w:rPr>
+        <w:t>: "</w:t>
+      </w:r>
+      <w:proofErr w:type="spellStart"/>
+      <w:r>
+        <w:rPr>
+          <w:rFonts w:ascii="Times New Roman" w:hAnsi="Times New Roman" w:cs="Times New Roman"/>
+          <w:lang w:val="es-ES_tradnl"/>
+        </w:rPr>
+        <w:t>maria.illanes</w:t>
+      </w:r>
+      <w:proofErr w:type="spellEnd"/>
+      <w:r>
+        <w:rPr>
+          <w:rFonts w:ascii="Times New Roman" w:hAnsi="Times New Roman" w:cs="Times New Roman"/>
+          <w:lang w:val="es-ES_tradnl"/>
+        </w:rPr>
+        <w:t>",</w:t>
       </w:r>
     </w:p>
     <w:p>
@@ -17730,7 +18993,25 @@
           <w:color w:val="C00000"/>
           <w:lang w:val="es-ES_tradnl"/>
         </w:rPr>
-        <w:t>"userLevel"</w:t>
+        <w:t>"</w:t>
+      </w:r>
+      <w:proofErr w:type="spellStart"/>
+      <w:r>
+        <w:rPr>
+          <w:rFonts w:ascii="Times New Roman" w:hAnsi="Times New Roman" w:cs="Times New Roman"/>
+          <w:color w:val="C00000"/>
+          <w:lang w:val="es-ES_tradnl"/>
+        </w:rPr>
+        <w:t>userLevel</w:t>
+      </w:r>
+      <w:proofErr w:type="spellEnd"/>
+      <w:r>
+        <w:rPr>
+          <w:rFonts w:ascii="Times New Roman" w:hAnsi="Times New Roman" w:cs="Times New Roman"/>
+          <w:color w:val="C00000"/>
+          <w:lang w:val="es-ES_tradnl"/>
+        </w:rPr>
+        <w:t>"</w:t>
       </w:r>
       <w:r>
         <w:rPr>
@@ -17818,6 +19099,7 @@
         </w:rPr>
         <w:t>"</w:t>
       </w:r>
+      <w:proofErr w:type="spellStart"/>
       <w:proofErr w:type="gramStart"/>
       <w:r>
         <w:rPr>
@@ -17827,6 +19109,7 @@
         </w:rPr>
         <w:t>firstName</w:t>
       </w:r>
+      <w:proofErr w:type="spellEnd"/>
       <w:proofErr w:type="gramEnd"/>
       <w:r>
         <w:rPr>
@@ -17870,6 +19153,7 @@
         </w:rPr>
         <w:t>"</w:t>
       </w:r>
+      <w:proofErr w:type="spellStart"/>
       <w:proofErr w:type="gramStart"/>
       <w:r>
         <w:rPr>
@@ -17879,6 +19163,7 @@
         </w:rPr>
         <w:t>lastName</w:t>
       </w:r>
+      <w:proofErr w:type="spellEnd"/>
       <w:proofErr w:type="gramEnd"/>
       <w:r>
         <w:rPr>
@@ -17893,7 +19178,23 @@
           <w:rFonts w:ascii="Times New Roman" w:hAnsi="Times New Roman" w:cs="Times New Roman"/>
           <w:lang w:val="en-US"/>
         </w:rPr>
-        <w:t>: "Illanes",</w:t>
+        <w:t>: "</w:t>
+      </w:r>
+      <w:proofErr w:type="spellStart"/>
+      <w:r>
+        <w:rPr>
+          <w:rFonts w:ascii="Times New Roman" w:hAnsi="Times New Roman" w:cs="Times New Roman"/>
+          <w:lang w:val="en-US"/>
+        </w:rPr>
+        <w:t>Illanes</w:t>
+      </w:r>
+      <w:proofErr w:type="spellEnd"/>
+      <w:r>
+        <w:rPr>
+          <w:rFonts w:ascii="Times New Roman" w:hAnsi="Times New Roman" w:cs="Times New Roman"/>
+          <w:lang w:val="en-US"/>
+        </w:rPr>
+        <w:t>",</w:t>
       </w:r>
     </w:p>
     <w:p>
@@ -17954,7 +19255,25 @@
           <w:color w:val="C00000"/>
           <w:lang w:val="es-ES_tradnl"/>
         </w:rPr>
-        <w:t>"personType"</w:t>
+        <w:t>"</w:t>
+      </w:r>
+      <w:proofErr w:type="spellStart"/>
+      <w:r>
+        <w:rPr>
+          <w:rFonts w:ascii="Times New Roman" w:hAnsi="Times New Roman" w:cs="Times New Roman"/>
+          <w:color w:val="C00000"/>
+          <w:lang w:val="es-ES_tradnl"/>
+        </w:rPr>
+        <w:t>personType</w:t>
+      </w:r>
+      <w:proofErr w:type="spellEnd"/>
+      <w:r>
+        <w:rPr>
+          <w:rFonts w:ascii="Times New Roman" w:hAnsi="Times New Roman" w:cs="Times New Roman"/>
+          <w:color w:val="C00000"/>
+          <w:lang w:val="es-ES_tradnl"/>
+        </w:rPr>
+        <w:t>"</w:t>
       </w:r>
       <w:r>
         <w:rPr>
@@ -18007,7 +19326,25 @@
           <w:color w:val="C00000"/>
           <w:lang w:val="es-ES_tradnl"/>
         </w:rPr>
-        <w:t>"imageUrl"</w:t>
+        <w:t>"</w:t>
+      </w:r>
+      <w:proofErr w:type="spellStart"/>
+      <w:r>
+        <w:rPr>
+          <w:rFonts w:ascii="Times New Roman" w:hAnsi="Times New Roman" w:cs="Times New Roman"/>
+          <w:color w:val="C00000"/>
+          <w:lang w:val="es-ES_tradnl"/>
+        </w:rPr>
+        <w:t>imageUrl</w:t>
+      </w:r>
+      <w:proofErr w:type="spellEnd"/>
+      <w:r>
+        <w:rPr>
+          <w:rFonts w:ascii="Times New Roman" w:hAnsi="Times New Roman" w:cs="Times New Roman"/>
+          <w:color w:val="C00000"/>
+          <w:lang w:val="es-ES_tradnl"/>
+        </w:rPr>
+        <w:t>"</w:t>
       </w:r>
       <w:r>
         <w:rPr>
@@ -18041,7 +19378,25 @@
           <w:color w:val="C00000"/>
           <w:lang w:val="es-ES_tradnl"/>
         </w:rPr>
-        <w:t>"token"</w:t>
+        <w:t>"</w:t>
+      </w:r>
+      <w:proofErr w:type="spellStart"/>
+      <w:r>
+        <w:rPr>
+          <w:rFonts w:ascii="Times New Roman" w:hAnsi="Times New Roman" w:cs="Times New Roman"/>
+          <w:color w:val="C00000"/>
+          <w:lang w:val="es-ES_tradnl"/>
+        </w:rPr>
+        <w:t>token</w:t>
+      </w:r>
+      <w:proofErr w:type="spellEnd"/>
+      <w:r>
+        <w:rPr>
+          <w:rFonts w:ascii="Times New Roman" w:hAnsi="Times New Roman" w:cs="Times New Roman"/>
+          <w:color w:val="C00000"/>
+          <w:lang w:val="es-ES_tradnl"/>
+        </w:rPr>
+        <w:t>"</w:t>
       </w:r>
       <w:r>
         <w:rPr>
@@ -18247,8 +19602,36 @@
           <w:b/>
           <w:lang w:val="es-ES"/>
         </w:rPr>
-        <w:t>x-access-token</w:t>
-      </w:r>
+        <w:t>x-</w:t>
+      </w:r>
+      <w:proofErr w:type="spellStart"/>
+      <w:r>
+        <w:rPr>
+          <w:rFonts w:ascii="Times New Roman" w:hAnsi="Times New Roman" w:cs="Times New Roman"/>
+          <w:b/>
+          <w:lang w:val="es-ES"/>
+        </w:rPr>
+        <w:t>access</w:t>
+      </w:r>
+      <w:proofErr w:type="spellEnd"/>
+      <w:r>
+        <w:rPr>
+          <w:rFonts w:ascii="Times New Roman" w:hAnsi="Times New Roman" w:cs="Times New Roman"/>
+          <w:b/>
+          <w:lang w:val="es-ES"/>
+        </w:rPr>
+        <w:t>-</w:t>
+      </w:r>
+      <w:proofErr w:type="spellStart"/>
+      <w:r>
+        <w:rPr>
+          <w:rFonts w:ascii="Times New Roman" w:hAnsi="Times New Roman" w:cs="Times New Roman"/>
+          <w:b/>
+          <w:lang w:val="es-ES"/>
+        </w:rPr>
+        <w:t>token</w:t>
+      </w:r>
+      <w:proofErr w:type="spellEnd"/>
       <w:proofErr w:type="gramEnd"/>
       <w:r>
         <w:rPr>
@@ -18282,12 +19665,21 @@
         <w:lastRenderedPageBreak/>
         <w:t xml:space="preserve">Descripción: </w:t>
       </w:r>
+      <w:proofErr w:type="spellStart"/>
       <w:r>
         <w:rPr>
           <w:rFonts w:ascii="Times New Roman" w:hAnsi="Times New Roman" w:cs="Times New Roman"/>
           <w:lang w:val="es-ES"/>
         </w:rPr>
-        <w:t>Token para autenticación de usuario</w:t>
+        <w:t>Token</w:t>
+      </w:r>
+      <w:proofErr w:type="spellEnd"/>
+      <w:r>
+        <w:rPr>
+          <w:rFonts w:ascii="Times New Roman" w:hAnsi="Times New Roman" w:cs="Times New Roman"/>
+          <w:lang w:val="es-ES"/>
+        </w:rPr>
+        <w:t xml:space="preserve"> para autenticación de usuario</w:t>
       </w:r>
     </w:p>
     <w:p>
@@ -18313,13 +19705,31 @@
         </w:rPr>
         <w:t xml:space="preserve">Proveedor de parámetro: </w:t>
       </w:r>
+      <w:proofErr w:type="spellStart"/>
       <w:r>
         <w:rPr>
           <w:rFonts w:ascii="Times New Roman" w:hAnsi="Times New Roman" w:cs="Times New Roman"/>
           <w:lang w:val="es-ES"/>
         </w:rPr>
-        <w:t>Request Body</w:t>
-      </w:r>
+        <w:t>Request</w:t>
+      </w:r>
+      <w:proofErr w:type="spellEnd"/>
+      <w:r>
+        <w:rPr>
+          <w:rFonts w:ascii="Times New Roman" w:hAnsi="Times New Roman" w:cs="Times New Roman"/>
+          <w:lang w:val="es-ES"/>
+        </w:rPr>
+        <w:t xml:space="preserve"> </w:t>
+      </w:r>
+      <w:proofErr w:type="spellStart"/>
+      <w:r>
+        <w:rPr>
+          <w:rFonts w:ascii="Times New Roman" w:hAnsi="Times New Roman" w:cs="Times New Roman"/>
+          <w:lang w:val="es-ES"/>
+        </w:rPr>
+        <w:t>Body</w:t>
+      </w:r>
+      <w:proofErr w:type="spellEnd"/>
       <w:r>
         <w:rPr>
           <w:rFonts w:ascii="Times New Roman" w:hAnsi="Times New Roman" w:cs="Times New Roman"/>
@@ -18352,6 +19762,7 @@
         </w:rPr>
         <w:t xml:space="preserve">Tipo de dato: </w:t>
       </w:r>
+      <w:proofErr w:type="spellStart"/>
       <w:r>
         <w:rPr>
           <w:rFonts w:ascii="Times New Roman" w:hAnsi="Times New Roman" w:cs="Times New Roman"/>
@@ -18359,6 +19770,7 @@
         </w:rPr>
         <w:t>String</w:t>
       </w:r>
+      <w:proofErr w:type="spellEnd"/>
     </w:p>
     <w:p>
       <w:pPr>
@@ -18370,6 +19782,7 @@
           <w:lang w:val="es-ES"/>
         </w:rPr>
       </w:pPr>
+      <w:proofErr w:type="spellStart"/>
       <w:proofErr w:type="gramStart"/>
       <w:r>
         <w:rPr>
@@ -18379,6 +19792,7 @@
         </w:rPr>
         <w:t>userId</w:t>
       </w:r>
+      <w:proofErr w:type="spellEnd"/>
       <w:proofErr w:type="gramEnd"/>
       <w:r>
         <w:rPr>
@@ -18442,13 +19856,31 @@
         </w:rPr>
         <w:t xml:space="preserve">Proveedor de parámetro: </w:t>
       </w:r>
+      <w:proofErr w:type="spellStart"/>
       <w:r>
         <w:rPr>
           <w:rFonts w:ascii="Times New Roman" w:hAnsi="Times New Roman" w:cs="Times New Roman"/>
           <w:lang w:val="es-ES"/>
         </w:rPr>
-        <w:t>Request Body</w:t>
-      </w:r>
+        <w:t>Request</w:t>
+      </w:r>
+      <w:proofErr w:type="spellEnd"/>
+      <w:r>
+        <w:rPr>
+          <w:rFonts w:ascii="Times New Roman" w:hAnsi="Times New Roman" w:cs="Times New Roman"/>
+          <w:lang w:val="es-ES"/>
+        </w:rPr>
+        <w:t xml:space="preserve"> </w:t>
+      </w:r>
+      <w:proofErr w:type="spellStart"/>
+      <w:r>
+        <w:rPr>
+          <w:rFonts w:ascii="Times New Roman" w:hAnsi="Times New Roman" w:cs="Times New Roman"/>
+          <w:lang w:val="es-ES"/>
+        </w:rPr>
+        <w:t>Body</w:t>
+      </w:r>
+      <w:proofErr w:type="spellEnd"/>
     </w:p>
     <w:p>
       <w:pPr>
@@ -18473,6 +19905,7 @@
         </w:rPr>
         <w:t xml:space="preserve">Tipo: </w:t>
       </w:r>
+      <w:proofErr w:type="spellStart"/>
       <w:r>
         <w:rPr>
           <w:rFonts w:ascii="Times New Roman" w:hAnsi="Times New Roman" w:cs="Times New Roman"/>
@@ -18480,6 +19913,7 @@
         </w:rPr>
         <w:t>String</w:t>
       </w:r>
+      <w:proofErr w:type="spellEnd"/>
     </w:p>
     <w:p>
       <w:pPr>
@@ -18592,14 +20026,48 @@
           <w:color w:val="C00000"/>
           <w:lang w:val="es-ES_tradnl"/>
         </w:rPr>
-        <w:t>"username"</w:t>
-      </w:r>
-      <w:r>
-        <w:rPr>
-          <w:rFonts w:ascii="Times New Roman" w:hAnsi="Times New Roman" w:cs="Times New Roman"/>
-          <w:lang w:val="es-ES_tradnl"/>
-        </w:rPr>
-        <w:t>: "maria.illanes",</w:t>
+        <w:t>"</w:t>
+      </w:r>
+      <w:proofErr w:type="spellStart"/>
+      <w:r>
+        <w:rPr>
+          <w:rFonts w:ascii="Times New Roman" w:hAnsi="Times New Roman" w:cs="Times New Roman"/>
+          <w:color w:val="C00000"/>
+          <w:lang w:val="es-ES_tradnl"/>
+        </w:rPr>
+        <w:t>username</w:t>
+      </w:r>
+      <w:proofErr w:type="spellEnd"/>
+      <w:r>
+        <w:rPr>
+          <w:rFonts w:ascii="Times New Roman" w:hAnsi="Times New Roman" w:cs="Times New Roman"/>
+          <w:color w:val="C00000"/>
+          <w:lang w:val="es-ES_tradnl"/>
+        </w:rPr>
+        <w:t>"</w:t>
+      </w:r>
+      <w:r>
+        <w:rPr>
+          <w:rFonts w:ascii="Times New Roman" w:hAnsi="Times New Roman" w:cs="Times New Roman"/>
+          <w:lang w:val="es-ES_tradnl"/>
+        </w:rPr>
+        <w:t>: "</w:t>
+      </w:r>
+      <w:proofErr w:type="spellStart"/>
+      <w:r>
+        <w:rPr>
+          <w:rFonts w:ascii="Times New Roman" w:hAnsi="Times New Roman" w:cs="Times New Roman"/>
+          <w:lang w:val="es-ES_tradnl"/>
+        </w:rPr>
+        <w:t>maria.illanes</w:t>
+      </w:r>
+      <w:proofErr w:type="spellEnd"/>
+      <w:r>
+        <w:rPr>
+          <w:rFonts w:ascii="Times New Roman" w:hAnsi="Times New Roman" w:cs="Times New Roman"/>
+          <w:lang w:val="es-ES_tradnl"/>
+        </w:rPr>
+        <w:t>",</w:t>
       </w:r>
     </w:p>
     <w:p>
@@ -18626,7 +20094,25 @@
           <w:color w:val="C00000"/>
           <w:lang w:val="es-ES_tradnl"/>
         </w:rPr>
-        <w:t>"userLevel"</w:t>
+        <w:t>"</w:t>
+      </w:r>
+      <w:proofErr w:type="spellStart"/>
+      <w:r>
+        <w:rPr>
+          <w:rFonts w:ascii="Times New Roman" w:hAnsi="Times New Roman" w:cs="Times New Roman"/>
+          <w:color w:val="C00000"/>
+          <w:lang w:val="es-ES_tradnl"/>
+        </w:rPr>
+        <w:t>userLevel</w:t>
+      </w:r>
+      <w:proofErr w:type="spellEnd"/>
+      <w:r>
+        <w:rPr>
+          <w:rFonts w:ascii="Times New Roman" w:hAnsi="Times New Roman" w:cs="Times New Roman"/>
+          <w:color w:val="C00000"/>
+          <w:lang w:val="es-ES_tradnl"/>
+        </w:rPr>
+        <w:t>"</w:t>
       </w:r>
       <w:r>
         <w:rPr>
@@ -18660,7 +20146,25 @@
           <w:color w:val="C00000"/>
           <w:lang w:val="es-ES_tradnl"/>
         </w:rPr>
-        <w:t>"person"</w:t>
+        <w:t>"</w:t>
+      </w:r>
+      <w:proofErr w:type="spellStart"/>
+      <w:r>
+        <w:rPr>
+          <w:rFonts w:ascii="Times New Roman" w:hAnsi="Times New Roman" w:cs="Times New Roman"/>
+          <w:color w:val="C00000"/>
+          <w:lang w:val="es-ES_tradnl"/>
+        </w:rPr>
+        <w:t>person</w:t>
+      </w:r>
+      <w:proofErr w:type="spellEnd"/>
+      <w:r>
+        <w:rPr>
+          <w:rFonts w:ascii="Times New Roman" w:hAnsi="Times New Roman" w:cs="Times New Roman"/>
+          <w:color w:val="C00000"/>
+          <w:lang w:val="es-ES_tradnl"/>
+        </w:rPr>
+        <w:t>"</w:t>
       </w:r>
       <w:r>
         <w:rPr>
@@ -18694,14 +20198,48 @@
           <w:color w:val="C00000"/>
           <w:lang w:val="es-ES_tradnl"/>
         </w:rPr>
-        <w:t>"firstName"</w:t>
-      </w:r>
-      <w:r>
-        <w:rPr>
-          <w:rFonts w:ascii="Times New Roman" w:hAnsi="Times New Roman" w:cs="Times New Roman"/>
-          <w:lang w:val="es-ES_tradnl"/>
-        </w:rPr>
-        <w:t>: "Maria",</w:t>
+        <w:t>"</w:t>
+      </w:r>
+      <w:proofErr w:type="spellStart"/>
+      <w:r>
+        <w:rPr>
+          <w:rFonts w:ascii="Times New Roman" w:hAnsi="Times New Roman" w:cs="Times New Roman"/>
+          <w:color w:val="C00000"/>
+          <w:lang w:val="es-ES_tradnl"/>
+        </w:rPr>
+        <w:t>firstName</w:t>
+      </w:r>
+      <w:proofErr w:type="spellEnd"/>
+      <w:r>
+        <w:rPr>
+          <w:rFonts w:ascii="Times New Roman" w:hAnsi="Times New Roman" w:cs="Times New Roman"/>
+          <w:color w:val="C00000"/>
+          <w:lang w:val="es-ES_tradnl"/>
+        </w:rPr>
+        <w:t>"</w:t>
+      </w:r>
+      <w:r>
+        <w:rPr>
+          <w:rFonts w:ascii="Times New Roman" w:hAnsi="Times New Roman" w:cs="Times New Roman"/>
+          <w:lang w:val="es-ES_tradnl"/>
+        </w:rPr>
+        <w:t>: "</w:t>
+      </w:r>
+      <w:proofErr w:type="spellStart"/>
+      <w:r>
+        <w:rPr>
+          <w:rFonts w:ascii="Times New Roman" w:hAnsi="Times New Roman" w:cs="Times New Roman"/>
+          <w:lang w:val="es-ES_tradnl"/>
+        </w:rPr>
+        <w:t>Maria</w:t>
+      </w:r>
+      <w:proofErr w:type="spellEnd"/>
+      <w:r>
+        <w:rPr>
+          <w:rFonts w:ascii="Times New Roman" w:hAnsi="Times New Roman" w:cs="Times New Roman"/>
+          <w:lang w:val="es-ES_tradnl"/>
+        </w:rPr>
+        <w:t>",</w:t>
       </w:r>
     </w:p>
     <w:p>
@@ -18728,14 +20266,48 @@
           <w:color w:val="C00000"/>
           <w:lang w:val="es-ES_tradnl"/>
         </w:rPr>
-        <w:t>"lastName"</w:t>
-      </w:r>
-      <w:r>
-        <w:rPr>
-          <w:rFonts w:ascii="Times New Roman" w:hAnsi="Times New Roman" w:cs="Times New Roman"/>
-          <w:lang w:val="es-ES_tradnl"/>
-        </w:rPr>
-        <w:t>: "Illanes",</w:t>
+        <w:t>"</w:t>
+      </w:r>
+      <w:proofErr w:type="spellStart"/>
+      <w:r>
+        <w:rPr>
+          <w:rFonts w:ascii="Times New Roman" w:hAnsi="Times New Roman" w:cs="Times New Roman"/>
+          <w:color w:val="C00000"/>
+          <w:lang w:val="es-ES_tradnl"/>
+        </w:rPr>
+        <w:t>lastName</w:t>
+      </w:r>
+      <w:proofErr w:type="spellEnd"/>
+      <w:r>
+        <w:rPr>
+          <w:rFonts w:ascii="Times New Roman" w:hAnsi="Times New Roman" w:cs="Times New Roman"/>
+          <w:color w:val="C00000"/>
+          <w:lang w:val="es-ES_tradnl"/>
+        </w:rPr>
+        <w:t>"</w:t>
+      </w:r>
+      <w:r>
+        <w:rPr>
+          <w:rFonts w:ascii="Times New Roman" w:hAnsi="Times New Roman" w:cs="Times New Roman"/>
+          <w:lang w:val="es-ES_tradnl"/>
+        </w:rPr>
+        <w:t>: "</w:t>
+      </w:r>
+      <w:proofErr w:type="spellStart"/>
+      <w:r>
+        <w:rPr>
+          <w:rFonts w:ascii="Times New Roman" w:hAnsi="Times New Roman" w:cs="Times New Roman"/>
+          <w:lang w:val="es-ES_tradnl"/>
+        </w:rPr>
+        <w:t>Illanes</w:t>
+      </w:r>
+      <w:proofErr w:type="spellEnd"/>
+      <w:r>
+        <w:rPr>
+          <w:rFonts w:ascii="Times New Roman" w:hAnsi="Times New Roman" w:cs="Times New Roman"/>
+          <w:lang w:val="es-ES_tradnl"/>
+        </w:rPr>
+        <w:t>",</w:t>
       </w:r>
     </w:p>
     <w:p>
@@ -18796,7 +20368,25 @@
           <w:color w:val="C00000"/>
           <w:lang w:val="es-ES_tradnl"/>
         </w:rPr>
-        <w:t>"personType"</w:t>
+        <w:t>"</w:t>
+      </w:r>
+      <w:proofErr w:type="spellStart"/>
+      <w:r>
+        <w:rPr>
+          <w:rFonts w:ascii="Times New Roman" w:hAnsi="Times New Roman" w:cs="Times New Roman"/>
+          <w:color w:val="C00000"/>
+          <w:lang w:val="es-ES_tradnl"/>
+        </w:rPr>
+        <w:t>personType</w:t>
+      </w:r>
+      <w:proofErr w:type="spellEnd"/>
+      <w:r>
+        <w:rPr>
+          <w:rFonts w:ascii="Times New Roman" w:hAnsi="Times New Roman" w:cs="Times New Roman"/>
+          <w:color w:val="C00000"/>
+          <w:lang w:val="es-ES_tradnl"/>
+        </w:rPr>
+        <w:t>"</w:t>
       </w:r>
       <w:r>
         <w:rPr>
@@ -18849,7 +20439,25 @@
           <w:color w:val="C00000"/>
           <w:lang w:val="es-ES_tradnl"/>
         </w:rPr>
-        <w:t>"imageUrl"</w:t>
+        <w:t>"</w:t>
+      </w:r>
+      <w:proofErr w:type="spellStart"/>
+      <w:r>
+        <w:rPr>
+          <w:rFonts w:ascii="Times New Roman" w:hAnsi="Times New Roman" w:cs="Times New Roman"/>
+          <w:color w:val="C00000"/>
+          <w:lang w:val="es-ES_tradnl"/>
+        </w:rPr>
+        <w:t>imageUrl</w:t>
+      </w:r>
+      <w:proofErr w:type="spellEnd"/>
+      <w:r>
+        <w:rPr>
+          <w:rFonts w:ascii="Times New Roman" w:hAnsi="Times New Roman" w:cs="Times New Roman"/>
+          <w:color w:val="C00000"/>
+          <w:lang w:val="es-ES_tradnl"/>
+        </w:rPr>
+        <w:t>"</w:t>
       </w:r>
       <w:r>
         <w:rPr>
@@ -18883,7 +20491,25 @@
           <w:color w:val="C00000"/>
           <w:lang w:val="es-ES_tradnl"/>
         </w:rPr>
-        <w:t>"token"</w:t>
+        <w:t>"</w:t>
+      </w:r>
+      <w:proofErr w:type="spellStart"/>
+      <w:r>
+        <w:rPr>
+          <w:rFonts w:ascii="Times New Roman" w:hAnsi="Times New Roman" w:cs="Times New Roman"/>
+          <w:color w:val="C00000"/>
+          <w:lang w:val="es-ES_tradnl"/>
+        </w:rPr>
+        <w:t>token</w:t>
+      </w:r>
+      <w:proofErr w:type="spellEnd"/>
+      <w:r>
+        <w:rPr>
+          <w:rFonts w:ascii="Times New Roman" w:hAnsi="Times New Roman" w:cs="Times New Roman"/>
+          <w:color w:val="C00000"/>
+          <w:lang w:val="es-ES_tradnl"/>
+        </w:rPr>
+        <w:t>"</w:t>
       </w:r>
       <w:r>
         <w:rPr>
@@ -19048,7 +20674,7 @@
         <w:rStyle w:val="Nmerodepgina"/>
         <w:noProof/>
       </w:rPr>
-      <w:t>20</w:t>
+      <w:t>21</w:t>
     </w:r>
     <w:r>
       <w:rPr>
@@ -26356,7 +27982,7 @@
 </file>
 
 <file path=customXml/itemProps1.xml><?xml version="1.0" encoding="utf-8"?>
-<ds:datastoreItem xmlns:ds="http://schemas.openxmlformats.org/officeDocument/2006/customXml" ds:itemID="{F34F3263-06FE-4841-B90F-8F923E83350A}">
+<ds:datastoreItem xmlns:ds="http://schemas.openxmlformats.org/officeDocument/2006/customXml" ds:itemID="{83A4A66B-31CE-421B-B743-7D2FCABEE8B2}">
   <ds:schemaRefs>
     <ds:schemaRef ds:uri="http://schemas.openxmlformats.org/officeDocument/2006/bibliography"/>
   </ds:schemaRefs>

</xml_diff>

<commit_message>
Modificaciones en imagenes de pantalla
</commit_message>
<xml_diff>
--- a/docs/ProyectoFinal_Documento.docx
+++ b/docs/ProyectoFinal_Documento.docx
@@ -1715,21 +1715,7 @@
                 <w:rStyle w:val="Hipervnculo"/>
                 <w:noProof/>
               </w:rPr>
-              <w:t xml:space="preserve">7.1.1 Pantalla de </w:t>
-            </w:r>
-            <w:r>
-              <w:rPr>
-                <w:rStyle w:val="Hipervnculo"/>
-                <w:noProof/>
-              </w:rPr>
-              <w:t>L</w:t>
-            </w:r>
-            <w:r>
-              <w:rPr>
-                <w:rStyle w:val="Hipervnculo"/>
-                <w:noProof/>
-              </w:rPr>
-              <w:t>ogin</w:t>
+              <w:t>7.1.1 Pantalla de Login</w:t>
             </w:r>
             <w:r>
               <w:rPr>
@@ -2590,21 +2576,7 @@
                 <w:rStyle w:val="Hipervnculo"/>
                 <w:noProof/>
               </w:rPr>
-              <w:t xml:space="preserve">8.2.1 Aplicación </w:t>
-            </w:r>
-            <w:r>
-              <w:rPr>
-                <w:rStyle w:val="Hipervnculo"/>
-                <w:noProof/>
-              </w:rPr>
-              <w:t>M</w:t>
-            </w:r>
-            <w:r>
-              <w:rPr>
-                <w:rStyle w:val="Hipervnculo"/>
-                <w:noProof/>
-              </w:rPr>
-              <w:t>óvil</w:t>
+              <w:t>8.2.1 Aplicación Móvil</w:t>
             </w:r>
             <w:r>
               <w:rPr>
@@ -4196,15 +4168,7 @@
         <w:rPr>
           <w:rFonts w:ascii="Times New Roman" w:hAnsi="Times New Roman" w:cs="Times New Roman"/>
         </w:rPr>
-        <w:t>de los derechos</w:t>
-      </w:r>
-      <w:bookmarkStart w:id="4" w:name="_GoBack"/>
-      <w:bookmarkEnd w:id="4"/>
-      <w:r>
-        <w:rPr>
-          <w:rFonts w:ascii="Times New Roman" w:hAnsi="Times New Roman" w:cs="Times New Roman"/>
-        </w:rPr>
-        <w:t xml:space="preserve"> </w:t>
+        <w:t xml:space="preserve">de los derechos </w:t>
       </w:r>
       <w:r>
         <w:rPr>
@@ -4726,86 +4690,86 @@
           <w:numId w:val="11"/>
         </w:numPr>
       </w:pPr>
-      <w:bookmarkStart w:id="5" w:name="_Toc462958947"/>
+      <w:bookmarkStart w:id="4" w:name="_Toc462958947"/>
       <w:r>
         <w:t>OBJETIVOS</w:t>
       </w:r>
+      <w:bookmarkEnd w:id="4"/>
+    </w:p>
+    <w:p>
+      <w:pPr>
+        <w:pStyle w:val="U2"/>
+      </w:pPr>
+      <w:bookmarkStart w:id="5" w:name="_Toc462958948"/>
+      <w:r>
+        <w:t xml:space="preserve">3.1 </w:t>
+      </w:r>
+      <w:r>
+        <w:t>Objetivo General</w:t>
+      </w:r>
       <w:bookmarkEnd w:id="5"/>
     </w:p>
     <w:p>
       <w:pPr>
+        <w:spacing w:line="360" w:lineRule="auto"/>
+        <w:jc w:val="both"/>
+        <w:rPr>
+          <w:rFonts w:ascii="Times New Roman" w:hAnsi="Times New Roman" w:cs="Times New Roman"/>
+        </w:rPr>
+      </w:pPr>
+    </w:p>
+    <w:p>
+      <w:pPr>
+        <w:spacing w:line="360" w:lineRule="auto"/>
+        <w:ind w:left="708"/>
+        <w:jc w:val="both"/>
+        <w:rPr>
+          <w:rFonts w:ascii="Times New Roman" w:hAnsi="Times New Roman" w:cs="Times New Roman"/>
+        </w:rPr>
+      </w:pPr>
+      <w:r>
+        <w:rPr>
+          <w:rFonts w:ascii="Times New Roman" w:hAnsi="Times New Roman" w:cs="Times New Roman"/>
+        </w:rPr>
+        <w:t xml:space="preserve">Simplificar y agilizar el trámite de autorización de viaje de menores de edad, para progenitores e instituciones involucradas en la protección de menores, a través de la implementación de una aplicación móvil que permita fortalecer </w:t>
+      </w:r>
+      <w:r>
+        <w:rPr>
+          <w:rFonts w:ascii="Times New Roman" w:hAnsi="Times New Roman" w:cs="Times New Roman"/>
+        </w:rPr>
+        <w:t>los operativos de contr</w:t>
+      </w:r>
+      <w:r>
+        <w:rPr>
+          <w:rFonts w:ascii="Times New Roman" w:hAnsi="Times New Roman" w:cs="Times New Roman"/>
+        </w:rPr>
+        <w:t>ol en terminales aéreas, terrestres y trancas en territorio nacional.</w:t>
+      </w:r>
+    </w:p>
+    <w:p>
+      <w:pPr>
+        <w:spacing w:line="360" w:lineRule="auto"/>
+        <w:jc w:val="both"/>
+        <w:rPr>
+          <w:rFonts w:ascii="Times New Roman" w:hAnsi="Times New Roman" w:cs="Times New Roman"/>
+        </w:rPr>
+      </w:pPr>
+    </w:p>
+    <w:p>
+      <w:pPr>
         <w:pStyle w:val="U2"/>
       </w:pPr>
-      <w:bookmarkStart w:id="6" w:name="_Toc462958948"/>
-      <w:r>
-        <w:t xml:space="preserve">3.1 </w:t>
-      </w:r>
-      <w:r>
-        <w:t>Objetivo General</w:t>
+      <w:r>
+        <w:t xml:space="preserve"> </w:t>
+      </w:r>
+      <w:bookmarkStart w:id="6" w:name="_Toc462958949"/>
+      <w:r>
+        <w:t xml:space="preserve">3.2 </w:t>
+      </w:r>
+      <w:r>
+        <w:t>Objetivos Específicos</w:t>
       </w:r>
       <w:bookmarkEnd w:id="6"/>
-    </w:p>
-    <w:p>
-      <w:pPr>
-        <w:spacing w:line="360" w:lineRule="auto"/>
-        <w:jc w:val="both"/>
-        <w:rPr>
-          <w:rFonts w:ascii="Times New Roman" w:hAnsi="Times New Roman" w:cs="Times New Roman"/>
-        </w:rPr>
-      </w:pPr>
-    </w:p>
-    <w:p>
-      <w:pPr>
-        <w:spacing w:line="360" w:lineRule="auto"/>
-        <w:ind w:left="708"/>
-        <w:jc w:val="both"/>
-        <w:rPr>
-          <w:rFonts w:ascii="Times New Roman" w:hAnsi="Times New Roman" w:cs="Times New Roman"/>
-        </w:rPr>
-      </w:pPr>
-      <w:r>
-        <w:rPr>
-          <w:rFonts w:ascii="Times New Roman" w:hAnsi="Times New Roman" w:cs="Times New Roman"/>
-        </w:rPr>
-        <w:t xml:space="preserve">Simplificar y agilizar el trámite de autorización de viaje de menores de edad, para progenitores e instituciones involucradas en la protección de menores, a través de la implementación de una aplicación móvil que permita fortalecer </w:t>
-      </w:r>
-      <w:r>
-        <w:rPr>
-          <w:rFonts w:ascii="Times New Roman" w:hAnsi="Times New Roman" w:cs="Times New Roman"/>
-        </w:rPr>
-        <w:t>los operativos de contr</w:t>
-      </w:r>
-      <w:r>
-        <w:rPr>
-          <w:rFonts w:ascii="Times New Roman" w:hAnsi="Times New Roman" w:cs="Times New Roman"/>
-        </w:rPr>
-        <w:t>ol en terminales aéreas, terrestres y trancas en territorio nacional.</w:t>
-      </w:r>
-    </w:p>
-    <w:p>
-      <w:pPr>
-        <w:spacing w:line="360" w:lineRule="auto"/>
-        <w:jc w:val="both"/>
-        <w:rPr>
-          <w:rFonts w:ascii="Times New Roman" w:hAnsi="Times New Roman" w:cs="Times New Roman"/>
-        </w:rPr>
-      </w:pPr>
-    </w:p>
-    <w:p>
-      <w:pPr>
-        <w:pStyle w:val="U2"/>
-      </w:pPr>
-      <w:r>
-        <w:t xml:space="preserve"> </w:t>
-      </w:r>
-      <w:bookmarkStart w:id="7" w:name="_Toc462958949"/>
-      <w:r>
-        <w:t xml:space="preserve">3.2 </w:t>
-      </w:r>
-      <w:r>
-        <w:t>Objetivos Específicos</w:t>
-      </w:r>
-      <w:bookmarkEnd w:id="7"/>
     </w:p>
     <w:p>
       <w:pPr>
@@ -5020,11 +4984,11 @@
           <w:numId w:val="11"/>
         </w:numPr>
       </w:pPr>
-      <w:bookmarkStart w:id="8" w:name="_Toc462958950"/>
+      <w:bookmarkStart w:id="7" w:name="_Toc462958950"/>
       <w:r>
         <w:t>ALCANCE</w:t>
       </w:r>
-      <w:bookmarkEnd w:id="8"/>
+      <w:bookmarkEnd w:id="7"/>
     </w:p>
     <w:p>
       <w:pPr>
@@ -6143,11 +6107,11 @@
           <w:numId w:val="11"/>
         </w:numPr>
       </w:pPr>
-      <w:bookmarkStart w:id="9" w:name="_Toc462958951"/>
+      <w:bookmarkStart w:id="8" w:name="_Toc462958951"/>
       <w:r>
         <w:t>RESTRICCIONES Y LIMITACIONES</w:t>
       </w:r>
-      <w:bookmarkEnd w:id="9"/>
+      <w:bookmarkEnd w:id="8"/>
     </w:p>
     <w:p>
       <w:pPr>
@@ -6471,8 +6435,8 @@
           <w:lang w:val="es-ES_tradnl"/>
         </w:rPr>
       </w:pPr>
-      <w:bookmarkStart w:id="10" w:name="_Toc462736237"/>
-      <w:bookmarkStart w:id="11" w:name="_Toc462958952"/>
+      <w:bookmarkStart w:id="9" w:name="_Toc462736237"/>
+      <w:bookmarkStart w:id="10" w:name="_Toc462958952"/>
       <w:r>
         <w:rPr>
           <w:lang w:val="es-ES_tradnl"/>
@@ -6486,24 +6450,24 @@
         </w:rPr>
         <w:t>EFINICION</w:t>
       </w:r>
+      <w:bookmarkEnd w:id="9"/>
       <w:bookmarkEnd w:id="10"/>
+    </w:p>
+    <w:p>
+      <w:pPr>
+        <w:pStyle w:val="U2"/>
+        <w:rPr>
+          <w:rFonts w:cs="Times New Roman"/>
+          <w:lang w:val="es-ES_tradnl"/>
+        </w:rPr>
+      </w:pPr>
+      <w:bookmarkStart w:id="11" w:name="_Toc462736238"/>
+      <w:bookmarkStart w:id="12" w:name="_Toc462958953"/>
+      <w:r>
+        <w:t>6.1 Definición de Usuarios</w:t>
+      </w:r>
       <w:bookmarkEnd w:id="11"/>
-    </w:p>
-    <w:p>
-      <w:pPr>
-        <w:pStyle w:val="U2"/>
-        <w:rPr>
-          <w:rFonts w:cs="Times New Roman"/>
-          <w:lang w:val="es-ES_tradnl"/>
-        </w:rPr>
-      </w:pPr>
-      <w:bookmarkStart w:id="12" w:name="_Toc462736238"/>
-      <w:bookmarkStart w:id="13" w:name="_Toc462958953"/>
-      <w:r>
-        <w:t>6.1 Definición de Usuarios</w:t>
-      </w:r>
       <w:bookmarkEnd w:id="12"/>
-      <w:bookmarkEnd w:id="13"/>
     </w:p>
     <w:p>
       <w:pPr>
@@ -7003,8 +6967,8 @@
       <w:pPr>
         <w:pStyle w:val="U2"/>
       </w:pPr>
-      <w:bookmarkStart w:id="14" w:name="_Toc462736239"/>
-      <w:bookmarkStart w:id="15" w:name="_Toc462958954"/>
+      <w:bookmarkStart w:id="13" w:name="_Toc462736239"/>
+      <w:bookmarkStart w:id="14" w:name="_Toc462958954"/>
       <w:r>
         <w:t xml:space="preserve">6.2 </w:t>
       </w:r>
@@ -7014,8 +6978,8 @@
       <w:r>
         <w:t>Funcional</w:t>
       </w:r>
+      <w:bookmarkEnd w:id="13"/>
       <w:bookmarkEnd w:id="14"/>
-      <w:bookmarkEnd w:id="15"/>
     </w:p>
     <w:p>
       <w:pPr>
@@ -7211,8 +7175,8 @@
           <w:lang w:val="es-ES_tradnl"/>
         </w:rPr>
       </w:pPr>
-      <w:bookmarkStart w:id="16" w:name="_Toc462736240"/>
-      <w:bookmarkStart w:id="17" w:name="_Toc462958955"/>
+      <w:bookmarkStart w:id="15" w:name="_Toc462736240"/>
+      <w:bookmarkStart w:id="16" w:name="_Toc462958955"/>
       <w:r>
         <w:rPr>
           <w:lang w:val="es-ES_tradnl"/>
@@ -7229,8 +7193,8 @@
         </w:rPr>
         <w:t>O DE LA APLICACIÓN</w:t>
       </w:r>
+      <w:bookmarkEnd w:id="15"/>
       <w:bookmarkEnd w:id="16"/>
-      <w:bookmarkEnd w:id="17"/>
     </w:p>
     <w:p>
       <w:pPr>
@@ -7242,13 +7206,13 @@
         <w:spacing w:line="360" w:lineRule="auto"/>
         <w:ind w:left="1080"/>
       </w:pPr>
-      <w:bookmarkStart w:id="18" w:name="_Toc462736241"/>
-      <w:bookmarkStart w:id="19" w:name="_Toc462958956"/>
+      <w:bookmarkStart w:id="17" w:name="_Toc462736241"/>
+      <w:bookmarkStart w:id="18" w:name="_Toc462958956"/>
       <w:r>
         <w:t>Diseño de Pantallas</w:t>
       </w:r>
+      <w:bookmarkEnd w:id="17"/>
       <w:bookmarkEnd w:id="18"/>
-      <w:bookmarkEnd w:id="19"/>
     </w:p>
     <w:p>
       <w:pPr>
@@ -7259,8 +7223,8 @@
         </w:numPr>
         <w:ind w:left="1224"/>
       </w:pPr>
-      <w:bookmarkStart w:id="20" w:name="_Toc462736242"/>
-      <w:bookmarkStart w:id="21" w:name="_Toc462958957"/>
+      <w:bookmarkStart w:id="19" w:name="_Toc462736242"/>
+      <w:bookmarkStart w:id="20" w:name="_Toc462958957"/>
       <w:r>
         <w:t xml:space="preserve">7.1.1 </w:t>
       </w:r>
@@ -7271,8 +7235,8 @@
       <w:r>
         <w:t>Login</w:t>
       </w:r>
+      <w:bookmarkEnd w:id="19"/>
       <w:bookmarkEnd w:id="20"/>
-      <w:bookmarkEnd w:id="21"/>
       <w:proofErr w:type="spellEnd"/>
     </w:p>
     <w:p>
@@ -8056,8 +8020,8 @@
         </w:numPr>
         <w:ind w:left="1224"/>
       </w:pPr>
-      <w:bookmarkStart w:id="22" w:name="_Toc462736243"/>
-      <w:bookmarkStart w:id="23" w:name="_Toc462958958"/>
+      <w:bookmarkStart w:id="21" w:name="_Toc462736243"/>
+      <w:bookmarkStart w:id="22" w:name="_Toc462958958"/>
       <w:r>
         <w:t xml:space="preserve">7.1.2 </w:t>
       </w:r>
@@ -8072,8 +8036,8 @@
       <w:r>
         <w:t xml:space="preserve"> (Pantalla Principal)</w:t>
       </w:r>
+      <w:bookmarkEnd w:id="21"/>
       <w:bookmarkEnd w:id="22"/>
-      <w:bookmarkEnd w:id="23"/>
     </w:p>
     <w:p>
       <w:pPr>
@@ -8819,14 +8783,14 @@
         </w:numPr>
         <w:ind w:left="1224" w:firstLine="36"/>
       </w:pPr>
-      <w:bookmarkStart w:id="24" w:name="_Toc462736244"/>
-      <w:bookmarkStart w:id="25" w:name="_Toc462958959"/>
+      <w:bookmarkStart w:id="23" w:name="_Toc462736244"/>
+      <w:bookmarkStart w:id="24" w:name="_Toc462958959"/>
       <w:r>
         <w:lastRenderedPageBreak/>
         <w:t>7.1.3 Pantalla Lista de Usuarios</w:t>
       </w:r>
+      <w:bookmarkEnd w:id="23"/>
       <w:bookmarkEnd w:id="24"/>
-      <w:bookmarkEnd w:id="25"/>
     </w:p>
     <w:p>
       <w:pPr>
@@ -9121,8 +9085,8 @@
         </w:numPr>
         <w:ind w:left="1224" w:firstLine="36"/>
       </w:pPr>
-      <w:bookmarkStart w:id="26" w:name="_Toc462736245"/>
-      <w:bookmarkStart w:id="27" w:name="_Toc462958960"/>
+      <w:bookmarkStart w:id="25" w:name="_Toc462736245"/>
+      <w:bookmarkStart w:id="26" w:name="_Toc462958960"/>
       <w:r>
         <w:lastRenderedPageBreak/>
         <w:t>7.1.</w:t>
@@ -9136,8 +9100,8 @@
       <w:r>
         <w:t>Información del Viaje</w:t>
       </w:r>
+      <w:bookmarkEnd w:id="25"/>
       <w:bookmarkEnd w:id="26"/>
-      <w:bookmarkEnd w:id="27"/>
     </w:p>
     <w:p>
       <w:pPr>
@@ -9169,10 +9133,10 @@
           <w:noProof/>
         </w:rPr>
         <w:drawing>
-          <wp:inline distT="0" distB="0" distL="0" distR="0" wp14:anchorId="566F01E1" wp14:editId="7BA804FA">
+          <wp:inline distT="0" distB="0" distL="0" distR="0" wp14:anchorId="2F88C747" wp14:editId="5906B1A8">
             <wp:extent cx="2221992" cy="3950208"/>
             <wp:effectExtent l="19050" t="19050" r="26035" b="12700"/>
-            <wp:docPr id="8" name="Imagen 8"/>
+            <wp:docPr id="3" name="Imagen 3"/>
             <wp:cNvGraphicFramePr>
               <a:graphicFrameLocks xmlns:a="http://schemas.openxmlformats.org/drawingml/2006/main" noChangeAspect="1"/>
             </wp:cNvGraphicFramePr>
@@ -10621,8 +10585,8 @@
         </w:numPr>
         <w:ind w:left="1224" w:firstLine="36"/>
       </w:pPr>
-      <w:bookmarkStart w:id="28" w:name="_Toc462736246"/>
-      <w:bookmarkStart w:id="29" w:name="_Toc462958961"/>
+      <w:bookmarkStart w:id="27" w:name="_Toc462736246"/>
+      <w:bookmarkStart w:id="28" w:name="_Toc462958961"/>
       <w:r>
         <w:t>7.1.</w:t>
       </w:r>
@@ -10635,8 +10599,8 @@
       <w:r>
         <w:t>Información del Viaje – Lista Menores</w:t>
       </w:r>
+      <w:bookmarkEnd w:id="27"/>
       <w:bookmarkEnd w:id="28"/>
-      <w:bookmarkEnd w:id="29"/>
     </w:p>
     <w:p>
       <w:pPr>
@@ -11357,8 +11321,8 @@
         </w:numPr>
         <w:ind w:left="1224" w:firstLine="36"/>
       </w:pPr>
-      <w:bookmarkStart w:id="30" w:name="_Toc462736247"/>
-      <w:bookmarkStart w:id="31" w:name="_Toc462958962"/>
+      <w:bookmarkStart w:id="29" w:name="_Toc462736247"/>
+      <w:bookmarkStart w:id="30" w:name="_Toc462958962"/>
       <w:r>
         <w:t>7.1.</w:t>
       </w:r>
@@ -11371,8 +11335,8 @@
       <w:r>
         <w:t>Pantalla de Certificado de Viaje</w:t>
       </w:r>
+      <w:bookmarkEnd w:id="29"/>
       <w:bookmarkEnd w:id="30"/>
-      <w:bookmarkEnd w:id="31"/>
     </w:p>
     <w:p>
       <w:pPr>
@@ -11398,10 +11362,10 @@
           <w:noProof/>
         </w:rPr>
         <w:drawing>
-          <wp:inline distT="0" distB="0" distL="0" distR="0" wp14:anchorId="60F91110" wp14:editId="4E10769E">
+          <wp:inline distT="0" distB="0" distL="0" distR="0" wp14:anchorId="59C5E69B" wp14:editId="472C98CB">
             <wp:extent cx="2221992" cy="3950208"/>
             <wp:effectExtent l="19050" t="19050" r="26035" b="12700"/>
-            <wp:docPr id="10" name="Imagen 10"/>
+            <wp:docPr id="15" name="Imagen 15"/>
             <wp:cNvGraphicFramePr>
               <a:graphicFrameLocks xmlns:a="http://schemas.openxmlformats.org/drawingml/2006/main" noChangeAspect="1"/>
             </wp:cNvGraphicFramePr>
@@ -12687,8 +12651,8 @@
         </w:numPr>
         <w:ind w:left="1224" w:firstLine="36"/>
       </w:pPr>
-      <w:bookmarkStart w:id="32" w:name="_Toc462736248"/>
-      <w:bookmarkStart w:id="33" w:name="_Toc462958963"/>
+      <w:bookmarkStart w:id="31" w:name="_Toc462736248"/>
+      <w:bookmarkStart w:id="32" w:name="_Toc462958963"/>
       <w:r>
         <w:lastRenderedPageBreak/>
         <w:t>7.1.</w:t>
@@ -12705,8 +12669,8 @@
       <w:r>
         <w:t>Menú de Navegación</w:t>
       </w:r>
+      <w:bookmarkEnd w:id="31"/>
       <w:bookmarkEnd w:id="32"/>
-      <w:bookmarkEnd w:id="33"/>
     </w:p>
     <w:p>
       <w:pPr>
@@ -13315,8 +13279,8 @@
         </w:numPr>
         <w:ind w:left="1224" w:firstLine="36"/>
       </w:pPr>
-      <w:bookmarkStart w:id="34" w:name="_Toc462736249"/>
-      <w:bookmarkStart w:id="35" w:name="_Toc462958964"/>
+      <w:bookmarkStart w:id="33" w:name="_Toc462736249"/>
+      <w:bookmarkStart w:id="34" w:name="_Toc462958964"/>
       <w:r>
         <w:lastRenderedPageBreak/>
         <w:t>7.1.</w:t>
@@ -13333,8 +13297,8 @@
       <w:r>
         <w:t>Información de Usuario</w:t>
       </w:r>
+      <w:bookmarkEnd w:id="33"/>
       <w:bookmarkEnd w:id="34"/>
-      <w:bookmarkEnd w:id="35"/>
     </w:p>
     <w:p>
       <w:pPr>
@@ -13358,10 +13322,10 @@
           <w:noProof/>
         </w:rPr>
         <w:drawing>
-          <wp:inline distT="0" distB="0" distL="0" distR="0" wp14:anchorId="49AC7DD4" wp14:editId="7964181C">
+          <wp:inline distT="0" distB="0" distL="0" distR="0" wp14:anchorId="0B0A1F62" wp14:editId="7BCA8425">
             <wp:extent cx="2221992" cy="3950208"/>
             <wp:effectExtent l="19050" t="19050" r="26035" b="12700"/>
-            <wp:docPr id="12" name="Imagen 12"/>
+            <wp:docPr id="4" name="Imagen 4"/>
             <wp:cNvGraphicFramePr>
               <a:graphicFrameLocks xmlns:a="http://schemas.openxmlformats.org/drawingml/2006/main" noChangeAspect="1"/>
             </wp:cNvGraphicFramePr>
@@ -14447,13 +14411,13 @@
       <w:r>
         <w:t xml:space="preserve"> </w:t>
       </w:r>
-      <w:bookmarkStart w:id="36" w:name="_Toc462736250"/>
-      <w:bookmarkStart w:id="37" w:name="_Toc462958965"/>
+      <w:bookmarkStart w:id="35" w:name="_Toc462736250"/>
+      <w:bookmarkStart w:id="36" w:name="_Toc462958965"/>
       <w:r>
         <w:t>7.2 Flujo de Pantallas</w:t>
       </w:r>
+      <w:bookmarkEnd w:id="35"/>
       <w:bookmarkEnd w:id="36"/>
-      <w:bookmarkEnd w:id="37"/>
     </w:p>
     <w:p>
       <w:pPr>
@@ -14605,7 +14569,7 @@
           <w:lang w:val="es-ES_tradnl"/>
         </w:rPr>
       </w:pPr>
-      <w:bookmarkStart w:id="38" w:name="_Toc462958966"/>
+      <w:bookmarkStart w:id="37" w:name="_Toc462958966"/>
       <w:r>
         <w:rPr>
           <w:lang w:val="es-ES_tradnl"/>
@@ -14613,35 +14577,35 @@
         <w:lastRenderedPageBreak/>
         <w:t>ARQUITECTURA DE LA APLICACIÓN</w:t>
       </w:r>
+      <w:bookmarkEnd w:id="37"/>
+    </w:p>
+    <w:p>
+      <w:pPr>
+        <w:pStyle w:val="U2"/>
+        <w:rPr>
+          <w:lang w:val="es-ES_tradnl"/>
+        </w:rPr>
+      </w:pPr>
+      <w:bookmarkStart w:id="38" w:name="_Toc462958967"/>
+      <w:r>
+        <w:rPr>
+          <w:lang w:val="es-ES_tradnl"/>
+        </w:rPr>
+        <w:t>8</w:t>
+      </w:r>
+      <w:r>
+        <w:rPr>
+          <w:lang w:val="es-ES_tradnl"/>
+        </w:rPr>
+        <w:t xml:space="preserve">.1 </w:t>
+      </w:r>
+      <w:r>
+        <w:rPr>
+          <w:lang w:val="es-ES_tradnl"/>
+        </w:rPr>
+        <w:t>Diseño de la Arquitectura</w:t>
+      </w:r>
       <w:bookmarkEnd w:id="38"/>
-    </w:p>
-    <w:p>
-      <w:pPr>
-        <w:pStyle w:val="U2"/>
-        <w:rPr>
-          <w:lang w:val="es-ES_tradnl"/>
-        </w:rPr>
-      </w:pPr>
-      <w:bookmarkStart w:id="39" w:name="_Toc462958967"/>
-      <w:r>
-        <w:rPr>
-          <w:lang w:val="es-ES_tradnl"/>
-        </w:rPr>
-        <w:t>8</w:t>
-      </w:r>
-      <w:r>
-        <w:rPr>
-          <w:lang w:val="es-ES_tradnl"/>
-        </w:rPr>
-        <w:t xml:space="preserve">.1 </w:t>
-      </w:r>
-      <w:r>
-        <w:rPr>
-          <w:lang w:val="es-ES_tradnl"/>
-        </w:rPr>
-        <w:t>Diseño de la Arquitectura</w:t>
-      </w:r>
-      <w:bookmarkEnd w:id="39"/>
     </w:p>
     <w:p>
       <w:pPr>
@@ -14756,14 +14720,14 @@
           <w:lang w:val="es-ES_tradnl"/>
         </w:rPr>
       </w:pPr>
-      <w:bookmarkStart w:id="40" w:name="_Toc462958968"/>
+      <w:bookmarkStart w:id="39" w:name="_Toc462958968"/>
       <w:r>
         <w:rPr>
           <w:lang w:val="es-ES_tradnl"/>
         </w:rPr>
         <w:t>Frond End</w:t>
       </w:r>
-      <w:bookmarkEnd w:id="40"/>
+      <w:bookmarkEnd w:id="39"/>
     </w:p>
     <w:p>
       <w:pPr>
@@ -14784,7 +14748,7 @@
         </w:numPr>
         <w:ind w:left="1224"/>
       </w:pPr>
-      <w:bookmarkStart w:id="41" w:name="_Toc462958969"/>
+      <w:bookmarkStart w:id="40" w:name="_Toc462958969"/>
       <w:r>
         <w:t>8</w:t>
       </w:r>
@@ -14794,7 +14758,7 @@
       <w:r>
         <w:t>Aplicación Móvil</w:t>
       </w:r>
-      <w:bookmarkEnd w:id="41"/>
+      <w:bookmarkEnd w:id="40"/>
     </w:p>
     <w:p>
       <w:pPr>
@@ -15159,7 +15123,7 @@
         </w:numPr>
         <w:ind w:left="1224"/>
       </w:pPr>
-      <w:bookmarkStart w:id="42" w:name="_Toc462958970"/>
+      <w:bookmarkStart w:id="41" w:name="_Toc462958970"/>
       <w:r>
         <w:t>8</w:t>
       </w:r>
@@ -15169,7 +15133,7 @@
       <w:r>
         <w:t>Base de Datos</w:t>
       </w:r>
-      <w:bookmarkEnd w:id="42"/>
+      <w:bookmarkEnd w:id="41"/>
     </w:p>
     <w:p>
       <w:pPr>
@@ -15211,7 +15175,7 @@
         </w:numPr>
         <w:ind w:left="1224"/>
       </w:pPr>
-      <w:bookmarkStart w:id="43" w:name="_Toc462958971"/>
+      <w:bookmarkStart w:id="42" w:name="_Toc462958971"/>
       <w:r>
         <w:t>8</w:t>
       </w:r>
@@ -15221,7 +15185,7 @@
       <w:r>
         <w:t>Librerías</w:t>
       </w:r>
-      <w:bookmarkEnd w:id="43"/>
+      <w:bookmarkEnd w:id="42"/>
     </w:p>
     <w:p>
       <w:pPr>
@@ -15695,7 +15659,7 @@
           <w:lang w:val="es-ES_tradnl"/>
         </w:rPr>
       </w:pPr>
-      <w:bookmarkStart w:id="44" w:name="_Toc462958972"/>
+      <w:bookmarkStart w:id="43" w:name="_Toc462958972"/>
       <w:r>
         <w:rPr>
           <w:lang w:val="es-ES_tradnl"/>
@@ -15703,7 +15667,7 @@
         <w:lastRenderedPageBreak/>
         <w:t>Back End</w:t>
       </w:r>
-      <w:bookmarkEnd w:id="44"/>
+      <w:bookmarkEnd w:id="43"/>
     </w:p>
     <w:p>
       <w:pPr>
@@ -15724,7 +15688,7 @@
         </w:numPr>
         <w:ind w:left="810" w:firstLine="606"/>
       </w:pPr>
-      <w:bookmarkStart w:id="45" w:name="_Toc462958973"/>
+      <w:bookmarkStart w:id="44" w:name="_Toc462958973"/>
       <w:r>
         <w:t>8</w:t>
       </w:r>
@@ -15734,7 +15698,7 @@
       <w:r>
         <w:t>API REST</w:t>
       </w:r>
-      <w:bookmarkEnd w:id="45"/>
+      <w:bookmarkEnd w:id="44"/>
     </w:p>
     <w:p>
       <w:pPr>
@@ -16947,6 +16911,117 @@
           </w:p>
         </w:tc>
       </w:tr>
+      <w:tr>
+        <w:trPr>
+          <w:trHeight w:val="292"/>
+        </w:trPr>
+        <w:tc>
+          <w:tcPr>
+            <w:tcW w:w="880" w:type="dxa"/>
+            <w:tcBorders>
+              <w:top w:val="single" w:sz="4" w:space="0" w:color="auto"/>
+              <w:left w:val="single" w:sz="4" w:space="0" w:color="auto"/>
+              <w:bottom w:val="single" w:sz="4" w:space="0" w:color="auto"/>
+              <w:right w:val="single" w:sz="4" w:space="0" w:color="auto"/>
+            </w:tcBorders>
+            <w:shd w:val="clear" w:color="auto" w:fill="auto"/>
+            <w:noWrap/>
+            <w:vAlign w:val="bottom"/>
+          </w:tcPr>
+          <w:p>
+            <w:pPr>
+              <w:rPr>
+                <w:rFonts w:ascii="Times New Roman" w:eastAsia="Times New Roman" w:hAnsi="Times New Roman" w:cs="Times New Roman"/>
+                <w:color w:val="000000"/>
+                <w:sz w:val="22"/>
+                <w:szCs w:val="22"/>
+              </w:rPr>
+            </w:pPr>
+            <w:r>
+              <w:rPr>
+                <w:rFonts w:ascii="Times New Roman" w:eastAsia="Times New Roman" w:hAnsi="Times New Roman" w:cs="Times New Roman"/>
+                <w:color w:val="000000"/>
+                <w:sz w:val="22"/>
+                <w:szCs w:val="22"/>
+              </w:rPr>
+              <w:t>POST</w:t>
+            </w:r>
+          </w:p>
+        </w:tc>
+        <w:tc>
+          <w:tcPr>
+            <w:tcW w:w="3745" w:type="dxa"/>
+            <w:tcBorders>
+              <w:top w:val="single" w:sz="4" w:space="0" w:color="auto"/>
+              <w:left w:val="nil"/>
+              <w:bottom w:val="single" w:sz="4" w:space="0" w:color="auto"/>
+              <w:right w:val="single" w:sz="4" w:space="0" w:color="auto"/>
+            </w:tcBorders>
+            <w:shd w:val="clear" w:color="auto" w:fill="auto"/>
+            <w:noWrap/>
+            <w:vAlign w:val="bottom"/>
+          </w:tcPr>
+          <w:p>
+            <w:hyperlink r:id="rId32" w:history="1">
+              <w:r>
+                <w:rPr>
+                  <w:rFonts w:ascii="Times New Roman" w:eastAsia="Times New Roman" w:hAnsi="Times New Roman" w:cs="Times New Roman"/>
+                  <w:color w:val="0563C1"/>
+                  <w:sz w:val="22"/>
+                  <w:szCs w:val="22"/>
+                  <w:u w:val="single"/>
+                </w:rPr>
+                <w:t>http://localhost:8080/api/users</w:t>
+              </w:r>
+            </w:hyperlink>
+            <w:r>
+              <w:rPr>
+                <w:rFonts w:ascii="Times New Roman" w:eastAsia="Times New Roman" w:hAnsi="Times New Roman" w:cs="Times New Roman"/>
+                <w:color w:val="0563C1"/>
+                <w:sz w:val="22"/>
+                <w:szCs w:val="22"/>
+                <w:u w:val="single"/>
+              </w:rPr>
+              <w:t>/check</w:t>
+            </w:r>
+          </w:p>
+        </w:tc>
+        <w:tc>
+          <w:tcPr>
+            <w:tcW w:w="3220" w:type="dxa"/>
+            <w:tcBorders>
+              <w:top w:val="single" w:sz="4" w:space="0" w:color="auto"/>
+              <w:left w:val="nil"/>
+              <w:bottom w:val="single" w:sz="4" w:space="0" w:color="auto"/>
+              <w:right w:val="single" w:sz="4" w:space="0" w:color="auto"/>
+            </w:tcBorders>
+            <w:shd w:val="clear" w:color="auto" w:fill="auto"/>
+            <w:noWrap/>
+            <w:vAlign w:val="bottom"/>
+          </w:tcPr>
+          <w:p>
+            <w:pPr>
+              <w:rPr>
+                <w:rFonts w:ascii="Times New Roman" w:eastAsia="Times New Roman" w:hAnsi="Times New Roman" w:cs="Times New Roman"/>
+                <w:color w:val="000000"/>
+                <w:sz w:val="22"/>
+                <w:szCs w:val="22"/>
+              </w:rPr>
+            </w:pPr>
+            <w:r>
+              <w:rPr>
+                <w:rFonts w:ascii="Times New Roman" w:eastAsia="Times New Roman" w:hAnsi="Times New Roman" w:cs="Times New Roman"/>
+                <w:color w:val="000000"/>
+                <w:sz w:val="22"/>
+                <w:szCs w:val="22"/>
+              </w:rPr>
+              <w:t>Verifica unicidad de datos</w:t>
+            </w:r>
+            <w:bookmarkStart w:id="45" w:name="_GoBack"/>
+            <w:bookmarkEnd w:id="45"/>
+          </w:p>
+        </w:tc>
+      </w:tr>
     </w:tbl>
     <w:p>
       <w:pPr>
@@ -17052,7 +17127,7 @@
           <w:rFonts w:ascii="Times New Roman" w:hAnsi="Times New Roman" w:cs="Times New Roman"/>
         </w:rPr>
       </w:pPr>
-      <w:hyperlink r:id="rId32" w:history="1">
+      <w:hyperlink r:id="rId33" w:history="1">
         <w:r>
           <w:rPr>
             <w:rStyle w:val="Hipervnculo"/>
@@ -17209,7 +17284,7 @@
         </w:rPr>
         <w:t>URI:</w:t>
       </w:r>
-      <w:hyperlink r:id="rId33">
+      <w:hyperlink r:id="rId34">
         <w:r>
           <w:rPr>
             <w:rFonts w:ascii="Times New Roman" w:hAnsi="Times New Roman" w:cs="Times New Roman"/>
@@ -17225,7 +17300,7 @@
         </w:rPr>
         <w:t xml:space="preserve"> </w:t>
       </w:r>
-      <w:hyperlink r:id="rId34" w:history="1">
+      <w:hyperlink r:id="rId35" w:history="1">
         <w:r>
           <w:rPr>
             <w:rStyle w:val="Hipervnculo"/>
@@ -18779,7 +18854,7 @@
         </w:rPr>
         <w:t>URI:</w:t>
       </w:r>
-      <w:hyperlink r:id="rId35">
+      <w:hyperlink r:id="rId36">
         <w:r>
           <w:rPr>
             <w:rFonts w:ascii="Times New Roman" w:hAnsi="Times New Roman" w:cs="Times New Roman"/>
@@ -18795,7 +18870,7 @@
         </w:rPr>
         <w:t xml:space="preserve"> </w:t>
       </w:r>
-      <w:hyperlink r:id="rId36" w:history="1">
+      <w:hyperlink r:id="rId37" w:history="1">
         <w:r>
           <w:rPr>
             <w:rStyle w:val="Hipervnculo"/>
@@ -20745,7 +20820,7 @@
         </w:rPr>
         <w:t>URI:</w:t>
       </w:r>
-      <w:hyperlink r:id="rId37">
+      <w:hyperlink r:id="rId38">
         <w:r>
           <w:rPr>
             <w:rFonts w:ascii="Times New Roman" w:hAnsi="Times New Roman" w:cs="Times New Roman"/>
@@ -20761,7 +20836,7 @@
         </w:rPr>
         <w:t xml:space="preserve"> </w:t>
       </w:r>
-      <w:hyperlink r:id="rId38" w:history="1">
+      <w:hyperlink r:id="rId39" w:history="1">
         <w:r>
           <w:rPr>
             <w:rStyle w:val="Hipervnculo"/>
@@ -23685,7 +23760,7 @@
         </w:rPr>
         <w:t>URI:</w:t>
       </w:r>
-      <w:hyperlink r:id="rId39">
+      <w:hyperlink r:id="rId40">
         <w:r>
           <w:rPr>
             <w:rFonts w:ascii="Times New Roman" w:hAnsi="Times New Roman" w:cs="Times New Roman"/>
@@ -23701,7 +23776,7 @@
         </w:rPr>
         <w:t xml:space="preserve"> </w:t>
       </w:r>
-      <w:hyperlink r:id="rId40" w:history="1">
+      <w:hyperlink r:id="rId41" w:history="1">
         <w:r>
           <w:rPr>
             <w:rStyle w:val="Hipervnculo"/>
@@ -25945,7 +26020,7 @@
         </w:rPr>
         <w:t>URI:</w:t>
       </w:r>
-      <w:hyperlink r:id="rId41">
+      <w:hyperlink r:id="rId42">
         <w:r>
           <w:rPr>
             <w:rFonts w:ascii="Times New Roman" w:hAnsi="Times New Roman" w:cs="Times New Roman"/>
@@ -25963,7 +26038,7 @@
         </w:rPr>
         <w:t xml:space="preserve"> </w:t>
       </w:r>
-      <w:hyperlink r:id="rId42" w:history="1">
+      <w:hyperlink r:id="rId43" w:history="1">
         <w:r>
           <w:rPr>
             <w:rStyle w:val="Hipervnculo"/>
@@ -26948,7 +27023,7 @@
         </w:rPr>
         <w:t>URI:</w:t>
       </w:r>
-      <w:hyperlink r:id="rId43">
+      <w:hyperlink r:id="rId44">
         <w:r>
           <w:rPr>
             <w:rFonts w:ascii="Times New Roman" w:hAnsi="Times New Roman" w:cs="Times New Roman"/>
@@ -26966,7 +27041,7 @@
         </w:rPr>
         <w:t xml:space="preserve"> </w:t>
       </w:r>
-      <w:hyperlink r:id="rId44" w:history="1">
+      <w:hyperlink r:id="rId45" w:history="1">
         <w:r>
           <w:rPr>
             <w:rStyle w:val="Hipervnculo"/>
@@ -27984,8 +28059,8 @@
       </w:pPr>
     </w:p>
     <w:sectPr>
-      <w:footerReference w:type="even" r:id="rId45"/>
-      <w:footerReference w:type="default" r:id="rId46"/>
+      <w:footerReference w:type="even" r:id="rId46"/>
+      <w:footerReference w:type="default" r:id="rId47"/>
       <w:pgSz w:w="12240" w:h="15840"/>
       <w:pgMar w:top="1701" w:right="1701" w:bottom="1701" w:left="1701" w:header="709" w:footer="709" w:gutter="0"/>
       <w:pgNumType w:start="1"/>
@@ -28087,7 +28162,7 @@
         <w:rStyle w:val="Nmerodepgina"/>
         <w:noProof/>
       </w:rPr>
-      <w:t>5</w:t>
+      <w:t>37</w:t>
     </w:r>
     <w:r>
       <w:rPr>
@@ -31848,7 +31923,7 @@
 </file>
 
 <file path=customXml/itemProps1.xml><?xml version="1.0" encoding="utf-8"?>
-<ds:datastoreItem xmlns:ds="http://schemas.openxmlformats.org/officeDocument/2006/customXml" ds:itemID="{CA5387D8-A368-4121-A1E2-6B2EA015A826}">
+<ds:datastoreItem xmlns:ds="http://schemas.openxmlformats.org/officeDocument/2006/customXml" ds:itemID="{7E6BC96E-536C-4CFB-8739-CC44078476C3}">
   <ds:schemaRefs>
     <ds:schemaRef ds:uri="http://schemas.openxmlformats.org/officeDocument/2006/bibliography"/>
   </ds:schemaRefs>

</xml_diff>

<commit_message>
Correcciones en la seccion de soporte de pantallas
</commit_message>
<xml_diff>
--- a/docs/ProyectoFinal_Documento.docx
+++ b/docs/ProyectoFinal_Documento.docx
@@ -14882,21 +14882,51 @@
           <w:rFonts w:ascii="Times New Roman" w:hAnsi="Times New Roman" w:cs="Times New Roman"/>
           <w:lang w:val="es-ES_tradnl"/>
         </w:rPr>
-        <w:t>Para teléfonos móviles los requ</w:t>
-      </w:r>
-      <w:r>
-        <w:rPr>
-          <w:rFonts w:ascii="Times New Roman" w:hAnsi="Times New Roman" w:cs="Times New Roman"/>
-          <w:lang w:val="es-ES_tradnl"/>
-        </w:rPr>
-        <w:t>isitos</w:t>
-      </w:r>
-      <w:r>
-        <w:rPr>
-          <w:rFonts w:ascii="Times New Roman" w:hAnsi="Times New Roman" w:cs="Times New Roman"/>
-          <w:lang w:val="es-ES_tradnl"/>
-        </w:rPr>
-        <w:t xml:space="preserve"> mínimos de pantalla soportados son:</w:t>
+        <w:t>Para teléfonos móviles</w:t>
+      </w:r>
+      <w:bookmarkStart w:id="41" w:name="_GoBack"/>
+      <w:bookmarkEnd w:id="41"/>
+      <w:r>
+        <w:rPr>
+          <w:rFonts w:ascii="Times New Roman" w:hAnsi="Times New Roman" w:cs="Times New Roman"/>
+          <w:lang w:val="es-ES_tradnl"/>
+        </w:rPr>
+        <w:t xml:space="preserve"> soportará </w:t>
+      </w:r>
+      <w:r>
+        <w:rPr>
+          <w:rFonts w:ascii="Times New Roman" w:hAnsi="Times New Roman" w:cs="Times New Roman"/>
+          <w:lang w:val="es-ES_tradnl"/>
+        </w:rPr>
+        <w:t>pantalla</w:t>
+      </w:r>
+      <w:r>
+        <w:rPr>
+          <w:rFonts w:ascii="Times New Roman" w:hAnsi="Times New Roman" w:cs="Times New Roman"/>
+          <w:lang w:val="es-ES_tradnl"/>
+        </w:rPr>
+        <w:t>s</w:t>
+      </w:r>
+      <w:r>
+        <w:rPr>
+          <w:rFonts w:ascii="Times New Roman" w:hAnsi="Times New Roman" w:cs="Times New Roman"/>
+          <w:lang w:val="es-ES_tradnl"/>
+        </w:rPr>
+        <w:t xml:space="preserve"> </w:t>
+      </w:r>
+      <w:r>
+        <w:rPr>
+          <w:rFonts w:ascii="Times New Roman" w:hAnsi="Times New Roman" w:cs="Times New Roman"/>
+          <w:lang w:val="es-ES_tradnl"/>
+        </w:rPr>
+        <w:t>con las siguientes características</w:t>
+      </w:r>
+      <w:r>
+        <w:rPr>
+          <w:rFonts w:ascii="Times New Roman" w:hAnsi="Times New Roman" w:cs="Times New Roman"/>
+          <w:lang w:val="es-ES_tradnl"/>
+        </w:rPr>
+        <w:t>:</w:t>
       </w:r>
     </w:p>
     <w:p>
@@ -14921,6 +14951,13 @@
         </w:rPr>
         <w:t>Tamaño: 3.7”</w:t>
       </w:r>
+      <w:r>
+        <w:rPr>
+          <w:rFonts w:ascii="Times New Roman" w:hAnsi="Times New Roman" w:cs="Times New Roman"/>
+          <w:lang w:val="es-ES_tradnl"/>
+        </w:rPr>
+        <w:t xml:space="preserve"> o superior</w:t>
+      </w:r>
     </w:p>
     <w:p>
       <w:pPr>
@@ -14944,6 +14981,13 @@
         </w:rPr>
         <w:t>Resolución: 480 x 800</w:t>
       </w:r>
+      <w:r>
+        <w:rPr>
+          <w:rFonts w:ascii="Times New Roman" w:hAnsi="Times New Roman" w:cs="Times New Roman"/>
+          <w:lang w:val="es-ES_tradnl"/>
+        </w:rPr>
+        <w:t xml:space="preserve"> o superior</w:t>
+      </w:r>
     </w:p>
     <w:p>
       <w:pPr>
@@ -14976,6 +15020,13 @@
         <w:t>mdpi</w:t>
       </w:r>
       <w:proofErr w:type="spellEnd"/>
+      <w:r>
+        <w:rPr>
+          <w:rFonts w:ascii="Times New Roman" w:hAnsi="Times New Roman" w:cs="Times New Roman"/>
+          <w:lang w:val="es-ES_tradnl"/>
+        </w:rPr>
+        <w:t xml:space="preserve"> o superior</w:t>
+      </w:r>
     </w:p>
     <w:p>
       <w:pPr>
@@ -15005,7 +15056,14 @@
           <w:lang w:val="es-ES_tradnl"/>
         </w:rPr>
         <w:lastRenderedPageBreak/>
-        <w:t>Para tabletas solo soportará pantallas con las siguientes características:</w:t>
+        <w:t xml:space="preserve">Para tabletas </w:t>
+      </w:r>
+      <w:r>
+        <w:rPr>
+          <w:rFonts w:ascii="Times New Roman" w:hAnsi="Times New Roman" w:cs="Times New Roman"/>
+          <w:lang w:val="es-ES_tradnl"/>
+        </w:rPr>
+        <w:t>soportará pantallas con las siguientes características:</w:t>
       </w:r>
     </w:p>
     <w:p>
@@ -15030,6 +15088,20 @@
         </w:rPr>
         <w:t>Tamaño: 7.0”</w:t>
       </w:r>
+      <w:r>
+        <w:rPr>
+          <w:rFonts w:ascii="Times New Roman" w:hAnsi="Times New Roman" w:cs="Times New Roman"/>
+          <w:lang w:val="es-ES_tradnl"/>
+        </w:rPr>
+        <w:t>, 10”</w:t>
+      </w:r>
+      <w:r>
+        <w:rPr>
+          <w:rFonts w:ascii="Times New Roman" w:hAnsi="Times New Roman" w:cs="Times New Roman"/>
+          <w:lang w:val="es-ES_tradnl"/>
+        </w:rPr>
+        <w:t xml:space="preserve"> </w:t>
+      </w:r>
     </w:p>
     <w:p>
       <w:pPr>
@@ -15051,7 +15123,14 @@
           <w:rFonts w:ascii="Times New Roman" w:hAnsi="Times New Roman" w:cs="Times New Roman"/>
           <w:lang w:val="es-ES_tradnl"/>
         </w:rPr>
-        <w:t>Resolución: 800 x 1280</w:t>
+        <w:t xml:space="preserve">Resolución: </w:t>
+      </w:r>
+      <w:r>
+        <w:rPr>
+          <w:rFonts w:ascii="Times New Roman" w:hAnsi="Times New Roman" w:cs="Times New Roman"/>
+          <w:lang w:val="es-ES_tradnl"/>
+        </w:rPr>
+        <w:t>sw600, sw720</w:t>
       </w:r>
     </w:p>
     <w:p>
@@ -15123,7 +15202,7 @@
         </w:numPr>
         <w:ind w:left="1224"/>
       </w:pPr>
-      <w:bookmarkStart w:id="41" w:name="_Toc462958970"/>
+      <w:bookmarkStart w:id="42" w:name="_Toc462958970"/>
       <w:r>
         <w:t>8</w:t>
       </w:r>
@@ -15133,7 +15212,7 @@
       <w:r>
         <w:t>Base de Datos</w:t>
       </w:r>
-      <w:bookmarkEnd w:id="41"/>
+      <w:bookmarkEnd w:id="42"/>
     </w:p>
     <w:p>
       <w:pPr>
@@ -15175,7 +15254,7 @@
         </w:numPr>
         <w:ind w:left="1224"/>
       </w:pPr>
-      <w:bookmarkStart w:id="42" w:name="_Toc462958971"/>
+      <w:bookmarkStart w:id="43" w:name="_Toc462958971"/>
       <w:r>
         <w:t>8</w:t>
       </w:r>
@@ -15185,7 +15264,7 @@
       <w:r>
         <w:t>Librerías</w:t>
       </w:r>
-      <w:bookmarkEnd w:id="42"/>
+      <w:bookmarkEnd w:id="43"/>
     </w:p>
     <w:p>
       <w:pPr>
@@ -15659,7 +15738,7 @@
           <w:lang w:val="es-ES_tradnl"/>
         </w:rPr>
       </w:pPr>
-      <w:bookmarkStart w:id="43" w:name="_Toc462958972"/>
+      <w:bookmarkStart w:id="44" w:name="_Toc462958972"/>
       <w:r>
         <w:rPr>
           <w:lang w:val="es-ES_tradnl"/>
@@ -15667,7 +15746,7 @@
         <w:lastRenderedPageBreak/>
         <w:t>Back End</w:t>
       </w:r>
-      <w:bookmarkEnd w:id="43"/>
+      <w:bookmarkEnd w:id="44"/>
     </w:p>
     <w:p>
       <w:pPr>
@@ -15688,7 +15767,7 @@
         </w:numPr>
         <w:ind w:left="810" w:firstLine="606"/>
       </w:pPr>
-      <w:bookmarkStart w:id="44" w:name="_Toc462958973"/>
+      <w:bookmarkStart w:id="45" w:name="_Toc462958973"/>
       <w:r>
         <w:t>8</w:t>
       </w:r>
@@ -15698,7 +15777,7 @@
       <w:r>
         <w:t>API REST</w:t>
       </w:r>
-      <w:bookmarkEnd w:id="44"/>
+      <w:bookmarkEnd w:id="45"/>
     </w:p>
     <w:p>
       <w:pPr>
@@ -17017,8 +17096,6 @@
               </w:rPr>
               <w:t>Verifica unicidad de datos</w:t>
             </w:r>
-            <w:bookmarkStart w:id="45" w:name="_GoBack"/>
-            <w:bookmarkEnd w:id="45"/>
           </w:p>
         </w:tc>
       </w:tr>
@@ -28162,7 +28239,7 @@
         <w:rStyle w:val="Nmerodepgina"/>
         <w:noProof/>
       </w:rPr>
-      <w:t>37</w:t>
+      <w:t>35</w:t>
     </w:r>
     <w:r>
       <w:rPr>
@@ -31923,7 +32000,7 @@
 </file>
 
 <file path=customXml/itemProps1.xml><?xml version="1.0" encoding="utf-8"?>
-<ds:datastoreItem xmlns:ds="http://schemas.openxmlformats.org/officeDocument/2006/customXml" ds:itemID="{7E6BC96E-536C-4CFB-8739-CC44078476C3}">
+<ds:datastoreItem xmlns:ds="http://schemas.openxmlformats.org/officeDocument/2006/customXml" ds:itemID="{D1939326-9DE9-4EFF-89F2-811EDF418AC5}">
   <ds:schemaRefs>
     <ds:schemaRef ds:uri="http://schemas.openxmlformats.org/officeDocument/2006/bibliography"/>
   </ds:schemaRefs>

</xml_diff>

<commit_message>
Informes finales del proyecto del diplomado
</commit_message>
<xml_diff>
--- a/docs/ProyectoFinal_Documento.docx
+++ b/docs/ProyectoFinal_Documento.docx
@@ -3339,8 +3339,18 @@
           <w:szCs w:val="28"/>
           <w:lang w:val="es-ES_tradnl"/>
         </w:rPr>
-        <w:t xml:space="preserve"> Travel</w:t>
-      </w:r>
+        <w:t xml:space="preserve"> </w:t>
+      </w:r>
+      <w:proofErr w:type="spellStart"/>
+      <w:r>
+        <w:rPr>
+          <w:rFonts w:ascii="Times New Roman" w:hAnsi="Times New Roman" w:cs="Times New Roman"/>
+          <w:szCs w:val="28"/>
+          <w:lang w:val="es-ES_tradnl"/>
+        </w:rPr>
+        <w:t>Travel</w:t>
+      </w:r>
+      <w:proofErr w:type="spellEnd"/>
       <w:r>
         <w:rPr>
           <w:rFonts w:ascii="Times New Roman" w:hAnsi="Times New Roman" w:cs="Times New Roman"/>
@@ -4061,7 +4071,23 @@
           <w:rFonts w:ascii="Times New Roman" w:hAnsi="Times New Roman" w:cs="Times New Roman"/>
           <w:szCs w:val="20"/>
         </w:rPr>
-        <w:t xml:space="preserve">KIDS Travel: </w:t>
+        <w:t xml:space="preserve">KIDS </w:t>
+      </w:r>
+      <w:proofErr w:type="spellStart"/>
+      <w:r>
+        <w:rPr>
+          <w:rFonts w:ascii="Times New Roman" w:hAnsi="Times New Roman" w:cs="Times New Roman"/>
+          <w:szCs w:val="20"/>
+        </w:rPr>
+        <w:t>Travel</w:t>
+      </w:r>
+      <w:proofErr w:type="spellEnd"/>
+      <w:r>
+        <w:rPr>
+          <w:rFonts w:ascii="Times New Roman" w:hAnsi="Times New Roman" w:cs="Times New Roman"/>
+          <w:szCs w:val="20"/>
+        </w:rPr>
+        <w:t xml:space="preserve">: </w:t>
       </w:r>
       <w:r>
         <w:rPr>
@@ -6048,7 +6074,25 @@
         <w:rPr>
           <w:rFonts w:ascii="Times New Roman" w:hAnsi="Times New Roman" w:cs="Times New Roman"/>
         </w:rPr>
-        <w:t xml:space="preserve">Notificaciones internas, la aplicación creará notificaciones internas para informar a los progenitores acerca del </w:t>
+        <w:t>Notificaciones Push</w:t>
+      </w:r>
+      <w:r>
+        <w:rPr>
+          <w:rFonts w:ascii="Times New Roman" w:hAnsi="Times New Roman" w:cs="Times New Roman"/>
+        </w:rPr>
+        <w:t xml:space="preserve">, la aplicación </w:t>
+      </w:r>
+      <w:r>
+        <w:rPr>
+          <w:rFonts w:ascii="Times New Roman" w:hAnsi="Times New Roman" w:cs="Times New Roman"/>
+        </w:rPr>
+        <w:t xml:space="preserve">enviará notificaciones, de manera directa a los dispositivos móviles, </w:t>
+      </w:r>
+      <w:r>
+        <w:rPr>
+          <w:rFonts w:ascii="Times New Roman" w:hAnsi="Times New Roman" w:cs="Times New Roman"/>
+        </w:rPr>
+        <w:t xml:space="preserve">para informar a los progenitores acerca del </w:t>
       </w:r>
       <w:r>
         <w:rPr>
@@ -6078,19 +6122,19 @@
         <w:rPr>
           <w:rFonts w:ascii="Times New Roman" w:hAnsi="Times New Roman" w:cs="Times New Roman"/>
         </w:rPr>
-        <w:t xml:space="preserve"> solicitud fue autorizada, cuando </w:t>
-      </w:r>
-      <w:r>
-        <w:rPr>
-          <w:rFonts w:ascii="Times New Roman" w:hAnsi="Times New Roman" w:cs="Times New Roman"/>
-        </w:rPr>
-        <w:t>una</w:t>
-      </w:r>
-      <w:r>
-        <w:rPr>
-          <w:rFonts w:ascii="Times New Roman" w:hAnsi="Times New Roman" w:cs="Times New Roman"/>
-        </w:rPr>
-        <w:t xml:space="preserve"> solicitud fue aprobada o rechazada.</w:t>
+        <w:t xml:space="preserve"> solicitud fue </w:t>
+      </w:r>
+      <w:r>
+        <w:rPr>
+          <w:rFonts w:ascii="Times New Roman" w:hAnsi="Times New Roman" w:cs="Times New Roman"/>
+        </w:rPr>
+        <w:t xml:space="preserve">creada, </w:t>
+      </w:r>
+      <w:r>
+        <w:rPr>
+          <w:rFonts w:ascii="Times New Roman" w:hAnsi="Times New Roman" w:cs="Times New Roman"/>
+        </w:rPr>
+        <w:t>autorizada, aprobada o rechazada.</w:t>
       </w:r>
       <w:r>
         <w:rPr>
@@ -6142,7 +6186,21 @@
           <w:rFonts w:ascii="Times New Roman" w:hAnsi="Times New Roman" w:cs="Times New Roman"/>
           <w:lang w:val="es-ES_tradnl"/>
         </w:rPr>
-        <w:t>La aplicación creará solo notificaciones internas. No se implementará notificaciones PUSH.</w:t>
+        <w:t>No se realizará la impresión del certificado de viaje debido a que no se cuenta con el hardware requerido. La aplicación mostrará u</w:t>
+      </w:r>
+      <w:r>
+        <w:rPr>
+          <w:rFonts w:ascii="Times New Roman" w:hAnsi="Times New Roman" w:cs="Times New Roman"/>
+          <w:lang w:val="es-ES_tradnl"/>
+        </w:rPr>
+        <w:t xml:space="preserve">na vista previa </w:t>
+      </w:r>
+      <w:r>
+        <w:rPr>
+          <w:rFonts w:ascii="Times New Roman" w:hAnsi="Times New Roman" w:cs="Times New Roman"/>
+          <w:lang w:val="es-ES_tradnl"/>
+        </w:rPr>
+        <w:t>para impresión y creará un archivo PDF del certificado en la memoria del dispositivo.</w:t>
       </w:r>
     </w:p>
     <w:p>
@@ -6164,42 +6222,6 @@
           <w:rFonts w:ascii="Times New Roman" w:hAnsi="Times New Roman" w:cs="Times New Roman"/>
           <w:lang w:val="es-ES_tradnl"/>
         </w:rPr>
-        <w:t>No se realizará la impresión del certificado de viaje debido a que no se cuenta con el hardware requerido. La aplicación mostrará u</w:t>
-      </w:r>
-      <w:r>
-        <w:rPr>
-          <w:rFonts w:ascii="Times New Roman" w:hAnsi="Times New Roman" w:cs="Times New Roman"/>
-          <w:lang w:val="es-ES_tradnl"/>
-        </w:rPr>
-        <w:t xml:space="preserve">na vista previa </w:t>
-      </w:r>
-      <w:r>
-        <w:rPr>
-          <w:rFonts w:ascii="Times New Roman" w:hAnsi="Times New Roman" w:cs="Times New Roman"/>
-          <w:lang w:val="es-ES_tradnl"/>
-        </w:rPr>
-        <w:t>para impresión y creará un archivo PDF del certificado en la memoria del dispositivo.</w:t>
-      </w:r>
-    </w:p>
-    <w:p>
-      <w:pPr>
-        <w:pStyle w:val="Prrafodelista"/>
-        <w:numPr>
-          <w:ilvl w:val="0"/>
-          <w:numId w:val="9"/>
-        </w:numPr>
-        <w:spacing w:line="360" w:lineRule="auto"/>
-        <w:jc w:val="both"/>
-        <w:rPr>
-          <w:rFonts w:ascii="Times New Roman" w:hAnsi="Times New Roman" w:cs="Times New Roman"/>
-          <w:lang w:val="es-ES_tradnl"/>
-        </w:rPr>
-      </w:pPr>
-      <w:r>
-        <w:rPr>
-          <w:rFonts w:ascii="Times New Roman" w:hAnsi="Times New Roman" w:cs="Times New Roman"/>
-          <w:lang w:val="es-ES_tradnl"/>
-        </w:rPr>
         <w:t>El acceso al Sistema Nacional del SERE</w:t>
       </w:r>
       <w:r>
@@ -6270,21 +6292,21 @@
           <w:rFonts w:ascii="Times New Roman" w:hAnsi="Times New Roman" w:cs="Times New Roman"/>
           <w:lang w:val="es-ES_tradnl"/>
         </w:rPr>
-        <w:t xml:space="preserve"> con información ficticia</w:t>
-      </w:r>
-      <w:r>
-        <w:rPr>
-          <w:rFonts w:ascii="Times New Roman" w:hAnsi="Times New Roman" w:cs="Times New Roman"/>
-          <w:lang w:val="es-ES_tradnl"/>
-        </w:rPr>
-        <w:t xml:space="preserve">. </w:t>
-      </w:r>
-      <w:r>
-        <w:rPr>
-          <w:rFonts w:ascii="Times New Roman" w:hAnsi="Times New Roman" w:cs="Times New Roman"/>
-          <w:lang w:val="es-ES_tradnl"/>
-        </w:rPr>
-        <w:t xml:space="preserve">  </w:t>
+        <w:t xml:space="preserve"> </w:t>
+      </w:r>
+      <w:r>
+        <w:rPr>
+          <w:rFonts w:ascii="Times New Roman" w:hAnsi="Times New Roman" w:cs="Times New Roman"/>
+          <w:lang w:val="es-ES_tradnl"/>
+        </w:rPr>
+        <w:t>con información ficticia</w:t>
+      </w:r>
+      <w:r>
+        <w:rPr>
+          <w:rFonts w:ascii="Times New Roman" w:hAnsi="Times New Roman" w:cs="Times New Roman"/>
+          <w:lang w:val="es-ES_tradnl"/>
+        </w:rPr>
+        <w:t xml:space="preserve"> de la identidad de personas.</w:t>
       </w:r>
     </w:p>
     <w:p>
@@ -7263,10 +7285,10 @@
           <w:noProof/>
         </w:rPr>
         <w:drawing>
-          <wp:inline distT="0" distB="0" distL="0" distR="0" wp14:anchorId="480F0554" wp14:editId="034C2FC0">
+          <wp:inline distT="0" distB="0" distL="0" distR="0" wp14:anchorId="5F5030DA" wp14:editId="5B71BD78">
             <wp:extent cx="2221992" cy="3950208"/>
             <wp:effectExtent l="19050" t="19050" r="26035" b="12700"/>
-            <wp:docPr id="14" name="Imagen 14"/>
+            <wp:docPr id="4" name="Imagen 4"/>
             <wp:cNvGraphicFramePr>
               <a:graphicFrameLocks xmlns:a="http://schemas.openxmlformats.org/drawingml/2006/main" noChangeAspect="1"/>
             </wp:cNvGraphicFramePr>
@@ -13322,10 +13344,10 @@
           <w:noProof/>
         </w:rPr>
         <w:drawing>
-          <wp:inline distT="0" distB="0" distL="0" distR="0" wp14:anchorId="0B0A1F62" wp14:editId="7BCA8425">
+          <wp:inline distT="0" distB="0" distL="0" distR="0" wp14:anchorId="6511038F" wp14:editId="56021161">
             <wp:extent cx="2221992" cy="3950208"/>
             <wp:effectExtent l="19050" t="19050" r="26035" b="12700"/>
-            <wp:docPr id="4" name="Imagen 4"/>
+            <wp:docPr id="227" name="Imagen 227"/>
             <wp:cNvGraphicFramePr>
               <a:graphicFrameLocks xmlns:a="http://schemas.openxmlformats.org/drawingml/2006/main" noChangeAspect="1"/>
             </wp:cNvGraphicFramePr>
@@ -14388,36 +14410,185 @@
     </w:p>
     <w:p>
       <w:pPr>
-        <w:spacing w:line="360" w:lineRule="auto"/>
-        <w:jc w:val="both"/>
-        <w:rPr>
-          <w:rFonts w:ascii="Times New Roman" w:hAnsi="Times New Roman" w:cs="Times New Roman"/>
-        </w:rPr>
-      </w:pPr>
-    </w:p>
-    <w:p>
-      <w:pPr>
-        <w:spacing w:line="360" w:lineRule="auto"/>
-        <w:jc w:val="both"/>
-        <w:rPr>
-          <w:rFonts w:ascii="Times New Roman" w:hAnsi="Times New Roman" w:cs="Times New Roman"/>
-        </w:rPr>
-      </w:pPr>
+        <w:pStyle w:val="Prrafodelista"/>
+        <w:spacing w:line="360" w:lineRule="auto"/>
+        <w:ind w:left="2136"/>
+        <w:jc w:val="both"/>
+        <w:rPr>
+          <w:rFonts w:ascii="Times New Roman" w:hAnsi="Times New Roman" w:cs="Times New Roman"/>
+        </w:rPr>
+      </w:pPr>
+    </w:p>
+    <w:p>
+      <w:pPr>
+        <w:spacing w:line="360" w:lineRule="auto"/>
+        <w:ind w:left="720" w:firstLine="696"/>
+        <w:jc w:val="both"/>
+        <w:rPr>
+          <w:rFonts w:ascii="Times New Roman" w:hAnsi="Times New Roman" w:cs="Times New Roman"/>
+          <w:b/>
+        </w:rPr>
+      </w:pPr>
+      <w:r>
+        <w:rPr>
+          <w:rFonts w:ascii="Times New Roman" w:hAnsi="Times New Roman" w:cs="Times New Roman"/>
+          <w:b/>
+        </w:rPr>
+        <w:t>Bar</w:t>
+      </w:r>
+      <w:r>
+        <w:rPr>
+          <w:rFonts w:ascii="Times New Roman" w:hAnsi="Times New Roman" w:cs="Times New Roman"/>
+          <w:b/>
+        </w:rPr>
+        <w:t>ra de navegación</w:t>
+      </w:r>
+    </w:p>
+    <w:p>
+      <w:pPr>
+        <w:spacing w:line="360" w:lineRule="auto"/>
+        <w:ind w:left="720" w:firstLine="696"/>
+        <w:jc w:val="both"/>
+        <w:rPr>
+          <w:rFonts w:ascii="Times New Roman" w:hAnsi="Times New Roman" w:cs="Times New Roman"/>
+          <w:b/>
+        </w:rPr>
+      </w:pPr>
+    </w:p>
+    <w:p>
+      <w:pPr>
+        <w:spacing w:line="360" w:lineRule="auto"/>
+        <w:ind w:left="1080"/>
+        <w:jc w:val="center"/>
+        <w:rPr>
+          <w:rFonts w:ascii="Times New Roman" w:hAnsi="Times New Roman" w:cs="Times New Roman"/>
+        </w:rPr>
+      </w:pPr>
+      <w:r>
+        <w:rPr>
+          <w:noProof/>
+        </w:rPr>
+        <w:drawing>
+          <wp:inline distT="0" distB="0" distL="0" distR="0" wp14:anchorId="66EFE986" wp14:editId="1CDEB444">
+            <wp:extent cx="2960992" cy="713033"/>
+            <wp:effectExtent l="0" t="0" r="0" b="0"/>
+            <wp:docPr id="230" name="Imagen 230"/>
+            <wp:cNvGraphicFramePr>
+              <a:graphicFrameLocks xmlns:a="http://schemas.openxmlformats.org/drawingml/2006/main" noChangeAspect="1"/>
+            </wp:cNvGraphicFramePr>
+            <a:graphic xmlns:a="http://schemas.openxmlformats.org/drawingml/2006/main">
+              <a:graphicData uri="http://schemas.openxmlformats.org/drawingml/2006/picture">
+                <pic:pic xmlns:pic="http://schemas.openxmlformats.org/drawingml/2006/picture">
+                  <pic:nvPicPr>
+                    <pic:cNvPr id="1" name=""/>
+                    <pic:cNvPicPr/>
+                  </pic:nvPicPr>
+                  <pic:blipFill>
+                    <a:blip r:embed="rId22"/>
+                    <a:stretch>
+                      <a:fillRect/>
+                    </a:stretch>
+                  </pic:blipFill>
+                  <pic:spPr>
+                    <a:xfrm>
+                      <a:off x="0" y="0"/>
+                      <a:ext cx="2960992" cy="713033"/>
+                    </a:xfrm>
+                    <a:prstGeom prst="rect">
+                      <a:avLst/>
+                    </a:prstGeom>
+                  </pic:spPr>
+                </pic:pic>
+              </a:graphicData>
+            </a:graphic>
+          </wp:inline>
+        </w:drawing>
+      </w:r>
+    </w:p>
+    <w:p>
+      <w:pPr>
+        <w:spacing w:line="360" w:lineRule="auto"/>
+        <w:jc w:val="center"/>
+        <w:rPr>
+          <w:rFonts w:ascii="Times New Roman" w:hAnsi="Times New Roman" w:cs="Times New Roman"/>
+        </w:rPr>
+      </w:pPr>
+    </w:p>
+    <w:p>
+      <w:pPr>
+        <w:pStyle w:val="Prrafodelista"/>
+        <w:numPr>
+          <w:ilvl w:val="0"/>
+          <w:numId w:val="18"/>
+        </w:numPr>
+        <w:spacing w:line="360" w:lineRule="auto"/>
+        <w:jc w:val="both"/>
+        <w:rPr>
+          <w:rFonts w:ascii="Times New Roman" w:hAnsi="Times New Roman" w:cs="Times New Roman"/>
+        </w:rPr>
+      </w:pPr>
+      <w:r>
+        <w:rPr>
+          <w:rFonts w:ascii="Times New Roman" w:hAnsi="Times New Roman" w:cs="Times New Roman"/>
+          <w:i/>
+        </w:rPr>
+        <w:t>Galería</w:t>
+      </w:r>
+      <w:r>
+        <w:rPr>
+          <w:rFonts w:ascii="Times New Roman" w:hAnsi="Times New Roman" w:cs="Times New Roman"/>
+        </w:rPr>
+        <w:t xml:space="preserve">, abrirá la </w:t>
+      </w:r>
+      <w:r>
+        <w:rPr>
+          <w:rFonts w:ascii="Times New Roman" w:hAnsi="Times New Roman" w:cs="Times New Roman"/>
+        </w:rPr>
+        <w:t>galería de fotos del dispositivo para seleccionar una fotografía y cargarla en la pantalla</w:t>
+      </w:r>
+      <w:r>
+        <w:rPr>
+          <w:rFonts w:ascii="Times New Roman" w:hAnsi="Times New Roman" w:cs="Times New Roman"/>
+        </w:rPr>
+        <w:t>.</w:t>
+      </w:r>
+    </w:p>
+    <w:p>
+      <w:pPr>
+        <w:spacing w:line="360" w:lineRule="auto"/>
+        <w:jc w:val="both"/>
+        <w:rPr>
+          <w:rFonts w:ascii="Times New Roman" w:hAnsi="Times New Roman" w:cs="Times New Roman"/>
+        </w:rPr>
+      </w:pPr>
+    </w:p>
+    <w:p>
+      <w:pPr>
+        <w:rPr>
+          <w:rFonts w:ascii="Times New Roman" w:hAnsi="Times New Roman" w:cs="Times New Roman"/>
+        </w:rPr>
+      </w:pPr>
+      <w:r>
+        <w:rPr>
+          <w:rFonts w:ascii="Times New Roman" w:hAnsi="Times New Roman" w:cs="Times New Roman"/>
+        </w:rPr>
+        <w:br w:type="page"/>
+      </w:r>
     </w:p>
     <w:p>
       <w:pPr>
         <w:pStyle w:val="U2"/>
       </w:pPr>
-      <w:r>
-        <w:t xml:space="preserve"> </w:t>
-      </w:r>
       <w:bookmarkStart w:id="35" w:name="_Toc462736250"/>
       <w:bookmarkStart w:id="36" w:name="_Toc462958965"/>
       <w:r>
+        <w:lastRenderedPageBreak/>
         <w:t>7.2 Flujo de Pantallas</w:t>
       </w:r>
+      <w:bookmarkStart w:id="37" w:name="_GoBack"/>
       <w:bookmarkEnd w:id="35"/>
       <w:bookmarkEnd w:id="36"/>
+      <w:bookmarkEnd w:id="37"/>
     </w:p>
     <w:p>
       <w:pPr>
@@ -14443,7 +14614,7 @@
       <w:pPr>
         <w:spacing w:line="360" w:lineRule="auto"/>
         <w:ind w:left="630"/>
-        <w:jc w:val="both"/>
+        <w:jc w:val="center"/>
         <w:rPr>
           <w:rFonts w:ascii="Times New Roman" w:hAnsi="Times New Roman" w:cs="Times New Roman"/>
           <w:b/>
@@ -14474,7 +14645,7 @@
                     </pic:cNvPicPr>
                   </pic:nvPicPr>
                   <pic:blipFill>
-                    <a:blip r:embed="rId22">
+                    <a:blip r:embed="rId23">
                       <a:extLst>
                         <a:ext uri="{28A0092B-C50C-407E-A947-70E740481C1C}">
                           <a14:useLocalDpi xmlns:a14="http://schemas.microsoft.com/office/drawing/2010/main" val="0"/>
@@ -14538,25 +14709,20 @@
     </w:p>
     <w:p>
       <w:pPr>
-        <w:spacing w:line="360" w:lineRule="auto"/>
-        <w:jc w:val="both"/>
-        <w:rPr>
-          <w:rFonts w:ascii="Times New Roman" w:hAnsi="Times New Roman" w:cs="Times New Roman"/>
-          <w:b/>
-          <w:lang w:val="es-ES_tradnl"/>
-        </w:rPr>
-      </w:pPr>
-    </w:p>
-    <w:p>
-      <w:pPr>
-        <w:spacing w:line="360" w:lineRule="auto"/>
-        <w:jc w:val="both"/>
-        <w:rPr>
-          <w:rFonts w:ascii="Times New Roman" w:hAnsi="Times New Roman" w:cs="Times New Roman"/>
-          <w:b/>
-          <w:lang w:val="es-ES_tradnl"/>
-        </w:rPr>
-      </w:pPr>
+        <w:rPr>
+          <w:rFonts w:ascii="Times New Roman" w:hAnsi="Times New Roman" w:cs="Times New Roman"/>
+          <w:b/>
+          <w:lang w:val="es-ES_tradnl"/>
+        </w:rPr>
+      </w:pPr>
+      <w:r>
+        <w:rPr>
+          <w:rFonts w:ascii="Times New Roman" w:hAnsi="Times New Roman" w:cs="Times New Roman"/>
+          <w:b/>
+          <w:lang w:val="es-ES_tradnl"/>
+        </w:rPr>
+        <w:br w:type="page"/>
+      </w:r>
     </w:p>
     <w:p>
       <w:pPr>
@@ -14569,7 +14735,7 @@
           <w:lang w:val="es-ES_tradnl"/>
         </w:rPr>
       </w:pPr>
-      <w:bookmarkStart w:id="37" w:name="_Toc462958966"/>
+      <w:bookmarkStart w:id="38" w:name="_Toc462958966"/>
       <w:r>
         <w:rPr>
           <w:lang w:val="es-ES_tradnl"/>
@@ -14577,7 +14743,7 @@
         <w:lastRenderedPageBreak/>
         <w:t>ARQUITECTURA DE LA APLICACIÓN</w:t>
       </w:r>
-      <w:bookmarkEnd w:id="37"/>
+      <w:bookmarkEnd w:id="38"/>
     </w:p>
     <w:p>
       <w:pPr>
@@ -14586,7 +14752,7 @@
           <w:lang w:val="es-ES_tradnl"/>
         </w:rPr>
       </w:pPr>
-      <w:bookmarkStart w:id="38" w:name="_Toc462958967"/>
+      <w:bookmarkStart w:id="39" w:name="_Toc462958967"/>
       <w:r>
         <w:rPr>
           <w:lang w:val="es-ES_tradnl"/>
@@ -14605,7 +14771,7 @@
         </w:rPr>
         <w:t>Diseño de la Arquitectura</w:t>
       </w:r>
-      <w:bookmarkEnd w:id="38"/>
+      <w:bookmarkEnd w:id="39"/>
     </w:p>
     <w:p>
       <w:pPr>
@@ -14634,13 +14800,15 @@
       </w:pPr>
       <w:r>
         <w:rPr>
+          <w:rFonts w:ascii="Times New Roman" w:hAnsi="Times New Roman" w:cs="Times New Roman"/>
+          <w:b/>
           <w:noProof/>
         </w:rPr>
         <w:drawing>
-          <wp:inline distT="0" distB="0" distL="0" distR="0" wp14:anchorId="540A61AC" wp14:editId="54B7994E">
-            <wp:extent cx="5447451" cy="3102428"/>
-            <wp:effectExtent l="0" t="0" r="0" b="0"/>
-            <wp:docPr id="13" name="Imagen 13"/>
+          <wp:inline distT="0" distB="0" distL="0" distR="0" wp14:anchorId="7C0046EA" wp14:editId="20EA465D">
+            <wp:extent cx="5389064" cy="3183508"/>
+            <wp:effectExtent l="0" t="0" r="2540" b="0"/>
+            <wp:docPr id="225" name="Imagen 225"/>
             <wp:cNvGraphicFramePr>
               <a:graphicFrameLocks xmlns:a="http://schemas.openxmlformats.org/drawingml/2006/main" noChangeAspect="1"/>
             </wp:cNvGraphicFramePr>
@@ -14654,7 +14822,7 @@
                     </pic:cNvPicPr>
                   </pic:nvPicPr>
                   <pic:blipFill>
-                    <a:blip r:embed="rId23">
+                    <a:blip r:embed="rId24">
                       <a:extLst>
                         <a:ext uri="{28A0092B-C50C-407E-A947-70E740481C1C}">
                           <a14:useLocalDpi xmlns:a14="http://schemas.microsoft.com/office/drawing/2010/main" val="0"/>
@@ -14669,7 +14837,7 @@
                   <pic:spPr bwMode="auto">
                     <a:xfrm>
                       <a:off x="0" y="0"/>
-                      <a:ext cx="5451711" cy="3104854"/>
+                      <a:ext cx="5404747" cy="3192773"/>
                     </a:xfrm>
                     <a:prstGeom prst="rect">
                       <a:avLst/>
@@ -14720,14 +14888,30 @@
           <w:lang w:val="es-ES_tradnl"/>
         </w:rPr>
       </w:pPr>
-      <w:bookmarkStart w:id="39" w:name="_Toc462958968"/>
-      <w:r>
-        <w:rPr>
-          <w:lang w:val="es-ES_tradnl"/>
-        </w:rPr>
-        <w:t>Frond End</w:t>
-      </w:r>
-      <w:bookmarkEnd w:id="39"/>
+      <w:bookmarkStart w:id="40" w:name="_Toc462958968"/>
+      <w:proofErr w:type="spellStart"/>
+      <w:r>
+        <w:rPr>
+          <w:lang w:val="es-ES_tradnl"/>
+        </w:rPr>
+        <w:t>Frond</w:t>
+      </w:r>
+      <w:proofErr w:type="spellEnd"/>
+      <w:r>
+        <w:rPr>
+          <w:lang w:val="es-ES_tradnl"/>
+        </w:rPr>
+        <w:t xml:space="preserve"> </w:t>
+      </w:r>
+      <w:proofErr w:type="spellStart"/>
+      <w:r>
+        <w:rPr>
+          <w:lang w:val="es-ES_tradnl"/>
+        </w:rPr>
+        <w:t>End</w:t>
+      </w:r>
+      <w:bookmarkEnd w:id="40"/>
+      <w:proofErr w:type="spellEnd"/>
     </w:p>
     <w:p>
       <w:pPr>
@@ -14748,7 +14932,7 @@
         </w:numPr>
         <w:ind w:left="1224"/>
       </w:pPr>
-      <w:bookmarkStart w:id="40" w:name="_Toc462958969"/>
+      <w:bookmarkStart w:id="41" w:name="_Toc462958969"/>
       <w:r>
         <w:t>8</w:t>
       </w:r>
@@ -14758,7 +14942,7 @@
       <w:r>
         <w:t>Aplicación Móvil</w:t>
       </w:r>
-      <w:bookmarkEnd w:id="40"/>
+      <w:bookmarkEnd w:id="41"/>
     </w:p>
     <w:p>
       <w:pPr>
@@ -14884,8 +15068,6 @@
         </w:rPr>
         <w:t>Para teléfonos móviles</w:t>
       </w:r>
-      <w:bookmarkStart w:id="41" w:name="_GoBack"/>
-      <w:bookmarkEnd w:id="41"/>
       <w:r>
         <w:rPr>
           <w:rFonts w:ascii="Times New Roman" w:hAnsi="Times New Roman" w:cs="Times New Roman"/>
@@ -15744,9 +15926,17 @@
           <w:lang w:val="es-ES_tradnl"/>
         </w:rPr>
         <w:lastRenderedPageBreak/>
-        <w:t>Back End</w:t>
+        <w:t xml:space="preserve">Back </w:t>
+      </w:r>
+      <w:proofErr w:type="spellStart"/>
+      <w:r>
+        <w:rPr>
+          <w:lang w:val="es-ES_tradnl"/>
+        </w:rPr>
+        <w:t>End</w:t>
       </w:r>
       <w:bookmarkEnd w:id="44"/>
+      <w:proofErr w:type="spellEnd"/>
     </w:p>
     <w:p>
       <w:pPr>
@@ -16044,7 +16234,7 @@
                 <w:u w:val="single"/>
               </w:rPr>
             </w:pPr>
-            <w:hyperlink r:id="rId24" w:history="1">
+            <w:hyperlink r:id="rId25" w:history="1">
               <w:r>
                 <w:rPr>
                   <w:rFonts w:ascii="Times New Roman" w:eastAsia="Times New Roman" w:hAnsi="Times New Roman" w:cs="Times New Roman"/>
@@ -16166,7 +16356,7 @@
                 <w:u w:val="single"/>
               </w:rPr>
             </w:pPr>
-            <w:hyperlink r:id="rId25" w:history="1">
+            <w:hyperlink r:id="rId26" w:history="1">
               <w:r>
                 <w:rPr>
                   <w:rFonts w:ascii="Times New Roman" w:eastAsia="Times New Roman" w:hAnsi="Times New Roman" w:cs="Times New Roman"/>
@@ -16277,7 +16467,7 @@
                 <w:u w:val="single"/>
               </w:rPr>
             </w:pPr>
-            <w:hyperlink r:id="rId26" w:history="1">
+            <w:hyperlink r:id="rId27" w:history="1">
               <w:r>
                 <w:rPr>
                   <w:rFonts w:ascii="Times New Roman" w:eastAsia="Times New Roman" w:hAnsi="Times New Roman" w:cs="Times New Roman"/>
@@ -16497,7 +16687,7 @@
                 <w:u w:val="single"/>
               </w:rPr>
             </w:pPr>
-            <w:hyperlink r:id="rId27" w:history="1">
+            <w:hyperlink r:id="rId28" w:history="1">
               <w:r>
                 <w:rPr>
                   <w:rFonts w:ascii="Times New Roman" w:eastAsia="Times New Roman" w:hAnsi="Times New Roman" w:cs="Times New Roman"/>
@@ -16608,7 +16798,7 @@
                 <w:u w:val="single"/>
               </w:rPr>
             </w:pPr>
-            <w:hyperlink r:id="rId28" w:history="1">
+            <w:hyperlink r:id="rId29" w:history="1">
               <w:r>
                 <w:rPr>
                   <w:rFonts w:ascii="Times New Roman" w:eastAsia="Times New Roman" w:hAnsi="Times New Roman" w:cs="Times New Roman"/>
@@ -16719,7 +16909,7 @@
                 <w:u w:val="single"/>
               </w:rPr>
             </w:pPr>
-            <w:hyperlink r:id="rId29" w:history="1">
+            <w:hyperlink r:id="rId30" w:history="1">
               <w:r>
                 <w:rPr>
                   <w:rFonts w:ascii="Times New Roman" w:eastAsia="Times New Roman" w:hAnsi="Times New Roman" w:cs="Times New Roman"/>
@@ -16830,7 +17020,7 @@
                 <w:u w:val="single"/>
               </w:rPr>
             </w:pPr>
-            <w:hyperlink r:id="rId30" w:history="1">
+            <w:hyperlink r:id="rId31" w:history="1">
               <w:r>
                 <w:rPr>
                   <w:rFonts w:ascii="Times New Roman" w:eastAsia="Times New Roman" w:hAnsi="Times New Roman" w:cs="Times New Roman"/>
@@ -16941,7 +17131,7 @@
                 <w:u w:val="single"/>
               </w:rPr>
             </w:pPr>
-            <w:hyperlink r:id="rId31" w:history="1">
+            <w:hyperlink r:id="rId32" w:history="1">
               <w:r>
                 <w:rPr>
                   <w:rFonts w:ascii="Times New Roman" w:eastAsia="Times New Roman" w:hAnsi="Times New Roman" w:cs="Times New Roman"/>
@@ -17041,7 +17231,7 @@
             <w:vAlign w:val="bottom"/>
           </w:tcPr>
           <w:p>
-            <w:hyperlink r:id="rId32" w:history="1">
+            <w:hyperlink r:id="rId33" w:history="1">
               <w:r>
                 <w:rPr>
                   <w:rFonts w:ascii="Times New Roman" w:eastAsia="Times New Roman" w:hAnsi="Times New Roman" w:cs="Times New Roman"/>
@@ -17204,7 +17394,7 @@
           <w:rFonts w:ascii="Times New Roman" w:hAnsi="Times New Roman" w:cs="Times New Roman"/>
         </w:rPr>
       </w:pPr>
-      <w:hyperlink r:id="rId33" w:history="1">
+      <w:hyperlink r:id="rId34" w:history="1">
         <w:r>
           <w:rPr>
             <w:rStyle w:val="Hipervnculo"/>
@@ -17361,7 +17551,7 @@
         </w:rPr>
         <w:t>URI:</w:t>
       </w:r>
-      <w:hyperlink r:id="rId34">
+      <w:hyperlink r:id="rId35">
         <w:r>
           <w:rPr>
             <w:rFonts w:ascii="Times New Roman" w:hAnsi="Times New Roman" w:cs="Times New Roman"/>
@@ -17377,7 +17567,7 @@
         </w:rPr>
         <w:t xml:space="preserve"> </w:t>
       </w:r>
-      <w:hyperlink r:id="rId35" w:history="1">
+      <w:hyperlink r:id="rId36" w:history="1">
         <w:r>
           <w:rPr>
             <w:rStyle w:val="Hipervnculo"/>
@@ -18517,6 +18707,7 @@
         <w:jc w:val="both"/>
         <w:rPr>
           <w:rFonts w:ascii="Times New Roman" w:hAnsi="Times New Roman" w:cs="Times New Roman"/>
+          <w:lang w:val="en-US"/>
         </w:rPr>
       </w:pPr>
       <w:r>
@@ -18529,6 +18720,7 @@
       <w:r>
         <w:rPr>
           <w:rFonts w:ascii="Times New Roman" w:hAnsi="Times New Roman" w:cs="Times New Roman"/>
+          <w:lang w:val="en-US"/>
         </w:rPr>
         <w:t>},</w:t>
       </w:r>
@@ -18541,11 +18733,13 @@
         <w:jc w:val="both"/>
         <w:rPr>
           <w:rFonts w:ascii="Times New Roman" w:hAnsi="Times New Roman" w:cs="Times New Roman"/>
-        </w:rPr>
-      </w:pPr>
-      <w:r>
-        <w:rPr>
-          <w:rFonts w:ascii="Times New Roman" w:hAnsi="Times New Roman" w:cs="Times New Roman"/>
+          <w:lang w:val="en-US"/>
+        </w:rPr>
+      </w:pPr>
+      <w:r>
+        <w:rPr>
+          <w:rFonts w:ascii="Times New Roman" w:hAnsi="Times New Roman" w:cs="Times New Roman"/>
+          <w:lang w:val="en-US"/>
         </w:rPr>
         <w:t xml:space="preserve">  </w:t>
       </w:r>
@@ -18553,16 +18747,120 @@
         <w:rPr>
           <w:rFonts w:ascii="Times New Roman" w:hAnsi="Times New Roman" w:cs="Times New Roman"/>
           <w:color w:val="C00000"/>
+          <w:lang w:val="en-US"/>
         </w:rPr>
         <w:t>"</w:t>
       </w:r>
+      <w:proofErr w:type="gramStart"/>
+      <w:r>
+        <w:rPr>
+          <w:rFonts w:ascii="Times New Roman" w:hAnsi="Times New Roman" w:cs="Times New Roman"/>
+          <w:color w:val="C00000"/>
+          <w:lang w:val="en-US"/>
+        </w:rPr>
+        <w:t>minors</w:t>
+      </w:r>
+      <w:proofErr w:type="gramEnd"/>
+      <w:r>
+        <w:rPr>
+          <w:rFonts w:ascii="Times New Roman" w:hAnsi="Times New Roman" w:cs="Times New Roman"/>
+          <w:color w:val="C00000"/>
+          <w:lang w:val="en-US"/>
+        </w:rPr>
+        <w:t>"</w:t>
+      </w:r>
+      <w:r>
+        <w:rPr>
+          <w:rFonts w:ascii="Times New Roman" w:hAnsi="Times New Roman" w:cs="Times New Roman"/>
+          <w:lang w:val="en-US"/>
+        </w:rPr>
+        <w:t>: [</w:t>
+      </w:r>
+    </w:p>
+    <w:p>
+      <w:pPr>
+        <w:pStyle w:val="Prrafodelista"/>
+        <w:spacing w:line="360" w:lineRule="auto"/>
+        <w:ind w:left="792"/>
+        <w:jc w:val="both"/>
+        <w:rPr>
+          <w:rFonts w:ascii="Times New Roman" w:hAnsi="Times New Roman" w:cs="Times New Roman"/>
+          <w:lang w:val="en-US"/>
+        </w:rPr>
+      </w:pPr>
+      <w:r>
+        <w:rPr>
+          <w:rFonts w:ascii="Times New Roman" w:hAnsi="Times New Roman" w:cs="Times New Roman"/>
+          <w:lang w:val="en-US"/>
+        </w:rPr>
+        <w:t xml:space="preserve">    {</w:t>
+      </w:r>
+    </w:p>
+    <w:p>
+      <w:pPr>
+        <w:pStyle w:val="Prrafodelista"/>
+        <w:spacing w:line="360" w:lineRule="auto"/>
+        <w:ind w:left="792"/>
+        <w:jc w:val="both"/>
+        <w:rPr>
+          <w:rFonts w:ascii="Times New Roman" w:hAnsi="Times New Roman" w:cs="Times New Roman"/>
+          <w:lang w:val="en-US"/>
+        </w:rPr>
+      </w:pPr>
+      <w:r>
+        <w:rPr>
+          <w:rFonts w:ascii="Times New Roman" w:hAnsi="Times New Roman" w:cs="Times New Roman"/>
+          <w:lang w:val="en-US"/>
+        </w:rPr>
+        <w:t xml:space="preserve">      </w:t>
+      </w:r>
+      <w:r>
+        <w:rPr>
+          <w:rFonts w:ascii="Times New Roman" w:hAnsi="Times New Roman" w:cs="Times New Roman"/>
+          <w:color w:val="C00000"/>
+          <w:lang w:val="en-US"/>
+        </w:rPr>
+        <w:t>"_id"</w:t>
+      </w:r>
+      <w:r>
+        <w:rPr>
+          <w:rFonts w:ascii="Times New Roman" w:hAnsi="Times New Roman" w:cs="Times New Roman"/>
+          <w:lang w:val="en-US"/>
+        </w:rPr>
+        <w:t>: "577726b198dce46834a9148e",</w:t>
+      </w:r>
+    </w:p>
+    <w:p>
+      <w:pPr>
+        <w:pStyle w:val="Prrafodelista"/>
+        <w:spacing w:line="360" w:lineRule="auto"/>
+        <w:ind w:left="792"/>
+        <w:jc w:val="both"/>
+        <w:rPr>
+          <w:rFonts w:ascii="Times New Roman" w:hAnsi="Times New Roman" w:cs="Times New Roman"/>
+        </w:rPr>
+      </w:pPr>
+      <w:r>
+        <w:rPr>
+          <w:rFonts w:ascii="Times New Roman" w:hAnsi="Times New Roman" w:cs="Times New Roman"/>
+          <w:lang w:val="en-US"/>
+        </w:rPr>
+        <w:t xml:space="preserve">      </w:t>
+      </w:r>
+      <w:r>
+        <w:rPr>
+          <w:rFonts w:ascii="Times New Roman" w:hAnsi="Times New Roman" w:cs="Times New Roman"/>
+          <w:color w:val="C00000"/>
+        </w:rPr>
+        <w:t>"</w:t>
+      </w:r>
       <w:proofErr w:type="spellStart"/>
       <w:r>
         <w:rPr>
           <w:rFonts w:ascii="Times New Roman" w:hAnsi="Times New Roman" w:cs="Times New Roman"/>
           <w:color w:val="C00000"/>
         </w:rPr>
-        <w:t>minors</w:t>
+        <w:t>firstName</w:t>
       </w:r>
       <w:proofErr w:type="spellEnd"/>
       <w:r>
@@ -18576,7 +18874,7 @@
         <w:rPr>
           <w:rFonts w:ascii="Times New Roman" w:hAnsi="Times New Roman" w:cs="Times New Roman"/>
         </w:rPr>
-        <w:t>: [</w:t>
+        <w:t>: "Pedrito",</w:t>
       </w:r>
     </w:p>
     <w:p>
@@ -18587,13 +18885,58 @@
         <w:jc w:val="both"/>
         <w:rPr>
           <w:rFonts w:ascii="Times New Roman" w:hAnsi="Times New Roman" w:cs="Times New Roman"/>
-        </w:rPr>
-      </w:pPr>
-      <w:r>
-        <w:rPr>
-          <w:rFonts w:ascii="Times New Roman" w:hAnsi="Times New Roman" w:cs="Times New Roman"/>
-        </w:rPr>
-        <w:t xml:space="preserve">    {</w:t>
+          <w:lang w:val="es-ES_tradnl"/>
+        </w:rPr>
+      </w:pPr>
+      <w:r>
+        <w:rPr>
+          <w:rFonts w:ascii="Times New Roman" w:hAnsi="Times New Roman" w:cs="Times New Roman"/>
+        </w:rPr>
+        <w:t xml:space="preserve">      </w:t>
+      </w:r>
+      <w:r>
+        <w:rPr>
+          <w:rFonts w:ascii="Times New Roman" w:hAnsi="Times New Roman" w:cs="Times New Roman"/>
+          <w:color w:val="C00000"/>
+        </w:rPr>
+        <w:t>"</w:t>
+      </w:r>
+      <w:proofErr w:type="spellStart"/>
+      <w:r>
+        <w:rPr>
+          <w:rFonts w:ascii="Times New Roman" w:hAnsi="Times New Roman" w:cs="Times New Roman"/>
+          <w:color w:val="C00000"/>
+        </w:rPr>
+        <w:t>lastName</w:t>
+      </w:r>
+      <w:proofErr w:type="spellEnd"/>
+      <w:r>
+        <w:rPr>
+          <w:rFonts w:ascii="Times New Roman" w:hAnsi="Times New Roman" w:cs="Times New Roman"/>
+          <w:color w:val="C00000"/>
+        </w:rPr>
+        <w:t>"</w:t>
+      </w:r>
+      <w:r>
+        <w:rPr>
+          <w:rFonts w:ascii="Times New Roman" w:hAnsi="Times New Roman" w:cs="Times New Roman"/>
+        </w:rPr>
+        <w:t xml:space="preserve">: "Coca </w:t>
+      </w:r>
+      <w:proofErr w:type="spellStart"/>
+      <w:r>
+        <w:rPr>
+          <w:rFonts w:ascii="Times New Roman" w:hAnsi="Times New Roman" w:cs="Times New Roman"/>
+        </w:rPr>
+        <w:t>Illane</w:t>
+      </w:r>
+      <w:proofErr w:type="spellEnd"/>
+      <w:r>
+        <w:rPr>
+          <w:rFonts w:ascii="Times New Roman" w:hAnsi="Times New Roman" w:cs="Times New Roman"/>
+          <w:lang w:val="es-ES_tradnl"/>
+        </w:rPr>
+        <w:t>s",</w:t>
       </w:r>
     </w:p>
     <w:p>
@@ -18604,11 +18947,13 @@
         <w:jc w:val="both"/>
         <w:rPr>
           <w:rFonts w:ascii="Times New Roman" w:hAnsi="Times New Roman" w:cs="Times New Roman"/>
-        </w:rPr>
-      </w:pPr>
-      <w:r>
-        <w:rPr>
-          <w:rFonts w:ascii="Times New Roman" w:hAnsi="Times New Roman" w:cs="Times New Roman"/>
+          <w:lang w:val="es-ES_tradnl"/>
+        </w:rPr>
+      </w:pPr>
+      <w:r>
+        <w:rPr>
+          <w:rFonts w:ascii="Times New Roman" w:hAnsi="Times New Roman" w:cs="Times New Roman"/>
+          <w:lang w:val="es-ES_tradnl"/>
         </w:rPr>
         <w:t xml:space="preserve">      </w:t>
       </w:r>
@@ -18616,14 +18961,16 @@
         <w:rPr>
           <w:rFonts w:ascii="Times New Roman" w:hAnsi="Times New Roman" w:cs="Times New Roman"/>
           <w:color w:val="C00000"/>
-        </w:rPr>
-        <w:t>"_id"</w:t>
-      </w:r>
-      <w:r>
-        <w:rPr>
-          <w:rFonts w:ascii="Times New Roman" w:hAnsi="Times New Roman" w:cs="Times New Roman"/>
-        </w:rPr>
-        <w:t>: "577726b198dce46834a9148e",</w:t>
+          <w:lang w:val="es-ES_tradnl"/>
+        </w:rPr>
+        <w:t>"CI"</w:t>
+      </w:r>
+      <w:r>
+        <w:rPr>
+          <w:rFonts w:ascii="Times New Roman" w:hAnsi="Times New Roman" w:cs="Times New Roman"/>
+          <w:lang w:val="es-ES_tradnl"/>
+        </w:rPr>
+        <w:t>: 12345,</w:t>
       </w:r>
     </w:p>
     <w:p>
@@ -18634,11 +18981,13 @@
         <w:jc w:val="both"/>
         <w:rPr>
           <w:rFonts w:ascii="Times New Roman" w:hAnsi="Times New Roman" w:cs="Times New Roman"/>
-        </w:rPr>
-      </w:pPr>
-      <w:r>
-        <w:rPr>
-          <w:rFonts w:ascii="Times New Roman" w:hAnsi="Times New Roman" w:cs="Times New Roman"/>
+          <w:lang w:val="es-ES_tradnl"/>
+        </w:rPr>
+      </w:pPr>
+      <w:r>
+        <w:rPr>
+          <w:rFonts w:ascii="Times New Roman" w:hAnsi="Times New Roman" w:cs="Times New Roman"/>
+          <w:lang w:val="es-ES_tradnl"/>
         </w:rPr>
         <w:t xml:space="preserve">      </w:t>
       </w:r>
@@ -18646,6 +18995,7 @@
         <w:rPr>
           <w:rFonts w:ascii="Times New Roman" w:hAnsi="Times New Roman" w:cs="Times New Roman"/>
           <w:color w:val="C00000"/>
+          <w:lang w:val="es-ES_tradnl"/>
         </w:rPr>
         <w:t>"</w:t>
       </w:r>
@@ -18654,22 +19004,25 @@
         <w:rPr>
           <w:rFonts w:ascii="Times New Roman" w:hAnsi="Times New Roman" w:cs="Times New Roman"/>
           <w:color w:val="C00000"/>
-        </w:rPr>
-        <w:t>firstName</w:t>
+          <w:lang w:val="es-ES_tradnl"/>
+        </w:rPr>
+        <w:t>personType</w:t>
       </w:r>
       <w:proofErr w:type="spellEnd"/>
       <w:r>
         <w:rPr>
           <w:rFonts w:ascii="Times New Roman" w:hAnsi="Times New Roman" w:cs="Times New Roman"/>
           <w:color w:val="C00000"/>
+          <w:lang w:val="es-ES_tradnl"/>
         </w:rPr>
         <w:t>"</w:t>
       </w:r>
       <w:r>
         <w:rPr>
           <w:rFonts w:ascii="Times New Roman" w:hAnsi="Times New Roman" w:cs="Times New Roman"/>
-        </w:rPr>
-        <w:t>: "Pedrito",</w:t>
+          <w:lang w:val="es-ES_tradnl"/>
+        </w:rPr>
+        <w:t>: "Hijo"</w:t>
       </w:r>
     </w:p>
     <w:p>
@@ -18686,52 +19039,9 @@
       <w:r>
         <w:rPr>
           <w:rFonts w:ascii="Times New Roman" w:hAnsi="Times New Roman" w:cs="Times New Roman"/>
-        </w:rPr>
-        <w:t xml:space="preserve">      </w:t>
-      </w:r>
-      <w:r>
-        <w:rPr>
-          <w:rFonts w:ascii="Times New Roman" w:hAnsi="Times New Roman" w:cs="Times New Roman"/>
-          <w:color w:val="C00000"/>
-        </w:rPr>
-        <w:t>"</w:t>
-      </w:r>
-      <w:proofErr w:type="spellStart"/>
-      <w:r>
-        <w:rPr>
-          <w:rFonts w:ascii="Times New Roman" w:hAnsi="Times New Roman" w:cs="Times New Roman"/>
-          <w:color w:val="C00000"/>
-        </w:rPr>
-        <w:t>lastName</w:t>
-      </w:r>
-      <w:proofErr w:type="spellEnd"/>
-      <w:r>
-        <w:rPr>
-          <w:rFonts w:ascii="Times New Roman" w:hAnsi="Times New Roman" w:cs="Times New Roman"/>
-          <w:color w:val="C00000"/>
-        </w:rPr>
-        <w:t>"</w:t>
-      </w:r>
-      <w:r>
-        <w:rPr>
-          <w:rFonts w:ascii="Times New Roman" w:hAnsi="Times New Roman" w:cs="Times New Roman"/>
-        </w:rPr>
-        <w:t xml:space="preserve">: "Coca </w:t>
-      </w:r>
-      <w:proofErr w:type="spellStart"/>
-      <w:r>
-        <w:rPr>
-          <w:rFonts w:ascii="Times New Roman" w:hAnsi="Times New Roman" w:cs="Times New Roman"/>
-        </w:rPr>
-        <w:t>Illane</w:t>
-      </w:r>
-      <w:proofErr w:type="spellEnd"/>
-      <w:r>
-        <w:rPr>
-          <w:rFonts w:ascii="Times New Roman" w:hAnsi="Times New Roman" w:cs="Times New Roman"/>
-          <w:lang w:val="es-ES_tradnl"/>
-        </w:rPr>
-        <w:t>s",</w:t>
+          <w:lang w:val="es-ES_tradnl"/>
+        </w:rPr>
+        <w:t xml:space="preserve">    }</w:t>
       </w:r>
     </w:p>
     <w:p>
@@ -18750,22 +19060,7 @@
           <w:rFonts w:ascii="Times New Roman" w:hAnsi="Times New Roman" w:cs="Times New Roman"/>
           <w:lang w:val="es-ES_tradnl"/>
         </w:rPr>
-        <w:t xml:space="preserve">      </w:t>
-      </w:r>
-      <w:r>
-        <w:rPr>
-          <w:rFonts w:ascii="Times New Roman" w:hAnsi="Times New Roman" w:cs="Times New Roman"/>
-          <w:color w:val="C00000"/>
-          <w:lang w:val="es-ES_tradnl"/>
-        </w:rPr>
-        <w:t>"CI"</w:t>
-      </w:r>
-      <w:r>
-        <w:rPr>
-          <w:rFonts w:ascii="Times New Roman" w:hAnsi="Times New Roman" w:cs="Times New Roman"/>
-          <w:lang w:val="es-ES_tradnl"/>
-        </w:rPr>
-        <w:t>: 12345,</w:t>
+        <w:t xml:space="preserve">  ]</w:t>
       </w:r>
     </w:p>
     <w:p>
@@ -18784,40 +19079,7 @@
           <w:rFonts w:ascii="Times New Roman" w:hAnsi="Times New Roman" w:cs="Times New Roman"/>
           <w:lang w:val="es-ES_tradnl"/>
         </w:rPr>
-        <w:t xml:space="preserve">      </w:t>
-      </w:r>
-      <w:r>
-        <w:rPr>
-          <w:rFonts w:ascii="Times New Roman" w:hAnsi="Times New Roman" w:cs="Times New Roman"/>
-          <w:color w:val="C00000"/>
-          <w:lang w:val="es-ES_tradnl"/>
-        </w:rPr>
-        <w:t>"</w:t>
-      </w:r>
-      <w:proofErr w:type="spellStart"/>
-      <w:r>
-        <w:rPr>
-          <w:rFonts w:ascii="Times New Roman" w:hAnsi="Times New Roman" w:cs="Times New Roman"/>
-          <w:color w:val="C00000"/>
-          <w:lang w:val="es-ES_tradnl"/>
-        </w:rPr>
-        <w:t>personType</w:t>
-      </w:r>
-      <w:proofErr w:type="spellEnd"/>
-      <w:r>
-        <w:rPr>
-          <w:rFonts w:ascii="Times New Roman" w:hAnsi="Times New Roman" w:cs="Times New Roman"/>
-          <w:color w:val="C00000"/>
-          <w:lang w:val="es-ES_tradnl"/>
-        </w:rPr>
-        <w:t>"</w:t>
-      </w:r>
-      <w:r>
-        <w:rPr>
-          <w:rFonts w:ascii="Times New Roman" w:hAnsi="Times New Roman" w:cs="Times New Roman"/>
-          <w:lang w:val="es-ES_tradnl"/>
-        </w:rPr>
-        <w:t>: "Hijo"</w:t>
+        <w:t>}</w:t>
       </w:r>
     </w:p>
     <w:p>
@@ -18828,16 +19090,8 @@
         <w:jc w:val="both"/>
         <w:rPr>
           <w:rFonts w:ascii="Times New Roman" w:hAnsi="Times New Roman" w:cs="Times New Roman"/>
-          <w:lang w:val="es-ES_tradnl"/>
-        </w:rPr>
-      </w:pPr>
-      <w:r>
-        <w:rPr>
-          <w:rFonts w:ascii="Times New Roman" w:hAnsi="Times New Roman" w:cs="Times New Roman"/>
-          <w:lang w:val="es-ES_tradnl"/>
-        </w:rPr>
-        <w:t xml:space="preserve">    }</w:t>
-      </w:r>
+        </w:rPr>
+      </w:pPr>
     </w:p>
     <w:p>
       <w:pPr>
@@ -18853,73 +19107,24 @@
       <w:r>
         <w:rPr>
           <w:rFonts w:ascii="Times New Roman" w:hAnsi="Times New Roman" w:cs="Times New Roman"/>
-          <w:lang w:val="es-ES_tradnl"/>
-        </w:rPr>
-        <w:t xml:space="preserve">  ]</w:t>
-      </w:r>
-    </w:p>
-    <w:p>
-      <w:pPr>
-        <w:pStyle w:val="Prrafodelista"/>
+          <w:b/>
+          <w:lang w:val="es-ES_tradnl"/>
+        </w:rPr>
+        <w:t>Recurso:</w:t>
+      </w:r>
+      <w:r>
+        <w:rPr>
+          <w:rFonts w:ascii="Times New Roman" w:hAnsi="Times New Roman" w:cs="Times New Roman"/>
+          <w:lang w:val="es-ES_tradnl"/>
+        </w:rPr>
+        <w:t xml:space="preserve"> Lista de solicitudes de autorización de viaje</w:t>
+      </w:r>
+    </w:p>
+    <w:p>
+      <w:pPr>
+        <w:pStyle w:val="Normal1"/>
         <w:spacing w:line="360" w:lineRule="auto"/>
         <w:ind w:left="792"/>
-        <w:jc w:val="both"/>
-        <w:rPr>
-          <w:rFonts w:ascii="Times New Roman" w:hAnsi="Times New Roman" w:cs="Times New Roman"/>
-          <w:lang w:val="es-ES_tradnl"/>
-        </w:rPr>
-      </w:pPr>
-      <w:r>
-        <w:rPr>
-          <w:rFonts w:ascii="Times New Roman" w:hAnsi="Times New Roman" w:cs="Times New Roman"/>
-          <w:lang w:val="es-ES_tradnl"/>
-        </w:rPr>
-        <w:t>}</w:t>
-      </w:r>
-    </w:p>
-    <w:p>
-      <w:pPr>
-        <w:pStyle w:val="Prrafodelista"/>
-        <w:spacing w:line="360" w:lineRule="auto"/>
-        <w:ind w:left="792"/>
-        <w:jc w:val="both"/>
-        <w:rPr>
-          <w:rFonts w:ascii="Times New Roman" w:hAnsi="Times New Roman" w:cs="Times New Roman"/>
-        </w:rPr>
-      </w:pPr>
-    </w:p>
-    <w:p>
-      <w:pPr>
-        <w:pStyle w:val="Prrafodelista"/>
-        <w:spacing w:line="360" w:lineRule="auto"/>
-        <w:ind w:left="792"/>
-        <w:jc w:val="both"/>
-        <w:rPr>
-          <w:rFonts w:ascii="Times New Roman" w:hAnsi="Times New Roman" w:cs="Times New Roman"/>
-          <w:lang w:val="es-ES_tradnl"/>
-        </w:rPr>
-      </w:pPr>
-      <w:r>
-        <w:rPr>
-          <w:rFonts w:ascii="Times New Roman" w:hAnsi="Times New Roman" w:cs="Times New Roman"/>
-          <w:b/>
-          <w:lang w:val="es-ES_tradnl"/>
-        </w:rPr>
-        <w:t>Recurso:</w:t>
-      </w:r>
-      <w:r>
-        <w:rPr>
-          <w:rFonts w:ascii="Times New Roman" w:hAnsi="Times New Roman" w:cs="Times New Roman"/>
-          <w:lang w:val="es-ES_tradnl"/>
-        </w:rPr>
-        <w:t xml:space="preserve"> Lista de solicitudes de autorización de viaje</w:t>
-      </w:r>
-    </w:p>
-    <w:p>
-      <w:pPr>
-        <w:pStyle w:val="Normal1"/>
-        <w:spacing w:line="360" w:lineRule="auto"/>
-        <w:ind w:left="792"/>
         <w:rPr>
           <w:rFonts w:ascii="Times New Roman" w:hAnsi="Times New Roman" w:cs="Times New Roman"/>
         </w:rPr>
@@ -18931,7 +19136,7 @@
         </w:rPr>
         <w:t>URI:</w:t>
       </w:r>
-      <w:hyperlink r:id="rId36">
+      <w:hyperlink r:id="rId37">
         <w:r>
           <w:rPr>
             <w:rFonts w:ascii="Times New Roman" w:hAnsi="Times New Roman" w:cs="Times New Roman"/>
@@ -18947,7 +19152,7 @@
         </w:rPr>
         <w:t xml:space="preserve"> </w:t>
       </w:r>
-      <w:hyperlink r:id="rId37" w:history="1">
+      <w:hyperlink r:id="rId38" w:history="1">
         <w:r>
           <w:rPr>
             <w:rStyle w:val="Hipervnculo"/>
@@ -20897,7 +21102,7 @@
         </w:rPr>
         <w:t>URI:</w:t>
       </w:r>
-      <w:hyperlink r:id="rId38">
+      <w:hyperlink r:id="rId39">
         <w:r>
           <w:rPr>
             <w:rFonts w:ascii="Times New Roman" w:hAnsi="Times New Roman" w:cs="Times New Roman"/>
@@ -20913,7 +21118,7 @@
         </w:rPr>
         <w:t xml:space="preserve"> </w:t>
       </w:r>
-      <w:hyperlink r:id="rId39" w:history="1">
+      <w:hyperlink r:id="rId40" w:history="1">
         <w:r>
           <w:rPr>
             <w:rStyle w:val="Hipervnculo"/>
@@ -23837,7 +24042,7 @@
         </w:rPr>
         <w:t>URI:</w:t>
       </w:r>
-      <w:hyperlink r:id="rId40">
+      <w:hyperlink r:id="rId41">
         <w:r>
           <w:rPr>
             <w:rFonts w:ascii="Times New Roman" w:hAnsi="Times New Roman" w:cs="Times New Roman"/>
@@ -23853,7 +24058,7 @@
         </w:rPr>
         <w:t xml:space="preserve"> </w:t>
       </w:r>
-      <w:hyperlink r:id="rId41" w:history="1">
+      <w:hyperlink r:id="rId42" w:history="1">
         <w:r>
           <w:rPr>
             <w:rStyle w:val="Hipervnculo"/>
@@ -26097,7 +26302,7 @@
         </w:rPr>
         <w:t>URI:</w:t>
       </w:r>
-      <w:hyperlink r:id="rId42">
+      <w:hyperlink r:id="rId43">
         <w:r>
           <w:rPr>
             <w:rFonts w:ascii="Times New Roman" w:hAnsi="Times New Roman" w:cs="Times New Roman"/>
@@ -26115,7 +26320,7 @@
         </w:rPr>
         <w:t xml:space="preserve"> </w:t>
       </w:r>
-      <w:hyperlink r:id="rId43" w:history="1">
+      <w:hyperlink r:id="rId44" w:history="1">
         <w:r>
           <w:rPr>
             <w:rStyle w:val="Hipervnculo"/>
@@ -27100,7 +27305,7 @@
         </w:rPr>
         <w:t>URI:</w:t>
       </w:r>
-      <w:hyperlink r:id="rId44">
+      <w:hyperlink r:id="rId45">
         <w:r>
           <w:rPr>
             <w:rFonts w:ascii="Times New Roman" w:hAnsi="Times New Roman" w:cs="Times New Roman"/>
@@ -27118,7 +27323,7 @@
         </w:rPr>
         <w:t xml:space="preserve"> </w:t>
       </w:r>
-      <w:hyperlink r:id="rId45" w:history="1">
+      <w:hyperlink r:id="rId46" w:history="1">
         <w:r>
           <w:rPr>
             <w:rStyle w:val="Hipervnculo"/>
@@ -28136,8 +28341,8 @@
       </w:pPr>
     </w:p>
     <w:sectPr>
-      <w:footerReference w:type="even" r:id="rId46"/>
-      <w:footerReference w:type="default" r:id="rId47"/>
+      <w:footerReference w:type="even" r:id="rId47"/>
+      <w:footerReference w:type="default" r:id="rId48"/>
       <w:pgSz w:w="12240" w:h="15840"/>
       <w:pgMar w:top="1701" w:right="1701" w:bottom="1701" w:left="1701" w:header="709" w:footer="709" w:gutter="0"/>
       <w:pgNumType w:start="1"/>
@@ -28239,7 +28444,7 @@
         <w:rStyle w:val="Nmerodepgina"/>
         <w:noProof/>
       </w:rPr>
-      <w:t>35</w:t>
+      <w:t>21</w:t>
     </w:r>
     <w:r>
       <w:rPr>
@@ -32000,7 +32205,7 @@
 </file>
 
 <file path=customXml/itemProps1.xml><?xml version="1.0" encoding="utf-8"?>
-<ds:datastoreItem xmlns:ds="http://schemas.openxmlformats.org/officeDocument/2006/customXml" ds:itemID="{D1939326-9DE9-4EFF-89F2-811EDF418AC5}">
+<ds:datastoreItem xmlns:ds="http://schemas.openxmlformats.org/officeDocument/2006/customXml" ds:itemID="{1B4166DA-F7A7-4044-B212-8F68EABC8C59}">
   <ds:schemaRefs>
     <ds:schemaRef ds:uri="http://schemas.openxmlformats.org/officeDocument/2006/bibliography"/>
   </ds:schemaRefs>

</xml_diff>